<commit_message>
bætti við nýju .pdf útgáfunni
</commit_message>
<xml_diff>
--- a/Assignment 1 Vision and scope document.docx
+++ b/Assignment 1 Vision and scope document.docx
@@ -7,6 +7,66 @@
         <w:pStyle w:val="Normal"/>
         <w:jc w:val="center"/>
         <w:rPr>
+          <w:rFonts w:ascii="Arial" w:hAnsi="Arial"/>
+        </w:rPr>
+      </w:pPr>
+      <w:r>
+        <w:rPr>
+          <w:rFonts w:eastAsia="Arial" w:cs="Arial" w:ascii="Arial" w:hAnsi="Arial"/>
+          <w:b/>
+          <w:bCs/>
+          <w:color w:themeColor="text1" w:val="000000"/>
+          <w:sz w:val="28"/>
+          <w:szCs w:val="28"/>
+        </w:rPr>
+        <w:t>Assignment 1 - Vision and Scope Document</w:t>
+      </w:r>
+    </w:p>
+    <w:p>
+      <w:pPr>
+        <w:pStyle w:val="Normal"/>
+        <w:jc w:val="center"/>
+        <w:rPr>
+          <w:rFonts w:ascii="Arial" w:hAnsi="Arial"/>
+        </w:rPr>
+      </w:pPr>
+      <w:r>
+        <w:rPr>
+          <w:rFonts w:eastAsia="Arial" w:cs="Arial" w:ascii="Arial" w:hAnsi="Arial"/>
+          <w:b/>
+          <w:bCs/>
+          <w:color w:themeColor="text1" w:val="000000"/>
+          <w:sz w:val="28"/>
+          <w:szCs w:val="28"/>
+        </w:rPr>
+        <w:t>Team [25]</w:t>
+      </w:r>
+    </w:p>
+    <w:p>
+      <w:pPr>
+        <w:pStyle w:val="Normal"/>
+        <w:jc w:val="center"/>
+        <w:rPr>
+          <w:rFonts w:ascii="Arial" w:hAnsi="Arial"/>
+        </w:rPr>
+      </w:pPr>
+      <w:r>
+        <w:rPr>
+          <w:rFonts w:eastAsia="Arial" w:cs="Arial" w:ascii="Arial" w:hAnsi="Arial"/>
+          <w:b/>
+          <w:bCs/>
+          <w:color w:themeColor="text1" w:val="000000"/>
+          <w:sz w:val="28"/>
+          <w:szCs w:val="28"/>
+        </w:rPr>
+        <w:t>September 7, 2025</w:t>
+      </w:r>
+    </w:p>
+    <w:p>
+      <w:pPr>
+        <w:pStyle w:val="Normal"/>
+        <w:jc w:val="center"/>
+        <w:rPr>
           <w:rFonts w:ascii="Arial" w:hAnsi="Arial" w:eastAsia="Arial" w:cs="Arial"/>
           <w:b/>
           <w:bCs/>
@@ -24,7 +84,6 @@
           <w:sz w:val="28"/>
           <w:szCs w:val="28"/>
         </w:rPr>
-        <w:t>Assignment 1 - Vision and Scope Document</w:t>
       </w:r>
     </w:p>
     <w:p>
@@ -49,45 +108,441 @@
           <w:sz w:val="28"/>
           <w:szCs w:val="28"/>
         </w:rPr>
-        <w:t>Team [25]</w:t>
-      </w:r>
-    </w:p>
-    <w:p>
-      <w:pPr>
-        <w:pStyle w:val="Normal"/>
-        <w:jc w:val="center"/>
-        <w:rPr>
-          <w:rFonts w:ascii="Arial" w:hAnsi="Arial" w:eastAsia="Arial" w:cs="Arial"/>
+      </w:r>
+    </w:p>
+    <w:p>
+      <w:pPr>
+        <w:pStyle w:val="Normal"/>
+        <w:rPr>
+          <w:rFonts w:ascii="Arial" w:hAnsi="Arial"/>
+        </w:rPr>
+      </w:pPr>
+      <w:r>
+        <w:rPr>
+          <w:rFonts w:eastAsia="Arial" w:cs="Arial" w:ascii="Arial" w:hAnsi="Arial"/>
           <w:b/>
           <w:bCs/>
           <w:color w:themeColor="text1" w:val="000000"/>
           <w:sz w:val="28"/>
           <w:szCs w:val="28"/>
         </w:rPr>
-      </w:pPr>
+        <w:t>1. Project Vision</w:t>
+      </w:r>
+      <w:r>
+        <w:rPr>
+          <w:rFonts w:ascii="Arial" w:hAnsi="Arial"/>
+        </w:rPr>
+        <w:br/>
+        <w:br/>
+      </w:r>
       <w:r>
         <w:rPr>
           <w:rFonts w:eastAsia="Arial" w:cs="Arial" w:ascii="Arial" w:hAnsi="Arial"/>
           <w:b/>
           <w:bCs/>
           <w:color w:themeColor="text1" w:val="000000"/>
-          <w:sz w:val="28"/>
-          <w:szCs w:val="28"/>
-        </w:rPr>
-        <w:t>September 7, 2025</w:t>
-      </w:r>
-    </w:p>
-    <w:p>
-      <w:pPr>
-        <w:pStyle w:val="Normal"/>
-        <w:jc w:val="center"/>
+        </w:rPr>
+        <w:t>1.5 Vision Statement</w:t>
+      </w:r>
+      <w:r>
+        <w:rPr>
+          <w:rFonts w:eastAsia="Arial" w:cs="Arial" w:ascii="Arial" w:hAnsi="Arial"/>
+          <w:color w:themeColor="text1" w:val="000000"/>
+        </w:rPr>
+        <w:t xml:space="preserve"> </w:t>
+      </w:r>
+    </w:p>
+    <w:p>
+      <w:pPr>
+        <w:pStyle w:val="Normal"/>
+        <w:spacing w:lineRule="auto" w:line="240" w:before="240" w:after="0"/>
+        <w:rPr>
+          <w:rFonts w:ascii="Arial" w:hAnsi="Arial"/>
+        </w:rPr>
+      </w:pPr>
+      <w:r>
+        <w:rPr>
+          <w:rFonts w:eastAsia="Arial" w:cs="Arial" w:ascii="Arial" w:hAnsi="Arial"/>
+          <w:color w:themeColor="text1" w:val="000000"/>
+          <w:lang w:val="en-US"/>
+        </w:rPr>
+        <w:t>For music enthusiasts who seek hassle-free playlist creation, searching and sharing, with precise control over which parts of songs are heard in a playlist. Our playlist manager supports track start/end markers as metadata and allows building playlists that play only the track parts you want. Unlike other media player vendors, it lets you set start/end markers for each individual track and combine them into quick playlists, skipping the undesired parts of your music library altogether.</w:t>
+      </w:r>
+    </w:p>
+    <w:p>
+      <w:pPr>
+        <w:pStyle w:val="Normal"/>
+        <w:spacing w:lineRule="auto" w:line="240" w:before="240" w:after="0"/>
         <w:rPr>
           <w:rFonts w:ascii="Arial" w:hAnsi="Arial" w:eastAsia="Arial" w:cs="Arial"/>
+        </w:rPr>
+      </w:pPr>
+      <w:r>
+        <w:rPr>
+          <w:rFonts w:eastAsia="Arial" w:cs="Arial" w:ascii="Arial" w:hAnsi="Arial"/>
+        </w:rPr>
+      </w:r>
+    </w:p>
+    <w:p>
+      <w:pPr>
+        <w:pStyle w:val="Normal"/>
+        <w:spacing w:lineRule="auto" w:line="240" w:before="240" w:after="0"/>
+        <w:rPr>
+          <w:rFonts w:ascii="Arial" w:hAnsi="Arial"/>
+        </w:rPr>
+      </w:pPr>
+      <w:r>
+        <w:rPr>
+          <w:rFonts w:eastAsia="Arial" w:cs="Arial" w:ascii="Arial" w:hAnsi="Arial"/>
           <w:b/>
           <w:bCs/>
           <w:color w:themeColor="text1" w:val="000000"/>
-          <w:sz w:val="28"/>
-          <w:szCs w:val="28"/>
+        </w:rPr>
+        <w:t>1.3 Business Objectives</w:t>
+      </w:r>
+      <w:r>
+        <w:rPr>
+          <w:rFonts w:eastAsia="Arial" w:cs="Arial" w:ascii="Arial" w:hAnsi="Arial"/>
+          <w:color w:themeColor="text1" w:val="000000"/>
+        </w:rPr>
+        <w:t xml:space="preserve"> </w:t>
+      </w:r>
+    </w:p>
+    <w:p>
+      <w:pPr>
+        <w:pStyle w:val="Normal"/>
+        <w:spacing w:lineRule="auto" w:line="240" w:before="240" w:after="0"/>
+        <w:rPr>
+          <w:rFonts w:ascii="Arial" w:hAnsi="Arial"/>
+        </w:rPr>
+      </w:pPr>
+      <w:r>
+        <w:rPr>
+          <w:rFonts w:eastAsia="Arial" w:cs="Arial" w:ascii="Arial" w:hAnsi="Arial"/>
+          <w:color w:themeColor="text1" w:val="000000"/>
+          <w:lang w:val="en-US"/>
+        </w:rPr>
+        <w:t>- Users can create, delete</w:t>
+      </w:r>
+      <w:r>
+        <w:rPr>
+          <w:rFonts w:eastAsia="Arial" w:cs="Arial" w:ascii="Arial" w:hAnsi="Arial"/>
+          <w:color w:themeColor="text1" w:val="000000"/>
+          <w:lang w:val="en-GB"/>
+        </w:rPr>
+        <w:t xml:space="preserve"> and </w:t>
+      </w:r>
+      <w:r>
+        <w:rPr>
+          <w:rFonts w:eastAsia="Arial" w:cs="Arial" w:ascii="Arial" w:hAnsi="Arial"/>
+          <w:color w:themeColor="text1" w:val="000000"/>
+          <w:lang w:val="en-US"/>
+        </w:rPr>
+        <w:t xml:space="preserve">name </w:t>
+      </w:r>
+      <w:r>
+        <w:rPr>
+          <w:rFonts w:eastAsia="Arial" w:cs="Arial" w:ascii="Arial" w:hAnsi="Arial"/>
+          <w:color w:themeColor="text1" w:val="000000"/>
+          <w:lang w:val="en-GB"/>
+        </w:rPr>
+        <w:t xml:space="preserve">their </w:t>
+      </w:r>
+      <w:r>
+        <w:rPr>
+          <w:rFonts w:eastAsia="Arial" w:cs="Arial" w:ascii="Arial" w:hAnsi="Arial"/>
+          <w:color w:themeColor="text1" w:val="000000"/>
+          <w:lang w:val="en-US"/>
+        </w:rPr>
+        <w:t>playlists, as well as set the visibility of their playlists to others.</w:t>
+      </w:r>
+      <w:r>
+        <w:rPr>
+          <w:rFonts w:eastAsia="Arial" w:cs="Arial" w:ascii="Arial" w:hAnsi="Arial"/>
+          <w:color w:themeColor="text1" w:val="000000"/>
+          <w:lang w:val="en-GB"/>
+        </w:rPr>
+        <w:t> </w:t>
+        <w:br/>
+      </w:r>
+      <w:r>
+        <w:rPr>
+          <w:rFonts w:eastAsia="Arial" w:cs="Arial" w:ascii="Arial" w:hAnsi="Arial"/>
+          <w:color w:themeColor="text1" w:val="000000"/>
+          <w:lang w:val="en-US"/>
+        </w:rPr>
+        <w:t xml:space="preserve">- Users can add start and end markers to individual tracks, allowing </w:t>
+      </w:r>
+      <w:r>
+        <w:rPr>
+          <w:rFonts w:eastAsia="Arial" w:cs="Arial" w:ascii="Arial" w:hAnsi="Arial"/>
+          <w:color w:themeColor="text1" w:val="000000"/>
+          <w:lang w:val="en-GB"/>
+        </w:rPr>
+        <w:t xml:space="preserve">them to </w:t>
+      </w:r>
+      <w:r>
+        <w:rPr>
+          <w:rFonts w:eastAsia="Arial" w:cs="Arial" w:ascii="Arial" w:hAnsi="Arial"/>
+          <w:color w:themeColor="text1" w:val="000000"/>
+          <w:lang w:val="en-US"/>
+        </w:rPr>
+        <w:t>play only the parts they want, skipping unwanted sections.</w:t>
+      </w:r>
+      <w:r>
+        <w:rPr>
+          <w:rFonts w:eastAsia="Arial" w:cs="Arial" w:ascii="Arial" w:hAnsi="Arial"/>
+          <w:color w:themeColor="text1" w:val="000000"/>
+          <w:lang w:val="en-GB"/>
+        </w:rPr>
+        <w:t> </w:t>
+        <w:br/>
+      </w:r>
+      <w:r>
+        <w:rPr>
+          <w:rFonts w:eastAsia="Arial" w:cs="Arial" w:ascii="Arial" w:hAnsi="Arial"/>
+          <w:color w:themeColor="text1" w:val="000000"/>
+          <w:lang w:val="en-US"/>
+        </w:rPr>
+        <w:t>- The order of tracks in each playlist remains stable after edits or deletion of the actual sound files.</w:t>
+      </w:r>
+      <w:r>
+        <w:rPr>
+          <w:rFonts w:eastAsia="Arial" w:cs="Arial" w:ascii="Arial" w:hAnsi="Arial"/>
+          <w:color w:themeColor="text1" w:val="000000"/>
+          <w:lang w:val="en-GB"/>
+        </w:rPr>
+        <w:t> </w:t>
+        <w:br/>
+      </w:r>
+      <w:r>
+        <w:rPr>
+          <w:rFonts w:eastAsia="Arial" w:cs="Arial" w:ascii="Arial" w:hAnsi="Arial"/>
+          <w:color w:themeColor="text1" w:val="000000"/>
+          <w:lang w:val="en-US"/>
+        </w:rPr>
+        <w:t xml:space="preserve">- Playlists can be tagged, searched and filtered, helping users </w:t>
+      </w:r>
+      <w:r>
+        <w:rPr>
+          <w:rFonts w:eastAsia="Arial" w:cs="Arial" w:ascii="Arial" w:hAnsi="Arial"/>
+          <w:color w:themeColor="text1" w:val="000000"/>
+          <w:lang w:val="en-GB"/>
+        </w:rPr>
+        <w:t xml:space="preserve">find </w:t>
+      </w:r>
+      <w:r>
+        <w:rPr>
+          <w:rFonts w:eastAsia="Arial" w:cs="Arial" w:ascii="Arial" w:hAnsi="Arial"/>
+          <w:color w:themeColor="text1" w:val="000000"/>
+          <w:lang w:val="en-US"/>
+        </w:rPr>
+        <w:t>the content they want.</w:t>
+      </w:r>
+      <w:r>
+        <w:rPr>
+          <w:rFonts w:eastAsia="Arial" w:cs="Arial" w:ascii="Arial" w:hAnsi="Arial"/>
+          <w:color w:themeColor="text1" w:val="000000"/>
+          <w:lang w:val="en-GB"/>
+        </w:rPr>
+        <w:t> </w:t>
+        <w:br/>
+      </w:r>
+      <w:r>
+        <w:rPr>
+          <w:rFonts w:eastAsia="Arial" w:cs="Arial" w:ascii="Arial" w:hAnsi="Arial"/>
+          <w:color w:themeColor="text1" w:val="000000"/>
+          <w:lang w:val="en-US"/>
+        </w:rPr>
+        <w:t>- Users can share their playlists via visibility setting and save public playlists made by others.</w:t>
+      </w:r>
+      <w:r>
+        <w:rPr>
+          <w:rFonts w:eastAsia="Arial" w:cs="Arial" w:ascii="Arial" w:hAnsi="Arial"/>
+          <w:color w:themeColor="text1" w:val="000000"/>
+          <w:lang w:val="en-GB"/>
+        </w:rPr>
+        <w:t> </w:t>
+        <w:br/>
+      </w:r>
+      <w:r>
+        <w:rPr>
+          <w:rFonts w:eastAsia="Arial" w:cs="Arial" w:ascii="Arial" w:hAnsi="Arial"/>
+          <w:color w:themeColor="text1" w:val="000000"/>
+          <w:lang w:val="en-US"/>
+        </w:rPr>
+        <w:t>- No one other than the playlist owner can modify their original playlist.</w:t>
+      </w:r>
+      <w:r>
+        <w:rPr>
+          <w:rFonts w:eastAsia="Arial" w:cs="Arial" w:ascii="Arial" w:hAnsi="Arial"/>
+          <w:color w:themeColor="text1" w:val="000000"/>
+          <w:lang w:val="en-GB"/>
+        </w:rPr>
+        <w:t> </w:t>
+        <w:br/>
+      </w:r>
+      <w:r>
+        <w:rPr>
+          <w:rFonts w:eastAsia="Arial" w:cs="Arial" w:ascii="Arial" w:hAnsi="Arial"/>
+          <w:color w:themeColor="text1" w:val="000000"/>
+          <w:lang w:val="en-US"/>
+        </w:rPr>
+        <w:t xml:space="preserve">- </w:t>
+      </w:r>
+      <w:r>
+        <w:rPr>
+          <w:rFonts w:eastAsia="Arial" w:cs="Arial" w:ascii="Arial" w:hAnsi="Arial"/>
+          <w:color w:themeColor="text1" w:val="000000"/>
+          <w:lang w:val="en-GB"/>
+        </w:rPr>
+        <w:t>A u</w:t>
+      </w:r>
+      <w:r>
+        <w:rPr>
+          <w:rFonts w:eastAsia="Arial" w:cs="Arial" w:ascii="Arial" w:hAnsi="Arial"/>
+          <w:color w:themeColor="text1" w:val="000000"/>
+          <w:lang w:val="en-US"/>
+        </w:rPr>
+        <w:t xml:space="preserve">ser can make a copy of </w:t>
+      </w:r>
+      <w:r>
+        <w:rPr>
+          <w:rFonts w:eastAsia="Arial" w:cs="Arial" w:ascii="Arial" w:hAnsi="Arial"/>
+          <w:color w:themeColor="text1" w:val="000000"/>
+          <w:lang w:val="en-GB"/>
+        </w:rPr>
+        <w:t>an</w:t>
+      </w:r>
+      <w:r>
+        <w:rPr>
+          <w:rFonts w:eastAsia="Arial" w:cs="Arial" w:ascii="Arial" w:hAnsi="Arial"/>
+          <w:color w:themeColor="text1" w:val="000000"/>
+          <w:lang w:val="en-US"/>
+        </w:rPr>
+        <w:t xml:space="preserve">other </w:t>
+      </w:r>
+      <w:r>
+        <w:rPr>
+          <w:rFonts w:eastAsia="Arial" w:cs="Arial" w:ascii="Arial" w:hAnsi="Arial"/>
+          <w:color w:themeColor="text1" w:val="000000"/>
+          <w:lang w:val="en-GB"/>
+        </w:rPr>
+        <w:t xml:space="preserve">user's playlist if </w:t>
+      </w:r>
+      <w:r>
+        <w:rPr>
+          <w:rFonts w:eastAsia="Arial" w:cs="Arial" w:ascii="Arial" w:hAnsi="Arial"/>
+          <w:color w:themeColor="text1" w:val="000000"/>
+          <w:lang w:val="en-US"/>
+        </w:rPr>
+        <w:t>they want to add their own modifications</w:t>
+      </w:r>
+      <w:r>
+        <w:rPr>
+          <w:rFonts w:eastAsia="Arial" w:cs="Arial" w:ascii="Arial" w:hAnsi="Arial"/>
+          <w:color w:themeColor="text1" w:val="000000"/>
+          <w:lang w:val="en-GB"/>
+        </w:rPr>
+        <w:t xml:space="preserve"> without manually rebuilding the said playlist</w:t>
+      </w:r>
+      <w:r>
+        <w:rPr>
+          <w:rFonts w:eastAsia="Arial" w:cs="Arial" w:ascii="Arial" w:hAnsi="Arial"/>
+          <w:color w:themeColor="text1" w:val="000000"/>
+          <w:lang w:val="en-US"/>
+        </w:rPr>
+        <w:t>.</w:t>
+      </w:r>
+      <w:r>
+        <w:rPr>
+          <w:rFonts w:eastAsia="Arial" w:cs="Arial" w:ascii="Arial" w:hAnsi="Arial"/>
+          <w:color w:themeColor="text1" w:val="000000"/>
+          <w:lang w:val="en-GB"/>
+        </w:rPr>
+        <w:t> </w:t>
+        <w:br/>
+        <w:t>- The playlist system should be smooth and reliably support all presented use cases.</w:t>
+      </w:r>
+    </w:p>
+    <w:p>
+      <w:pPr>
+        <w:pStyle w:val="Normal"/>
+        <w:spacing w:lineRule="auto" w:line="240" w:before="240" w:after="0"/>
+        <w:rPr>
+          <w:rFonts w:ascii="Arial" w:hAnsi="Arial" w:eastAsia="Arial" w:cs="Arial"/>
+          <w:color w:themeColor="text1" w:val="000000"/>
+          <w:u w:val="single"/>
+        </w:rPr>
+      </w:pPr>
+      <w:r>
+        <w:rPr>
+          <w:rFonts w:eastAsia="Arial" w:cs="Arial" w:ascii="Arial" w:hAnsi="Arial"/>
+          <w:color w:themeColor="text1" w:val="000000"/>
+          <w:u w:val="single"/>
+        </w:rPr>
+      </w:r>
+    </w:p>
+    <w:p>
+      <w:pPr>
+        <w:pStyle w:val="Normal"/>
+        <w:spacing w:lineRule="auto" w:line="240" w:before="240" w:after="0"/>
+        <w:rPr>
+          <w:rFonts w:ascii="Arial" w:hAnsi="Arial" w:eastAsia="Arial" w:cs="Arial"/>
+          <w:color w:themeColor="text1" w:val="000000"/>
+          <w:u w:val="single"/>
+        </w:rPr>
+      </w:pPr>
+      <w:r>
+        <w:rPr>
+          <w:rFonts w:eastAsia="Arial" w:cs="Arial" w:ascii="Arial" w:hAnsi="Arial"/>
+          <w:color w:themeColor="text1" w:val="000000"/>
+          <w:u w:val="single"/>
+        </w:rPr>
+      </w:r>
+    </w:p>
+    <w:p>
+      <w:pPr>
+        <w:pStyle w:val="Normal"/>
+        <w:spacing w:lineRule="auto" w:line="240" w:before="240" w:after="0"/>
+        <w:rPr>
+          <w:rFonts w:ascii="Arial" w:hAnsi="Arial" w:eastAsia="Arial" w:cs="Arial"/>
+          <w:color w:themeColor="text1" w:val="000000"/>
+          <w:u w:val="single"/>
+        </w:rPr>
+      </w:pPr>
+      <w:r>
+        <w:rPr>
+          <w:rFonts w:eastAsia="Arial" w:cs="Arial" w:ascii="Arial" w:hAnsi="Arial"/>
+          <w:color w:themeColor="text1" w:val="000000"/>
+          <w:u w:val="single"/>
+        </w:rPr>
+      </w:r>
+    </w:p>
+    <w:p>
+      <w:pPr>
+        <w:pStyle w:val="Normal"/>
+        <w:spacing w:lineRule="auto" w:line="240" w:before="240" w:after="0"/>
+        <w:rPr>
+          <w:rFonts w:ascii="Arial" w:hAnsi="Arial" w:eastAsia="Arial" w:cs="Arial"/>
+          <w:color w:themeColor="text1" w:val="000000"/>
+          <w:u w:val="single"/>
+        </w:rPr>
+      </w:pPr>
+      <w:r>
+        <w:rPr>
+          <w:rFonts w:eastAsia="Arial" w:cs="Arial" w:ascii="Arial" w:hAnsi="Arial"/>
+          <w:color w:themeColor="text1" w:val="000000"/>
+          <w:u w:val="single"/>
+        </w:rPr>
+      </w:r>
+    </w:p>
+    <w:p>
+      <w:pPr>
+        <w:pStyle w:val="Normal"/>
+        <w:spacing w:lineRule="auto" w:line="240" w:before="240" w:after="0"/>
+        <w:rPr>
+          <w:rFonts w:ascii="Arial" w:hAnsi="Arial"/>
         </w:rPr>
       </w:pPr>
       <w:r>
@@ -96,33 +551,264 @@
           <w:b/>
           <w:bCs/>
           <w:color w:themeColor="text1" w:val="000000"/>
-          <w:sz w:val="28"/>
-          <w:szCs w:val="28"/>
-        </w:rPr>
-      </w:r>
-    </w:p>
-    <w:p>
-      <w:pPr>
-        <w:pStyle w:val="Normal"/>
-        <w:jc w:val="center"/>
-        <w:rPr>
-          <w:rFonts w:ascii="Arial" w:hAnsi="Arial" w:eastAsia="Arial" w:cs="Arial"/>
+        </w:rPr>
+        <w:t>2.2</w:t>
+      </w:r>
+      <w:r>
+        <w:rPr>
+          <w:rFonts w:eastAsia="Arial" w:cs="Arial" w:ascii="Arial" w:hAnsi="Arial"/>
           <w:b/>
           <w:bCs/>
           <w:color w:themeColor="text1" w:val="000000"/>
-          <w:sz w:val="28"/>
-          <w:szCs w:val="28"/>
-        </w:rPr>
-      </w:pPr>
-      <w:r>
-        <w:rPr>
-          <w:rFonts w:eastAsia="Arial" w:cs="Arial" w:ascii="Arial" w:hAnsi="Arial"/>
-          <w:b/>
-          <w:bCs/>
-          <w:color w:themeColor="text1" w:val="000000"/>
-          <w:sz w:val="28"/>
-          <w:szCs w:val="28"/>
-        </w:rPr>
+          <w:lang w:val="en-GB"/>
+        </w:rPr>
+        <w:t xml:space="preserve"> Scope of the Initial Release</w:t>
+      </w:r>
+      <w:r>
+        <w:rPr>
+          <w:rFonts w:eastAsia="Arial" w:cs="Arial" w:ascii="Arial" w:hAnsi="Arial"/>
+          <w:color w:themeColor="text1" w:val="000000"/>
+        </w:rPr>
+        <w:t xml:space="preserve"> </w:t>
+      </w:r>
+    </w:p>
+    <w:p>
+      <w:pPr>
+        <w:pStyle w:val="Normal"/>
+        <w:spacing w:lineRule="auto" w:line="240" w:before="240" w:after="0"/>
+        <w:rPr>
+          <w:rFonts w:ascii="Arial" w:hAnsi="Arial"/>
+        </w:rPr>
+      </w:pPr>
+      <w:r>
+        <w:rPr>
+          <w:rFonts w:eastAsia="Arial" w:cs="Arial" w:ascii="Arial" w:hAnsi="Arial"/>
+          <w:color w:themeColor="text1" w:val="000000"/>
+          <w:lang w:val="en-US"/>
+        </w:rPr>
+        <w:t>- Accounts: creation, deletion, profile customisation, the ability to sign in.</w:t>
+      </w:r>
+      <w:r>
+        <w:rPr>
+          <w:rFonts w:eastAsia="Arial" w:cs="Arial" w:ascii="Arial" w:hAnsi="Arial"/>
+          <w:color w:themeColor="text1" w:val="000000"/>
+        </w:rPr>
+        <w:t> </w:t>
+        <w:br/>
+      </w:r>
+      <w:r>
+        <w:rPr>
+          <w:rFonts w:eastAsia="Arial" w:cs="Arial" w:ascii="Arial" w:hAnsi="Arial"/>
+          <w:color w:themeColor="text1" w:val="000000"/>
+          <w:lang w:val="en-GB"/>
+        </w:rPr>
+        <w:t>- Playlists: creation, deletion, naming, renaming, visibility setting</w:t>
+      </w:r>
+      <w:r>
+        <w:rPr>
+          <w:rFonts w:eastAsia="Arial" w:cs="Arial" w:ascii="Arial" w:hAnsi="Arial"/>
+          <w:color w:themeColor="text1" w:val="000000"/>
+        </w:rPr>
+        <w:t xml:space="preserve"> </w:t>
+      </w:r>
+      <w:r>
+        <w:rPr>
+          <w:rFonts w:eastAsia="Arial" w:cs="Arial" w:ascii="Arial" w:hAnsi="Arial"/>
+          <w:color w:themeColor="text1" w:val="000000"/>
+          <w:lang w:val="is-IS"/>
+        </w:rPr>
+        <w:t>(public/private)</w:t>
+      </w:r>
+      <w:r>
+        <w:rPr>
+          <w:rFonts w:eastAsia="Arial" w:cs="Arial" w:ascii="Arial" w:hAnsi="Arial"/>
+          <w:color w:themeColor="text1" w:val="000000"/>
+          <w:lang w:val="en-GB"/>
+        </w:rPr>
+        <w:t>.</w:t>
+      </w:r>
+      <w:r>
+        <w:rPr>
+          <w:rFonts w:eastAsia="Arial" w:cs="Arial" w:ascii="Arial" w:hAnsi="Arial"/>
+          <w:color w:themeColor="text1" w:val="000000"/>
+        </w:rPr>
+        <w:t> </w:t>
+        <w:br/>
+      </w:r>
+      <w:r>
+        <w:rPr>
+          <w:rFonts w:eastAsia="Arial" w:cs="Arial" w:ascii="Arial" w:hAnsi="Arial"/>
+          <w:color w:themeColor="text1" w:val="000000"/>
+          <w:lang w:val="en-GB"/>
+        </w:rPr>
+        <w:t>- Default track catalogue containing full metadata (e.g., artist, song title, album, tags).</w:t>
+      </w:r>
+      <w:r>
+        <w:rPr>
+          <w:rFonts w:eastAsia="Arial" w:cs="Arial" w:ascii="Arial" w:hAnsi="Arial"/>
+          <w:color w:themeColor="text1" w:val="000000"/>
+        </w:rPr>
+        <w:t> </w:t>
+        <w:br/>
+      </w:r>
+      <w:r>
+        <w:rPr>
+          <w:rFonts w:eastAsia="Arial" w:cs="Arial" w:ascii="Arial" w:hAnsi="Arial"/>
+          <w:color w:themeColor="text1" w:val="000000"/>
+          <w:lang w:val="en-GB"/>
+        </w:rPr>
+        <w:t>- Start/</w:t>
+      </w:r>
+      <w:r>
+        <w:rPr>
+          <w:rFonts w:eastAsia="Arial" w:cs="Arial" w:ascii="Arial" w:hAnsi="Arial"/>
+          <w:color w:themeColor="text1" w:val="000000"/>
+          <w:lang w:val="is-IS"/>
+        </w:rPr>
+        <w:t>e</w:t>
+      </w:r>
+      <w:r>
+        <w:rPr>
+          <w:rFonts w:eastAsia="Arial" w:cs="Arial" w:ascii="Arial" w:hAnsi="Arial"/>
+          <w:color w:themeColor="text1" w:val="000000"/>
+          <w:lang w:val="en-GB"/>
+        </w:rPr>
+        <w:t xml:space="preserve">nd marker </w:t>
+      </w:r>
+      <w:r>
+        <w:rPr>
+          <w:rFonts w:eastAsia="Arial" w:cs="Arial" w:ascii="Arial" w:hAnsi="Arial"/>
+          <w:color w:themeColor="text1" w:val="000000"/>
+          <w:lang w:val="is-IS"/>
+        </w:rPr>
+        <w:t>metadata, stored per track and applied within a playlist.</w:t>
+      </w:r>
+      <w:r>
+        <w:rPr>
+          <w:rFonts w:eastAsia="Arial" w:cs="Arial" w:ascii="Arial" w:hAnsi="Arial"/>
+          <w:color w:themeColor="text1" w:val="000000"/>
+        </w:rPr>
+        <w:t> </w:t>
+        <w:br/>
+      </w:r>
+      <w:r>
+        <w:rPr>
+          <w:rFonts w:eastAsia="Arial" w:cs="Arial" w:ascii="Arial" w:hAnsi="Arial"/>
+          <w:color w:themeColor="text1" w:val="000000"/>
+          <w:lang w:val="en-GB"/>
+        </w:rPr>
+        <w:t xml:space="preserve">- Track search </w:t>
+      </w:r>
+      <w:r>
+        <w:rPr>
+          <w:rFonts w:eastAsia="Arial" w:cs="Arial" w:ascii="Arial" w:hAnsi="Arial"/>
+          <w:color w:themeColor="text1" w:val="000000"/>
+          <w:lang w:val="is-IS"/>
+        </w:rPr>
+        <w:t>with result filtering and paginated results</w:t>
+      </w:r>
+      <w:r>
+        <w:rPr>
+          <w:rFonts w:eastAsia="Arial" w:cs="Arial" w:ascii="Arial" w:hAnsi="Arial"/>
+          <w:color w:themeColor="text1" w:val="000000"/>
+          <w:lang w:val="en-GB"/>
+        </w:rPr>
+        <w:t>.</w:t>
+      </w:r>
+      <w:r>
+        <w:rPr>
+          <w:rFonts w:eastAsia="Arial" w:cs="Arial" w:ascii="Arial" w:hAnsi="Arial"/>
+          <w:color w:themeColor="text1" w:val="000000"/>
+        </w:rPr>
+        <w:t> </w:t>
+        <w:br/>
+      </w:r>
+      <w:r>
+        <w:rPr>
+          <w:rFonts w:eastAsia="Arial" w:cs="Arial" w:ascii="Arial" w:hAnsi="Arial"/>
+          <w:color w:themeColor="text1" w:val="000000"/>
+          <w:lang w:val="en-GB"/>
+        </w:rPr>
+        <w:t>- Stable ordering rules within a playlist.</w:t>
+      </w:r>
+      <w:r>
+        <w:rPr>
+          <w:rFonts w:eastAsia="Arial" w:cs="Arial" w:ascii="Arial" w:hAnsi="Arial"/>
+          <w:color w:themeColor="text1" w:val="000000"/>
+        </w:rPr>
+        <w:t> </w:t>
+        <w:br/>
+      </w:r>
+      <w:r>
+        <w:rPr>
+          <w:rFonts w:eastAsia="Arial" w:cs="Arial" w:ascii="Arial" w:hAnsi="Arial"/>
+          <w:color w:themeColor="text1" w:val="000000"/>
+          <w:lang w:val="en-GB"/>
+        </w:rPr>
+        <w:t>- A</w:t>
+      </w:r>
+      <w:r>
+        <w:rPr>
+          <w:rFonts w:eastAsia="Arial" w:cs="Arial" w:ascii="Arial" w:hAnsi="Arial"/>
+          <w:color w:themeColor="text1" w:val="000000"/>
+          <w:lang w:val="is-IS"/>
+        </w:rPr>
+        <w:t>dding and removing playlists from favourites.</w:t>
+      </w:r>
+      <w:r>
+        <w:rPr>
+          <w:rFonts w:eastAsia="Arial" w:cs="Arial" w:ascii="Arial" w:hAnsi="Arial"/>
+          <w:color w:themeColor="text1" w:val="000000"/>
+        </w:rPr>
+        <w:t> </w:t>
+        <w:br/>
+      </w:r>
+      <w:r>
+        <w:rPr>
+          <w:rFonts w:eastAsia="Arial" w:cs="Arial" w:ascii="Arial" w:hAnsi="Arial"/>
+          <w:color w:themeColor="text1" w:val="000000"/>
+          <w:lang w:val="en-US"/>
+        </w:rPr>
+        <w:t>- Playlist copying for personal modificaitons.</w:t>
+      </w:r>
+      <w:r>
+        <w:rPr>
+          <w:rFonts w:eastAsia="Arial" w:cs="Arial" w:ascii="Arial" w:hAnsi="Arial"/>
+          <w:color w:themeColor="text1" w:val="000000"/>
+        </w:rPr>
+        <w:t> </w:t>
+        <w:br/>
+      </w:r>
+      <w:r>
+        <w:rPr>
+          <w:rFonts w:eastAsia="Arial" w:cs="Arial" w:ascii="Arial" w:hAnsi="Arial"/>
+          <w:color w:themeColor="text1" w:val="000000"/>
+          <w:lang w:val="en-US"/>
+        </w:rPr>
+        <w:t>- The ability to set or remove a playlist image.</w:t>
+      </w:r>
+      <w:r>
+        <w:rPr>
+          <w:rFonts w:eastAsia="Arial" w:cs="Arial" w:ascii="Arial" w:hAnsi="Arial"/>
+          <w:color w:themeColor="text1" w:val="000000"/>
+        </w:rPr>
+        <w:t> </w:t>
+        <w:br/>
+      </w:r>
+      <w:r>
+        <w:rPr>
+          <w:rFonts w:eastAsia="Arial" w:cs="Arial" w:ascii="Arial" w:hAnsi="Arial"/>
+          <w:color w:themeColor="text1" w:val="000000"/>
+          <w:lang w:val="en-US"/>
+        </w:rPr>
+        <w:t>- Ensuring that only playlist owners can delete or modify their playlists.</w:t>
+      </w:r>
+      <w:r>
+        <w:rPr>
+          <w:rFonts w:eastAsia="Arial" w:cs="Arial" w:ascii="Arial" w:hAnsi="Arial"/>
+          <w:color w:themeColor="text1" w:val="000000"/>
+        </w:rPr>
+        <w:t xml:space="preserve">  </w:t>
       </w:r>
     </w:p>
     <w:p>
@@ -130,739 +816,32 @@
         <w:pStyle w:val="Normal"/>
         <w:rPr>
           <w:rFonts w:ascii="Arial" w:hAnsi="Arial" w:eastAsia="Arial" w:cs="Arial"/>
-          <w:color w:themeColor="text1" w:val="000000"/>
-        </w:rPr>
-      </w:pPr>
-      <w:r>
-        <w:rPr>
-          <w:rFonts w:eastAsia="Arial" w:cs="Arial" w:ascii="Arial" w:hAnsi="Arial"/>
-          <w:b/>
-          <w:bCs/>
-          <w:color w:themeColor="text1" w:val="000000"/>
-          <w:sz w:val="28"/>
-          <w:szCs w:val="28"/>
-        </w:rPr>
-        <w:t>1. Project Vision</w:t>
-      </w:r>
-      <w:r>
-        <w:rPr/>
-        <w:br/>
-        <w:br/>
-      </w:r>
-      <w:r>
-        <w:rPr>
-          <w:rFonts w:eastAsia="Arial" w:cs="Arial" w:ascii="Arial" w:hAnsi="Arial"/>
-          <w:b/>
-          <w:bCs/>
-          <w:color w:themeColor="text1" w:val="000000"/>
-        </w:rPr>
-        <w:t>1.5 Vision Statement</w:t>
-      </w:r>
-      <w:r>
-        <w:rPr>
-          <w:rFonts w:eastAsia="Arial" w:cs="Arial" w:ascii="Arial" w:hAnsi="Arial"/>
-          <w:color w:themeColor="text1" w:val="000000"/>
-        </w:rPr>
-        <w:t xml:space="preserve"> </w:t>
-      </w:r>
-    </w:p>
-    <w:p>
-      <w:pPr>
-        <w:pStyle w:val="Normal"/>
-        <w:spacing w:lineRule="auto" w:line="240" w:before="240" w:after="0"/>
+        </w:rPr>
+      </w:pPr>
+      <w:r>
+        <w:rPr>
+          <w:rFonts w:eastAsia="Arial" w:cs="Arial" w:ascii="Arial" w:hAnsi="Arial"/>
+        </w:rPr>
+      </w:r>
+    </w:p>
+    <w:p>
+      <w:pPr>
+        <w:pStyle w:val="Normal"/>
         <w:rPr>
           <w:rFonts w:ascii="Arial" w:hAnsi="Arial" w:eastAsia="Arial" w:cs="Arial"/>
-          <w:color w:themeColor="text1" w:val="000000"/>
-        </w:rPr>
-      </w:pPr>
-      <w:r>
-        <w:rPr>
-          <w:rFonts w:eastAsia="Arial" w:cs="Arial" w:ascii="Arial" w:hAnsi="Arial"/>
-          <w:color w:themeColor="text1" w:val="000000"/>
-          <w:lang w:val="en-US"/>
-        </w:rPr>
-        <w:t>For music enthusiasts who seek hassle-free playlist creation, searching and sharing, with precise control over which parts of songs are heard in a playlist. Our playlist manager supports track start/end markers as metadata and allows building playlists that play only the track parts you want. Unlike other media player vendors, it lets you set start/end markers for each individual track and combine them into quick playlists, skipping the undesired parts of your music library altogether.</w:t>
-      </w:r>
-    </w:p>
-    <w:p>
-      <w:pPr>
-        <w:pStyle w:val="Normal"/>
-        <w:spacing w:lineRule="auto" w:line="240" w:before="240" w:after="0"/>
-        <w:rPr>
-          <w:rFonts w:ascii="Arial" w:hAnsi="Arial" w:eastAsia="Arial" w:cs="Arial"/>
-        </w:rPr>
-      </w:pPr>
-      <w:r>
-        <w:rPr>
-          <w:rFonts w:eastAsia="Arial" w:cs="Arial" w:ascii="Arial" w:hAnsi="Arial"/>
-        </w:rPr>
-      </w:r>
-    </w:p>
-    <w:p>
-      <w:pPr>
-        <w:pStyle w:val="Normal"/>
-        <w:spacing w:lineRule="auto" w:line="240" w:before="240" w:after="0"/>
-        <w:rPr>
-          <w:rFonts w:ascii="Arial" w:hAnsi="Arial" w:eastAsia="Arial" w:cs="Arial"/>
-          <w:color w:themeColor="text1" w:val="000000"/>
-        </w:rPr>
-      </w:pPr>
-      <w:r>
-        <w:rPr>
-          <w:rFonts w:eastAsia="Arial" w:cs="Arial" w:ascii="Arial" w:hAnsi="Arial"/>
-          <w:b/>
-          <w:bCs/>
-          <w:color w:themeColor="text1" w:val="000000"/>
-        </w:rPr>
-        <w:t>1.3 Business Objectives</w:t>
-      </w:r>
-      <w:r>
-        <w:rPr>
-          <w:rFonts w:eastAsia="Arial" w:cs="Arial" w:ascii="Arial" w:hAnsi="Arial"/>
-          <w:color w:themeColor="text1" w:val="000000"/>
-        </w:rPr>
-        <w:t xml:space="preserve"> </w:t>
-      </w:r>
-    </w:p>
-    <w:p>
-      <w:pPr>
-        <w:pStyle w:val="Normal"/>
-        <w:spacing w:lineRule="auto" w:line="240" w:before="240" w:after="0"/>
-        <w:rPr>
-          <w:rFonts w:ascii="Arial" w:hAnsi="Arial" w:eastAsia="Arial" w:cs="Arial"/>
-          <w:color w:themeColor="text1" w:val="000000"/>
-          <w:lang w:val="en-GB"/>
-        </w:rPr>
-      </w:pPr>
-      <w:r>
-        <w:rPr>
-          <w:rFonts w:eastAsia="Arial" w:cs="Arial" w:ascii="Arial" w:hAnsi="Arial"/>
-          <w:color w:themeColor="text1" w:val="000000"/>
-          <w:lang w:val="en-US"/>
-        </w:rPr>
-        <w:t>- Users can create, delete</w:t>
-      </w:r>
-      <w:r>
-        <w:rPr>
-          <w:rFonts w:eastAsia="Arial" w:cs="Arial" w:ascii="Arial" w:hAnsi="Arial"/>
-          <w:color w:themeColor="text1" w:val="000000"/>
-          <w:lang w:val="en-GB"/>
-        </w:rPr>
-        <w:t xml:space="preserve"> and </w:t>
-      </w:r>
-      <w:r>
-        <w:rPr>
-          <w:rFonts w:eastAsia="Arial" w:cs="Arial" w:ascii="Arial" w:hAnsi="Arial"/>
-          <w:color w:themeColor="text1" w:val="000000"/>
-          <w:lang w:val="en-US"/>
-        </w:rPr>
-        <w:t xml:space="preserve">name </w:t>
-      </w:r>
-      <w:r>
-        <w:rPr>
-          <w:rFonts w:eastAsia="Arial" w:cs="Arial" w:ascii="Arial" w:hAnsi="Arial"/>
-          <w:color w:themeColor="text1" w:val="000000"/>
-          <w:lang w:val="en-GB"/>
-        </w:rPr>
-        <w:t xml:space="preserve">their </w:t>
-      </w:r>
-      <w:r>
-        <w:rPr>
-          <w:rFonts w:eastAsia="Arial" w:cs="Arial" w:ascii="Arial" w:hAnsi="Arial"/>
-          <w:color w:themeColor="text1" w:val="000000"/>
-          <w:lang w:val="en-US"/>
-        </w:rPr>
-        <w:t>playlists, as well as set the visibility of their playlists to others.</w:t>
-      </w:r>
-      <w:r>
-        <w:rPr>
-          <w:rFonts w:eastAsia="Arial" w:cs="Arial" w:ascii="Arial" w:hAnsi="Arial"/>
-          <w:color w:themeColor="text1" w:val="000000"/>
-          <w:lang w:val="en-GB"/>
-        </w:rPr>
-        <w:t> </w:t>
-        <w:br/>
-      </w:r>
-      <w:r>
-        <w:rPr>
-          <w:rFonts w:eastAsia="Arial" w:cs="Arial" w:ascii="Arial" w:hAnsi="Arial"/>
-          <w:color w:themeColor="text1" w:val="000000"/>
-          <w:lang w:val="en-US"/>
-        </w:rPr>
-        <w:t xml:space="preserve">- Users can add start and end markers to individual tracks, allowing </w:t>
-      </w:r>
-      <w:r>
-        <w:rPr>
-          <w:rFonts w:eastAsia="Arial" w:cs="Arial" w:ascii="Arial" w:hAnsi="Arial"/>
-          <w:color w:themeColor="text1" w:val="000000"/>
-          <w:lang w:val="en-GB"/>
-        </w:rPr>
-        <w:t xml:space="preserve">them to </w:t>
-      </w:r>
-      <w:r>
-        <w:rPr>
-          <w:rFonts w:eastAsia="Arial" w:cs="Arial" w:ascii="Arial" w:hAnsi="Arial"/>
-          <w:color w:themeColor="text1" w:val="000000"/>
-          <w:lang w:val="en-US"/>
-        </w:rPr>
-        <w:t>play only the parts they want, skipping unwanted sections.</w:t>
-      </w:r>
-      <w:r>
-        <w:rPr>
-          <w:rFonts w:eastAsia="Arial" w:cs="Arial" w:ascii="Arial" w:hAnsi="Arial"/>
-          <w:color w:themeColor="text1" w:val="000000"/>
-          <w:lang w:val="en-GB"/>
-        </w:rPr>
-        <w:t> </w:t>
-        <w:br/>
-      </w:r>
-      <w:r>
-        <w:rPr>
-          <w:rFonts w:eastAsia="Arial" w:cs="Arial" w:ascii="Arial" w:hAnsi="Arial"/>
-          <w:color w:themeColor="text1" w:val="000000"/>
-          <w:lang w:val="en-US"/>
-        </w:rPr>
-        <w:t>- The order of tracks in each playlist remains stable after edits or deletion of the actual sound files.</w:t>
-      </w:r>
-      <w:r>
-        <w:rPr>
-          <w:rFonts w:eastAsia="Arial" w:cs="Arial" w:ascii="Arial" w:hAnsi="Arial"/>
-          <w:color w:themeColor="text1" w:val="000000"/>
-          <w:lang w:val="en-GB"/>
-        </w:rPr>
-        <w:t> </w:t>
-        <w:br/>
-      </w:r>
-      <w:r>
-        <w:rPr>
-          <w:rFonts w:eastAsia="Arial" w:cs="Arial" w:ascii="Arial" w:hAnsi="Arial"/>
-          <w:color w:themeColor="text1" w:val="000000"/>
-          <w:lang w:val="en-US"/>
-        </w:rPr>
-        <w:t xml:space="preserve">- Playlists can be tagged, searched and filtered, helping users </w:t>
-      </w:r>
-      <w:r>
-        <w:rPr>
-          <w:rFonts w:eastAsia="Arial" w:cs="Arial" w:ascii="Arial" w:hAnsi="Arial"/>
-          <w:color w:themeColor="text1" w:val="000000"/>
-          <w:lang w:val="en-GB"/>
-        </w:rPr>
-        <w:t xml:space="preserve">find </w:t>
-      </w:r>
-      <w:r>
-        <w:rPr>
-          <w:rFonts w:eastAsia="Arial" w:cs="Arial" w:ascii="Arial" w:hAnsi="Arial"/>
-          <w:color w:themeColor="text1" w:val="000000"/>
-          <w:lang w:val="en-US"/>
-        </w:rPr>
-        <w:t>the content they want.</w:t>
-      </w:r>
-      <w:r>
-        <w:rPr>
-          <w:rFonts w:eastAsia="Arial" w:cs="Arial" w:ascii="Arial" w:hAnsi="Arial"/>
-          <w:color w:themeColor="text1" w:val="000000"/>
-          <w:lang w:val="en-GB"/>
-        </w:rPr>
-        <w:t> </w:t>
-        <w:br/>
-      </w:r>
-      <w:r>
-        <w:rPr>
-          <w:rFonts w:eastAsia="Arial" w:cs="Arial" w:ascii="Arial" w:hAnsi="Arial"/>
-          <w:color w:themeColor="text1" w:val="000000"/>
-          <w:lang w:val="en-US"/>
-        </w:rPr>
-        <w:t>- Users can share their playlists via visibility setting and save public playlists made by others.</w:t>
-      </w:r>
-      <w:r>
-        <w:rPr>
-          <w:rFonts w:eastAsia="Arial" w:cs="Arial" w:ascii="Arial" w:hAnsi="Arial"/>
-          <w:color w:themeColor="text1" w:val="000000"/>
-          <w:lang w:val="en-GB"/>
-        </w:rPr>
-        <w:t> </w:t>
-        <w:br/>
-      </w:r>
-      <w:r>
-        <w:rPr>
-          <w:rFonts w:eastAsia="Arial" w:cs="Arial" w:ascii="Arial" w:hAnsi="Arial"/>
-          <w:color w:themeColor="text1" w:val="000000"/>
-          <w:lang w:val="en-US"/>
-        </w:rPr>
-        <w:t>- No one other than the playlist owner can modify their original playlist.</w:t>
-      </w:r>
-      <w:r>
-        <w:rPr>
-          <w:rFonts w:eastAsia="Arial" w:cs="Arial" w:ascii="Arial" w:hAnsi="Arial"/>
-          <w:color w:themeColor="text1" w:val="000000"/>
-          <w:lang w:val="en-GB"/>
-        </w:rPr>
-        <w:t> </w:t>
-        <w:br/>
-      </w:r>
-      <w:r>
-        <w:rPr>
-          <w:rFonts w:eastAsia="Arial" w:cs="Arial" w:ascii="Arial" w:hAnsi="Arial"/>
-          <w:color w:themeColor="text1" w:val="000000"/>
-          <w:lang w:val="en-US"/>
-        </w:rPr>
-        <w:t xml:space="preserve">- </w:t>
-      </w:r>
-      <w:r>
-        <w:rPr>
-          <w:rFonts w:eastAsia="Arial" w:cs="Arial" w:ascii="Arial" w:hAnsi="Arial"/>
-          <w:color w:themeColor="text1" w:val="000000"/>
-          <w:lang w:val="en-GB"/>
-        </w:rPr>
-        <w:t>A u</w:t>
-      </w:r>
-      <w:r>
-        <w:rPr>
-          <w:rFonts w:eastAsia="Arial" w:cs="Arial" w:ascii="Arial" w:hAnsi="Arial"/>
-          <w:color w:themeColor="text1" w:val="000000"/>
-          <w:lang w:val="en-US"/>
-        </w:rPr>
-        <w:t xml:space="preserve">ser can make a copy of </w:t>
-      </w:r>
-      <w:r>
-        <w:rPr>
-          <w:rFonts w:eastAsia="Arial" w:cs="Arial" w:ascii="Arial" w:hAnsi="Arial"/>
-          <w:color w:themeColor="text1" w:val="000000"/>
-          <w:lang w:val="en-GB"/>
-        </w:rPr>
-        <w:t>an</w:t>
-      </w:r>
-      <w:r>
-        <w:rPr>
-          <w:rFonts w:eastAsia="Arial" w:cs="Arial" w:ascii="Arial" w:hAnsi="Arial"/>
-          <w:color w:themeColor="text1" w:val="000000"/>
-          <w:lang w:val="en-US"/>
-        </w:rPr>
-        <w:t xml:space="preserve">other </w:t>
-      </w:r>
-      <w:r>
-        <w:rPr>
-          <w:rFonts w:eastAsia="Arial" w:cs="Arial" w:ascii="Arial" w:hAnsi="Arial"/>
-          <w:color w:themeColor="text1" w:val="000000"/>
-          <w:lang w:val="en-GB"/>
-        </w:rPr>
-        <w:t xml:space="preserve">user's playlist if </w:t>
-      </w:r>
-      <w:r>
-        <w:rPr>
-          <w:rFonts w:eastAsia="Arial" w:cs="Arial" w:ascii="Arial" w:hAnsi="Arial"/>
-          <w:color w:themeColor="text1" w:val="000000"/>
-          <w:lang w:val="en-US"/>
-        </w:rPr>
-        <w:t>they want to add their own modifications</w:t>
-      </w:r>
-      <w:r>
-        <w:rPr>
-          <w:rFonts w:eastAsia="Arial" w:cs="Arial" w:ascii="Arial" w:hAnsi="Arial"/>
-          <w:color w:themeColor="text1" w:val="000000"/>
-          <w:lang w:val="en-GB"/>
-        </w:rPr>
-        <w:t xml:space="preserve"> without manually rebuilding the said playlist</w:t>
-      </w:r>
-      <w:r>
-        <w:rPr>
-          <w:rFonts w:eastAsia="Arial" w:cs="Arial" w:ascii="Arial" w:hAnsi="Arial"/>
-          <w:color w:themeColor="text1" w:val="000000"/>
-          <w:lang w:val="en-US"/>
-        </w:rPr>
-        <w:t>.</w:t>
-      </w:r>
-      <w:r>
-        <w:rPr>
-          <w:rFonts w:eastAsia="Arial" w:cs="Arial" w:ascii="Arial" w:hAnsi="Arial"/>
-          <w:color w:themeColor="text1" w:val="000000"/>
-          <w:lang w:val="en-GB"/>
-        </w:rPr>
-        <w:t> </w:t>
-        <w:br/>
-        <w:t>- The playlist system should be smooth and reliably support all presented use cases.</w:t>
-      </w:r>
-    </w:p>
-    <w:p>
-      <w:pPr>
-        <w:pStyle w:val="Normal"/>
-        <w:spacing w:lineRule="auto" w:line="240" w:before="240" w:after="0"/>
-        <w:rPr>
-          <w:rFonts w:ascii="Arial" w:hAnsi="Arial" w:eastAsia="Arial" w:cs="Arial"/>
-          <w:color w:themeColor="text1" w:val="000000"/>
-          <w:u w:val="single"/>
-        </w:rPr>
-      </w:pPr>
-      <w:r>
-        <w:rPr>
-          <w:rFonts w:eastAsia="Arial" w:cs="Arial" w:ascii="Arial" w:hAnsi="Arial"/>
-          <w:color w:themeColor="text1" w:val="000000"/>
-          <w:u w:val="single"/>
-        </w:rPr>
-      </w:r>
-    </w:p>
-    <w:p>
-      <w:pPr>
-        <w:pStyle w:val="Normal"/>
-        <w:spacing w:lineRule="auto" w:line="240" w:before="240" w:after="0"/>
-        <w:rPr>
-          <w:rFonts w:ascii="Arial" w:hAnsi="Arial" w:eastAsia="Arial" w:cs="Arial"/>
-          <w:color w:themeColor="text1" w:val="000000"/>
-          <w:u w:val="single"/>
-        </w:rPr>
-      </w:pPr>
-      <w:r>
-        <w:rPr>
-          <w:rFonts w:eastAsia="Arial" w:cs="Arial" w:ascii="Arial" w:hAnsi="Arial"/>
-          <w:color w:themeColor="text1" w:val="000000"/>
-          <w:u w:val="single"/>
-        </w:rPr>
-      </w:r>
-    </w:p>
-    <w:p>
-      <w:pPr>
-        <w:pStyle w:val="Normal"/>
-        <w:spacing w:lineRule="auto" w:line="240" w:before="240" w:after="0"/>
-        <w:rPr>
-          <w:rFonts w:ascii="Arial" w:hAnsi="Arial" w:eastAsia="Arial" w:cs="Arial"/>
-          <w:color w:themeColor="text1" w:val="000000"/>
-          <w:u w:val="single"/>
-        </w:rPr>
-      </w:pPr>
-      <w:r>
-        <w:rPr>
-          <w:rFonts w:eastAsia="Arial" w:cs="Arial" w:ascii="Arial" w:hAnsi="Arial"/>
-          <w:color w:themeColor="text1" w:val="000000"/>
-          <w:u w:val="single"/>
-        </w:rPr>
-      </w:r>
-    </w:p>
-    <w:p>
-      <w:pPr>
-        <w:pStyle w:val="Normal"/>
-        <w:spacing w:lineRule="auto" w:line="240" w:before="240" w:after="0"/>
-        <w:rPr>
-          <w:rFonts w:ascii="Arial" w:hAnsi="Arial" w:eastAsia="Arial" w:cs="Arial"/>
-          <w:color w:themeColor="text1" w:val="000000"/>
-          <w:u w:val="single"/>
-        </w:rPr>
-      </w:pPr>
-      <w:r>
-        <w:rPr>
-          <w:rFonts w:eastAsia="Arial" w:cs="Arial" w:ascii="Arial" w:hAnsi="Arial"/>
-          <w:color w:themeColor="text1" w:val="000000"/>
-          <w:u w:val="single"/>
-        </w:rPr>
-      </w:r>
-    </w:p>
-    <w:p>
-      <w:pPr>
-        <w:pStyle w:val="Normal"/>
-        <w:spacing w:lineRule="auto" w:line="240" w:before="240" w:after="0"/>
-        <w:rPr>
-          <w:rFonts w:ascii="Arial" w:hAnsi="Arial" w:eastAsia="Arial" w:cs="Arial"/>
-          <w:color w:themeColor="text1" w:val="000000"/>
-        </w:rPr>
-      </w:pPr>
-      <w:r>
-        <w:rPr>
-          <w:rFonts w:eastAsia="Arial" w:cs="Arial" w:ascii="Arial" w:hAnsi="Arial"/>
-          <w:b/>
-          <w:bCs/>
-          <w:color w:themeColor="text1" w:val="000000"/>
-        </w:rPr>
-        <w:t>2.2</w:t>
-      </w:r>
-      <w:r>
-        <w:rPr>
-          <w:rFonts w:eastAsia="Arial" w:cs="Arial" w:ascii="Arial" w:hAnsi="Arial"/>
-          <w:b/>
-          <w:bCs/>
-          <w:color w:themeColor="text1" w:val="000000"/>
-          <w:lang w:val="en-GB"/>
-        </w:rPr>
-        <w:t xml:space="preserve"> Scope of the Initial Release</w:t>
-      </w:r>
-      <w:r>
-        <w:rPr>
-          <w:rFonts w:eastAsia="Arial" w:cs="Arial" w:ascii="Arial" w:hAnsi="Arial"/>
-          <w:color w:themeColor="text1" w:val="000000"/>
-        </w:rPr>
-        <w:t xml:space="preserve"> </w:t>
-      </w:r>
-    </w:p>
-    <w:p>
-      <w:pPr>
-        <w:pStyle w:val="Normal"/>
-        <w:spacing w:lineRule="auto" w:line="240" w:before="240" w:after="0"/>
-        <w:rPr>
-          <w:rFonts w:ascii="Arial" w:hAnsi="Arial" w:eastAsia="Arial" w:cs="Arial"/>
-          <w:color w:themeColor="text1" w:val="000000"/>
-        </w:rPr>
-      </w:pPr>
-      <w:r>
-        <w:rPr>
-          <w:rFonts w:eastAsia="Arial" w:cs="Arial" w:ascii="Arial" w:hAnsi="Arial"/>
-          <w:color w:themeColor="text1" w:val="000000"/>
-          <w:lang w:val="en-US"/>
-        </w:rPr>
-        <w:t>- Accounts: creation, deletion, profile customisation, the ability to sign in.</w:t>
-      </w:r>
-      <w:r>
-        <w:rPr>
-          <w:rFonts w:eastAsia="Arial" w:cs="Arial" w:ascii="Arial" w:hAnsi="Arial"/>
-          <w:color w:themeColor="text1" w:val="000000"/>
-        </w:rPr>
-        <w:t> </w:t>
-        <w:br/>
-      </w:r>
-      <w:r>
-        <w:rPr>
-          <w:rFonts w:eastAsia="Arial" w:cs="Arial" w:ascii="Arial" w:hAnsi="Arial"/>
-          <w:color w:themeColor="text1" w:val="000000"/>
-          <w:lang w:val="en-GB"/>
-        </w:rPr>
-        <w:t>- Playlists: creation, deletion, naming, renaming, visibility setting</w:t>
-      </w:r>
-      <w:r>
-        <w:rPr>
-          <w:rFonts w:eastAsia="Arial" w:cs="Arial" w:ascii="Arial" w:hAnsi="Arial"/>
-          <w:color w:themeColor="text1" w:val="000000"/>
-        </w:rPr>
-        <w:t xml:space="preserve"> </w:t>
-      </w:r>
-      <w:r>
-        <w:rPr>
-          <w:rFonts w:eastAsia="Arial" w:cs="Arial" w:ascii="Arial" w:hAnsi="Arial"/>
-          <w:color w:themeColor="text1" w:val="000000"/>
-          <w:lang w:val="is-IS"/>
-        </w:rPr>
-        <w:t>(public/private)</w:t>
-      </w:r>
-      <w:r>
-        <w:rPr>
-          <w:rFonts w:eastAsia="Arial" w:cs="Arial" w:ascii="Arial" w:hAnsi="Arial"/>
-          <w:color w:themeColor="text1" w:val="000000"/>
-          <w:lang w:val="en-GB"/>
-        </w:rPr>
-        <w:t>.</w:t>
-      </w:r>
-      <w:r>
-        <w:rPr>
-          <w:rFonts w:eastAsia="Arial" w:cs="Arial" w:ascii="Arial" w:hAnsi="Arial"/>
-          <w:color w:themeColor="text1" w:val="000000"/>
-        </w:rPr>
-        <w:t> </w:t>
-        <w:br/>
-      </w:r>
-      <w:r>
-        <w:rPr>
-          <w:rFonts w:eastAsia="Arial" w:cs="Arial" w:ascii="Arial" w:hAnsi="Arial"/>
-          <w:color w:themeColor="text1" w:val="000000"/>
-          <w:lang w:val="en-GB"/>
-        </w:rPr>
-        <w:t>- Default track catalogue containing full metadata (e.g., artist, song title, album, tags).</w:t>
-      </w:r>
-      <w:r>
-        <w:rPr>
-          <w:rFonts w:eastAsia="Arial" w:cs="Arial" w:ascii="Arial" w:hAnsi="Arial"/>
-          <w:color w:themeColor="text1" w:val="000000"/>
-        </w:rPr>
-        <w:t> </w:t>
-        <w:br/>
-      </w:r>
-      <w:r>
-        <w:rPr>
-          <w:rFonts w:eastAsia="Arial" w:cs="Arial" w:ascii="Arial" w:hAnsi="Arial"/>
-          <w:color w:themeColor="text1" w:val="000000"/>
-          <w:lang w:val="en-GB"/>
-        </w:rPr>
-        <w:t>- Start/</w:t>
-      </w:r>
-      <w:r>
-        <w:rPr>
-          <w:rFonts w:eastAsia="Arial" w:cs="Arial" w:ascii="Arial" w:hAnsi="Arial"/>
-          <w:color w:themeColor="text1" w:val="000000"/>
-          <w:lang w:val="is-IS"/>
-        </w:rPr>
-        <w:t>e</w:t>
-      </w:r>
-      <w:r>
-        <w:rPr>
-          <w:rFonts w:eastAsia="Arial" w:cs="Arial" w:ascii="Arial" w:hAnsi="Arial"/>
-          <w:color w:themeColor="text1" w:val="000000"/>
-          <w:lang w:val="en-GB"/>
-        </w:rPr>
-        <w:t xml:space="preserve">nd marker </w:t>
-      </w:r>
-      <w:r>
-        <w:rPr>
-          <w:rFonts w:eastAsia="Arial" w:cs="Arial" w:ascii="Arial" w:hAnsi="Arial"/>
-          <w:color w:themeColor="text1" w:val="000000"/>
-          <w:lang w:val="is-IS"/>
-        </w:rPr>
-        <w:t>metadata, stored per track and applied within a playlist.</w:t>
-      </w:r>
-      <w:r>
-        <w:rPr>
-          <w:rFonts w:eastAsia="Arial" w:cs="Arial" w:ascii="Arial" w:hAnsi="Arial"/>
-          <w:color w:themeColor="text1" w:val="000000"/>
-        </w:rPr>
-        <w:t> </w:t>
-        <w:br/>
-      </w:r>
-      <w:r>
-        <w:rPr>
-          <w:rFonts w:eastAsia="Arial" w:cs="Arial" w:ascii="Arial" w:hAnsi="Arial"/>
-          <w:color w:themeColor="text1" w:val="000000"/>
-          <w:lang w:val="en-GB"/>
-        </w:rPr>
-        <w:t xml:space="preserve">- Track search </w:t>
-      </w:r>
-      <w:r>
-        <w:rPr>
-          <w:rFonts w:eastAsia="Arial" w:cs="Arial" w:ascii="Arial" w:hAnsi="Arial"/>
-          <w:color w:themeColor="text1" w:val="000000"/>
-          <w:lang w:val="is-IS"/>
-        </w:rPr>
-        <w:t>with result filtering and paginated results</w:t>
-      </w:r>
-      <w:r>
-        <w:rPr>
-          <w:rFonts w:eastAsia="Arial" w:cs="Arial" w:ascii="Arial" w:hAnsi="Arial"/>
-          <w:color w:themeColor="text1" w:val="000000"/>
-          <w:lang w:val="en-GB"/>
-        </w:rPr>
-        <w:t>.</w:t>
-      </w:r>
-      <w:r>
-        <w:rPr>
-          <w:rFonts w:eastAsia="Arial" w:cs="Arial" w:ascii="Arial" w:hAnsi="Arial"/>
-          <w:color w:themeColor="text1" w:val="000000"/>
-        </w:rPr>
-        <w:t> </w:t>
-        <w:br/>
-      </w:r>
-      <w:r>
-        <w:rPr>
-          <w:rFonts w:eastAsia="Arial" w:cs="Arial" w:ascii="Arial" w:hAnsi="Arial"/>
-          <w:color w:themeColor="text1" w:val="000000"/>
-          <w:lang w:val="en-GB"/>
-        </w:rPr>
-        <w:t>- Stable ordering rules within a playlist.</w:t>
-      </w:r>
-      <w:r>
-        <w:rPr>
-          <w:rFonts w:eastAsia="Arial" w:cs="Arial" w:ascii="Arial" w:hAnsi="Arial"/>
-          <w:color w:themeColor="text1" w:val="000000"/>
-        </w:rPr>
-        <w:t> </w:t>
-        <w:br/>
-      </w:r>
-      <w:r>
-        <w:rPr>
-          <w:rFonts w:eastAsia="Arial" w:cs="Arial" w:ascii="Arial" w:hAnsi="Arial"/>
-          <w:color w:themeColor="text1" w:val="000000"/>
-          <w:lang w:val="en-GB"/>
-        </w:rPr>
-        <w:t>- A</w:t>
-      </w:r>
-      <w:r>
-        <w:rPr>
-          <w:rFonts w:eastAsia="Arial" w:cs="Arial" w:ascii="Arial" w:hAnsi="Arial"/>
-          <w:color w:themeColor="text1" w:val="000000"/>
-          <w:lang w:val="is-IS"/>
-        </w:rPr>
-        <w:t>dding and removing playlists from favourites.</w:t>
-      </w:r>
-      <w:r>
-        <w:rPr>
-          <w:rFonts w:eastAsia="Arial" w:cs="Arial" w:ascii="Arial" w:hAnsi="Arial"/>
-          <w:color w:themeColor="text1" w:val="000000"/>
-        </w:rPr>
-        <w:t> </w:t>
-        <w:br/>
-      </w:r>
-      <w:r>
-        <w:rPr>
-          <w:rFonts w:eastAsia="Arial" w:cs="Arial" w:ascii="Arial" w:hAnsi="Arial"/>
-          <w:color w:themeColor="text1" w:val="000000"/>
-          <w:lang w:val="en-US"/>
-        </w:rPr>
-        <w:t>- Playlist copying for personal modificaitons.</w:t>
-      </w:r>
-      <w:r>
-        <w:rPr>
-          <w:rFonts w:eastAsia="Arial" w:cs="Arial" w:ascii="Arial" w:hAnsi="Arial"/>
-          <w:color w:themeColor="text1" w:val="000000"/>
-        </w:rPr>
-        <w:t> </w:t>
-        <w:br/>
-      </w:r>
-      <w:r>
-        <w:rPr>
-          <w:rFonts w:eastAsia="Arial" w:cs="Arial" w:ascii="Arial" w:hAnsi="Arial"/>
-          <w:color w:themeColor="text1" w:val="000000"/>
-          <w:lang w:val="en-US"/>
-        </w:rPr>
-        <w:t>- The ability to set or remove a playlist image.</w:t>
-      </w:r>
-      <w:r>
-        <w:rPr>
-          <w:rFonts w:eastAsia="Arial" w:cs="Arial" w:ascii="Arial" w:hAnsi="Arial"/>
-          <w:color w:themeColor="text1" w:val="000000"/>
-        </w:rPr>
-        <w:t> </w:t>
-        <w:br/>
-      </w:r>
-      <w:r>
-        <w:rPr>
-          <w:rFonts w:eastAsia="Arial" w:cs="Arial" w:ascii="Arial" w:hAnsi="Arial"/>
-          <w:color w:themeColor="text1" w:val="000000"/>
-          <w:lang w:val="en-US"/>
-        </w:rPr>
-        <w:t>- Ensuring that only playlist owners can delete or modify their playlists.</w:t>
-      </w:r>
-      <w:r>
-        <w:rPr>
-          <w:rFonts w:eastAsia="Arial" w:cs="Arial" w:ascii="Arial" w:hAnsi="Arial"/>
-          <w:color w:themeColor="text1" w:val="000000"/>
-        </w:rPr>
-        <w:t xml:space="preserve">  </w:t>
-      </w:r>
-    </w:p>
-    <w:p>
-      <w:pPr>
-        <w:pStyle w:val="Normal"/>
-        <w:rPr>
-          <w:rFonts w:ascii="Arial" w:hAnsi="Arial" w:eastAsia="Arial" w:cs="Arial"/>
-        </w:rPr>
-      </w:pPr>
-      <w:r>
-        <w:rPr>
-          <w:rFonts w:eastAsia="Arial" w:cs="Arial" w:ascii="Arial" w:hAnsi="Arial"/>
-        </w:rPr>
-      </w:r>
-    </w:p>
-    <w:p>
-      <w:pPr>
-        <w:pStyle w:val="Normal"/>
-        <w:rPr>
-          <w:rFonts w:ascii="Arial" w:hAnsi="Arial" w:eastAsia="Arial" w:cs="Arial"/>
-        </w:rPr>
-      </w:pPr>
-      <w:r>
-        <w:rPr>
-          <w:rFonts w:eastAsia="Arial" w:cs="Arial" w:ascii="Arial" w:hAnsi="Arial"/>
-        </w:rPr>
-      </w:r>
-    </w:p>
-    <w:p>
-      <w:pPr>
-        <w:pStyle w:val="Normal"/>
-        <w:rPr>
-          <w:rFonts w:ascii="Arial" w:hAnsi="Arial" w:eastAsia="Arial" w:cs="Arial"/>
-          <w:color w:themeColor="text1" w:val="000000"/>
+        </w:rPr>
+      </w:pPr>
+      <w:r>
+        <w:rPr>
+          <w:rFonts w:eastAsia="Arial" w:cs="Arial" w:ascii="Arial" w:hAnsi="Arial"/>
+        </w:rPr>
+      </w:r>
+    </w:p>
+    <w:p>
+      <w:pPr>
+        <w:pStyle w:val="Normal"/>
+        <w:rPr>
+          <w:rFonts w:ascii="Arial" w:hAnsi="Arial"/>
         </w:rPr>
       </w:pPr>
       <w:r>
@@ -876,7 +855,9 @@
         <w:t>2. Use Cases</w:t>
       </w:r>
       <w:r>
-        <w:rPr/>
+        <w:rPr>
+          <w:rFonts w:ascii="Arial" w:hAnsi="Arial"/>
+        </w:rPr>
         <w:br/>
         <w:br/>
       </w:r>
@@ -894,16 +875,18 @@
       <w:pPr>
         <w:pStyle w:val="Normal"/>
         <w:rPr>
-          <w:rFonts w:ascii="Arial" w:hAnsi="Arial" w:eastAsia="Arial" w:cs="Arial"/>
-          <w:color w:themeColor="text1" w:val="000000"/>
-        </w:rPr>
-      </w:pPr>
-      <w:r>
-        <w:rPr/>
-        <w:br/>
-      </w:r>
-      <w:r>
-        <w:rPr>
+          <w:rFonts w:ascii="Arial" w:hAnsi="Arial"/>
+        </w:rPr>
+      </w:pPr>
+      <w:r>
+        <w:rPr>
+          <w:rFonts w:ascii="Arial" w:hAnsi="Arial"/>
+        </w:rPr>
+        <w:br/>
+      </w:r>
+      <w:r>
+        <w:rPr>
+          <w:rFonts w:ascii="Arial" w:hAnsi="Arial"/>
           <w:u w:val="single"/>
           <w:lang w:val="en-US"/>
         </w:rPr>
@@ -911,12 +894,15 @@
       </w:r>
       <w:r>
         <w:rPr>
+          <w:rFonts w:ascii="Arial" w:hAnsi="Arial"/>
           <w:lang w:val="en-US"/>
         </w:rPr>
         <w:t>: User.</w:t>
       </w:r>
       <w:r>
-        <w:rPr/>
+        <w:rPr>
+          <w:rFonts w:ascii="Arial" w:hAnsi="Arial"/>
+        </w:rPr>
         <w:t> </w:t>
         <w:br/>
         <w:t>  </w:t>
@@ -924,6 +910,7 @@
       </w:r>
       <w:r>
         <w:rPr>
+          <w:rFonts w:ascii="Arial" w:hAnsi="Arial"/>
           <w:u w:val="single"/>
           <w:lang w:val="en-US"/>
         </w:rPr>
@@ -931,12 +918,15 @@
       </w:r>
       <w:r>
         <w:rPr>
+          <w:rFonts w:ascii="Arial" w:hAnsi="Arial"/>
           <w:lang w:val="en-US"/>
         </w:rPr>
         <w:t>: The user must be logged into the system, the user must have a playlist that has already been created.  </w:t>
       </w:r>
       <w:r>
-        <w:rPr/>
+        <w:rPr>
+          <w:rFonts w:ascii="Arial" w:hAnsi="Arial"/>
+        </w:rPr>
         <w:t> </w:t>
         <w:br/>
         <w:t>  </w:t>
@@ -944,6 +934,7 @@
       </w:r>
       <w:r>
         <w:rPr>
+          <w:rFonts w:ascii="Arial" w:hAnsi="Arial"/>
           <w:u w:val="single"/>
           <w:lang w:val="en-US"/>
         </w:rPr>
@@ -951,12 +942,15 @@
       </w:r>
       <w:r>
         <w:rPr>
+          <w:rFonts w:ascii="Arial" w:hAnsi="Arial"/>
           <w:lang w:val="en-US"/>
         </w:rPr>
         <w:t>: The song that has been selected by the user is added to the playlist.  </w:t>
       </w:r>
       <w:r>
-        <w:rPr/>
+        <w:rPr>
+          <w:rFonts w:ascii="Arial" w:hAnsi="Arial"/>
+        </w:rPr>
         <w:t> </w:t>
         <w:br/>
         <w:t>  </w:t>
@@ -964,6 +958,7 @@
       </w:r>
       <w:r>
         <w:rPr>
+          <w:rFonts w:ascii="Arial" w:hAnsi="Arial"/>
           <w:u w:val="single"/>
           <w:lang w:val="en-US"/>
         </w:rPr>
@@ -971,12 +966,15 @@
       </w:r>
       <w:r>
         <w:rPr>
+          <w:rFonts w:ascii="Arial" w:hAnsi="Arial"/>
           <w:lang w:val="en-US"/>
         </w:rPr>
         <w:t>: The user opens a playlist that already exists. He selects the “add song” option. He searches for a song (as described in UC2) and selects it. The system adds the song to the playlist and gives confirmation that the song has successfully been added to the playlist. </w:t>
       </w:r>
       <w:r>
-        <w:rPr/>
+        <w:rPr>
+          <w:rFonts w:ascii="Arial" w:hAnsi="Arial"/>
+        </w:rPr>
         <w:t> </w:t>
         <w:br/>
         <w:t>  </w:t>
@@ -984,6 +982,7 @@
       </w:r>
       <w:r>
         <w:rPr>
+          <w:rFonts w:ascii="Arial" w:hAnsi="Arial"/>
           <w:u w:val="single"/>
           <w:lang w:val="en-US"/>
         </w:rPr>
@@ -991,12 +990,15 @@
       </w:r>
       <w:r>
         <w:rPr>
+          <w:rFonts w:ascii="Arial" w:hAnsi="Arial"/>
           <w:lang w:val="en-US"/>
         </w:rPr>
         <w:t>: If a song has already been added to the playlist, the system could display “this song has already been added to the playlist”.  </w:t>
       </w:r>
       <w:r>
-        <w:rPr/>
+        <w:rPr>
+          <w:rFonts w:ascii="Arial" w:hAnsi="Arial"/>
+        </w:rPr>
         <w:t> </w:t>
         <w:br/>
         <w:t>  </w:t>
@@ -1004,6 +1006,7 @@
       </w:r>
       <w:r>
         <w:rPr>
+          <w:rFonts w:ascii="Arial" w:hAnsi="Arial"/>
           <w:u w:val="single"/>
           <w:lang w:val="en-US"/>
         </w:rPr>
@@ -1011,6 +1014,7 @@
       </w:r>
       <w:r>
         <w:rPr>
+          <w:rFonts w:ascii="Arial" w:hAnsi="Arial"/>
           <w:lang w:val="en-US"/>
         </w:rPr>
         <w:t>: The ability to add multiple songs at once.</w:t>
@@ -1065,11 +1069,153 @@
       <w:pPr>
         <w:pStyle w:val="Normal"/>
         <w:rPr>
-          <w:rFonts w:ascii="Arial" w:hAnsi="Arial" w:eastAsia="Arial" w:cs="Arial"/>
+          <w:rFonts w:ascii="Arial" w:hAnsi="Arial"/>
+        </w:rPr>
+      </w:pPr>
+      <w:r>
+        <w:rPr>
+          <w:rFonts w:eastAsia="Arial" w:cs="Arial" w:ascii="Arial" w:hAnsi="Arial"/>
           <w:b/>
           <w:bCs/>
           <w:color w:themeColor="text1" w:val="000000"/>
         </w:rPr>
+        <w:t>2.2 Use Case 2 – Search tracks</w:t>
+      </w:r>
+    </w:p>
+    <w:p>
+      <w:pPr>
+        <w:pStyle w:val="Normal"/>
+        <w:rPr>
+          <w:rFonts w:ascii="Arial" w:hAnsi="Arial"/>
+        </w:rPr>
+      </w:pPr>
+      <w:r>
+        <w:rPr>
+          <w:rFonts w:eastAsia="Arial" w:cs="Arial" w:ascii="Arial" w:hAnsi="Arial"/>
+          <w:u w:val="single"/>
+        </w:rPr>
+        <w:t>Primary Actor</w:t>
+      </w:r>
+      <w:r>
+        <w:rPr>
+          <w:rFonts w:eastAsia="Arial" w:cs="Arial" w:ascii="Arial" w:hAnsi="Arial"/>
+        </w:rPr>
+        <w:t>: User.</w:t>
+      </w:r>
+      <w:r>
+        <w:rPr>
+          <w:rFonts w:ascii="Arial" w:hAnsi="Arial"/>
+        </w:rPr>
+        <w:br/>
+        <w:br/>
+      </w:r>
+      <w:r>
+        <w:rPr>
+          <w:rFonts w:eastAsia="Arial" w:cs="Arial" w:ascii="Arial" w:hAnsi="Arial"/>
+          <w:u w:val="single"/>
+        </w:rPr>
+        <w:t>Preconditions</w:t>
+      </w:r>
+      <w:r>
+        <w:rPr>
+          <w:rFonts w:eastAsia="Arial" w:cs="Arial" w:ascii="Arial" w:hAnsi="Arial"/>
+        </w:rPr>
+        <w:t>: None.</w:t>
+      </w:r>
+      <w:r>
+        <w:rPr>
+          <w:rFonts w:ascii="Arial" w:hAnsi="Arial"/>
+        </w:rPr>
+        <w:br/>
+        <w:br/>
+      </w:r>
+      <w:r>
+        <w:rPr>
+          <w:rFonts w:eastAsia="Arial" w:cs="Arial" w:ascii="Arial" w:hAnsi="Arial"/>
+          <w:u w:val="single"/>
+        </w:rPr>
+        <w:t>Trigger</w:t>
+      </w:r>
+      <w:r>
+        <w:rPr>
+          <w:rFonts w:eastAsia="Arial" w:cs="Arial" w:ascii="Arial" w:hAnsi="Arial"/>
+        </w:rPr>
+        <w:t>: User selects the “search” option.</w:t>
+      </w:r>
+      <w:r>
+        <w:rPr>
+          <w:rFonts w:ascii="Arial" w:hAnsi="Arial"/>
+        </w:rPr>
+        <w:br/>
+        <w:br/>
+      </w:r>
+      <w:r>
+        <w:rPr>
+          <w:rFonts w:eastAsia="Arial" w:cs="Arial" w:ascii="Arial" w:hAnsi="Arial"/>
+          <w:u w:val="single"/>
+        </w:rPr>
+        <w:t>Main Success Scenario</w:t>
+      </w:r>
+      <w:r>
+        <w:rPr>
+          <w:rFonts w:eastAsia="Arial" w:cs="Arial" w:ascii="Arial" w:hAnsi="Arial"/>
+        </w:rPr>
+        <w:t>: The user enters a search query (song name, artist, album, etc). The system displays a list of matching songs. The user can view details of a selected song.</w:t>
+      </w:r>
+      <w:r>
+        <w:rPr>
+          <w:rFonts w:ascii="Arial" w:hAnsi="Arial"/>
+        </w:rPr>
+        <w:br/>
+        <w:br/>
+      </w:r>
+      <w:r>
+        <w:rPr>
+          <w:rFonts w:eastAsia="Arial" w:cs="Arial" w:ascii="Arial" w:hAnsi="Arial"/>
+          <w:u w:val="single"/>
+        </w:rPr>
+        <w:t>Success Guarantee</w:t>
+      </w:r>
+      <w:r>
+        <w:rPr>
+          <w:rFonts w:eastAsia="Arial" w:cs="Arial" w:ascii="Arial" w:hAnsi="Arial"/>
+        </w:rPr>
+        <w:t>: The system returns relevant songs that match the search criteria.</w:t>
+      </w:r>
+      <w:r>
+        <w:rPr>
+          <w:rFonts w:ascii="Arial" w:hAnsi="Arial"/>
+        </w:rPr>
+        <w:br/>
+        <w:br/>
+      </w:r>
+      <w:r>
+        <w:rPr>
+          <w:rFonts w:eastAsia="Arial" w:cs="Arial" w:ascii="Arial" w:hAnsi="Arial"/>
+          <w:u w:val="single"/>
+        </w:rPr>
+        <w:t>Extensions / Alternate Scenarios</w:t>
+      </w:r>
+      <w:r>
+        <w:rPr>
+          <w:rFonts w:eastAsia="Arial" w:cs="Arial" w:ascii="Arial" w:hAnsi="Arial"/>
+        </w:rPr>
+        <w:t>: If no results are found, the system displays “No songs found.” If the search query is empty, the system prompts the user to enter a valid search term.</w:t>
+      </w:r>
+      <w:r>
+        <w:rPr>
+          <w:rFonts w:ascii="Arial" w:hAnsi="Arial"/>
+        </w:rPr>
+        <w:br/>
+      </w:r>
+    </w:p>
+    <w:p>
+      <w:pPr>
+        <w:pStyle w:val="Normal"/>
+        <w:spacing w:lineRule="auto" w:line="276" w:before="240" w:after="142"/>
+        <w:rPr>
+          <w:rFonts w:ascii="Arial" w:hAnsi="Arial"/>
+        </w:rPr>
       </w:pPr>
       <w:r>
         <w:rPr>
@@ -1078,135 +1224,175 @@
           <w:bCs/>
           <w:color w:themeColor="text1" w:val="000000"/>
         </w:rPr>
-        <w:t>2.2 Use Case 2 – Search tracks</w:t>
-      </w:r>
-    </w:p>
-    <w:p>
-      <w:pPr>
-        <w:pStyle w:val="Normal"/>
-        <w:rPr>
-          <w:rFonts w:ascii="Arial" w:hAnsi="Arial" w:eastAsia="Arial" w:cs="Arial"/>
-        </w:rPr>
-      </w:pPr>
-      <w:r>
-        <w:rPr>
-          <w:rFonts w:eastAsia="Arial" w:cs="Arial" w:ascii="Arial" w:hAnsi="Arial"/>
-          <w:u w:val="single"/>
-        </w:rPr>
-        <w:t>Primary Actor</w:t>
-      </w:r>
-      <w:r>
-        <w:rPr>
-          <w:rFonts w:eastAsia="Arial" w:cs="Arial" w:ascii="Arial" w:hAnsi="Arial"/>
-        </w:rPr>
-        <w:t>: User.</w:t>
-      </w:r>
-      <w:r>
-        <w:rPr/>
-        <w:br/>
-        <w:br/>
-      </w:r>
-      <w:r>
-        <w:rPr>
-          <w:rFonts w:eastAsia="Arial" w:cs="Arial" w:ascii="Arial" w:hAnsi="Arial"/>
-          <w:u w:val="single"/>
-        </w:rPr>
-        <w:t>Preconditions</w:t>
-      </w:r>
-      <w:r>
-        <w:rPr>
-          <w:rFonts w:eastAsia="Arial" w:cs="Arial" w:ascii="Arial" w:hAnsi="Arial"/>
-        </w:rPr>
-        <w:t>: None.</w:t>
-      </w:r>
-      <w:r>
-        <w:rPr/>
-        <w:br/>
-        <w:br/>
-      </w:r>
-      <w:r>
-        <w:rPr>
-          <w:rFonts w:eastAsia="Arial" w:cs="Arial" w:ascii="Arial" w:hAnsi="Arial"/>
-          <w:u w:val="single"/>
-        </w:rPr>
-        <w:t>Trigger</w:t>
-      </w:r>
-      <w:r>
-        <w:rPr>
-          <w:rFonts w:eastAsia="Arial" w:cs="Arial" w:ascii="Arial" w:hAnsi="Arial"/>
-        </w:rPr>
-        <w:t>: User selects the “search” option.</w:t>
-      </w:r>
-      <w:r>
-        <w:rPr/>
-        <w:br/>
-        <w:br/>
-      </w:r>
-      <w:r>
-        <w:rPr>
-          <w:rFonts w:eastAsia="Arial" w:cs="Arial" w:ascii="Arial" w:hAnsi="Arial"/>
-          <w:u w:val="single"/>
-        </w:rPr>
-        <w:t>Main Success Scenario</w:t>
-      </w:r>
-      <w:r>
-        <w:rPr>
-          <w:rFonts w:eastAsia="Arial" w:cs="Arial" w:ascii="Arial" w:hAnsi="Arial"/>
-        </w:rPr>
-        <w:t>: The user enters a search query (song name, artist, album, etc). The system displays a list of matching songs. The user can view details of a selected song.</w:t>
-      </w:r>
-      <w:r>
-        <w:rPr/>
-        <w:br/>
-        <w:br/>
-      </w:r>
-      <w:r>
-        <w:rPr>
-          <w:rFonts w:eastAsia="Arial" w:cs="Arial" w:ascii="Arial" w:hAnsi="Arial"/>
-          <w:u w:val="single"/>
-        </w:rPr>
-        <w:t>Success Guarantee</w:t>
-      </w:r>
-      <w:r>
-        <w:rPr>
-          <w:rFonts w:eastAsia="Arial" w:cs="Arial" w:ascii="Arial" w:hAnsi="Arial"/>
-        </w:rPr>
-        <w:t>: The system returns relevant songs that match the search criteria.</w:t>
-      </w:r>
-      <w:r>
-        <w:rPr/>
-        <w:br/>
-        <w:br/>
-      </w:r>
-      <w:r>
-        <w:rPr>
-          <w:rFonts w:eastAsia="Arial" w:cs="Arial" w:ascii="Arial" w:hAnsi="Arial"/>
-          <w:u w:val="single"/>
-        </w:rPr>
-        <w:t>Extensions / Alternate Scenarios</w:t>
-      </w:r>
-      <w:r>
-        <w:rPr>
-          <w:rFonts w:eastAsia="Arial" w:cs="Arial" w:ascii="Arial" w:hAnsi="Arial"/>
-        </w:rPr>
-        <w:t>: If no results are found, the system displays “No songs found.” If the search query is empty, the system prompts the user to enter a valid search term.</w:t>
-      </w:r>
-      <w:r>
-        <w:rPr/>
-        <w:br/>
-      </w:r>
-    </w:p>
-    <w:p>
-      <w:pPr>
-        <w:pStyle w:val="Normal"/>
-        <w:spacing w:lineRule="auto" w:line="276" w:before="240" w:after="142"/>
-        <w:rPr>
-          <w:rFonts w:ascii="Arial" w:hAnsi="Arial" w:eastAsia="Arial" w:cs="Arial"/>
+        <w:t xml:space="preserve">2.3 Use Case 3 – </w:t>
+      </w:r>
+      <w:r>
+        <w:rPr>
+          <w:rFonts w:eastAsia="Arial" w:cs="Arial" w:ascii="Arial" w:hAnsi="Arial"/>
           <w:b/>
           <w:bCs/>
           <w:color w:themeColor="text1" w:val="000000"/>
           <w:lang w:val="en-GB"/>
         </w:rPr>
+        <w:t>Let the user specify start and end times for tracks in a playlist</w:t>
+      </w:r>
+    </w:p>
+    <w:p>
+      <w:pPr>
+        <w:pStyle w:val="Normal"/>
+        <w:spacing w:lineRule="auto" w:line="276" w:before="240" w:after="142"/>
+        <w:rPr>
+          <w:rFonts w:ascii="Arial" w:hAnsi="Arial"/>
+        </w:rPr>
+      </w:pPr>
+      <w:r>
+        <w:rPr>
+          <w:rFonts w:eastAsia="Arial" w:cs="Arial" w:ascii="Arial" w:hAnsi="Arial"/>
+          <w:u w:val="single"/>
+        </w:rPr>
+        <w:t>Primary Actor</w:t>
+      </w:r>
+      <w:r>
+        <w:rPr>
+          <w:rFonts w:eastAsia="Arial" w:cs="Arial" w:ascii="Arial" w:hAnsi="Arial"/>
+        </w:rPr>
+        <w:t xml:space="preserve">: </w:t>
+      </w:r>
+      <w:r>
+        <w:rPr>
+          <w:rFonts w:eastAsia="Arial" w:cs="Arial" w:ascii="Arial" w:hAnsi="Arial"/>
+          <w:color w:themeColor="text1" w:val="000000"/>
+          <w:lang w:val="en-GB"/>
+        </w:rPr>
+        <w:t>User who is a playlist owner.</w:t>
+      </w:r>
+      <w:r>
+        <w:rPr>
+          <w:rFonts w:ascii="Arial" w:hAnsi="Arial"/>
+        </w:rPr>
+        <w:br/>
+        <w:br/>
+      </w:r>
+      <w:r>
+        <w:rPr>
+          <w:rFonts w:eastAsia="Arial" w:cs="Arial" w:ascii="Arial" w:hAnsi="Arial"/>
+          <w:u w:val="single"/>
+        </w:rPr>
+        <w:t>Preconditions</w:t>
+      </w:r>
+      <w:r>
+        <w:rPr>
+          <w:rFonts w:eastAsia="Arial" w:cs="Arial" w:ascii="Arial" w:hAnsi="Arial"/>
+        </w:rPr>
+        <w:t xml:space="preserve">: </w:t>
+      </w:r>
+      <w:r>
+        <w:rPr>
+          <w:rFonts w:eastAsia="Arial" w:cs="Arial" w:ascii="Arial" w:hAnsi="Arial"/>
+          <w:color w:themeColor="text1" w:val="000000"/>
+          <w:lang w:val="en-GB"/>
+        </w:rPr>
+        <w:t>User is signed in, owns the playlist, the playlist contains at least one track.</w:t>
+      </w:r>
+      <w:r>
+        <w:rPr>
+          <w:rFonts w:ascii="Arial" w:hAnsi="Arial"/>
+        </w:rPr>
+        <w:br/>
+        <w:br/>
+      </w:r>
+      <w:r>
+        <w:rPr>
+          <w:rFonts w:eastAsia="Arial" w:cs="Arial" w:ascii="Arial" w:hAnsi="Arial"/>
+          <w:u w:val="single"/>
+        </w:rPr>
+        <w:t>Main Success Scenario</w:t>
+      </w:r>
+      <w:r>
+        <w:rPr>
+          <w:rFonts w:eastAsia="Arial" w:cs="Arial" w:ascii="Arial" w:hAnsi="Arial"/>
+        </w:rPr>
+        <w:t xml:space="preserve">: </w:t>
+      </w:r>
+      <w:r>
+        <w:rPr>
+          <w:rFonts w:ascii="Arial" w:hAnsi="Arial"/>
+        </w:rPr>
+        <w:t>The user selects a track inside their playlist. They then provide start and end times (e.g., 00:50 - 01:35). The system checks and confirms these times. The system then saves the provided metadata and confirms the operation. The user sees the updated track in the playlist with correct time markers.</w:t>
+        <w:br/>
+        <w:br/>
+      </w:r>
+      <w:r>
+        <w:rPr>
+          <w:rFonts w:eastAsia="Arial" w:cs="Arial" w:ascii="Arial" w:hAnsi="Arial"/>
+          <w:u w:val="single"/>
+        </w:rPr>
+        <w:t>Success Guarantee</w:t>
+      </w:r>
+      <w:r>
+        <w:rPr>
+          <w:rFonts w:eastAsia="Arial" w:cs="Arial" w:ascii="Arial" w:hAnsi="Arial"/>
+        </w:rPr>
+        <w:t>:</w:t>
+      </w:r>
+      <w:r>
+        <w:rPr>
+          <w:rFonts w:eastAsia="Arial" w:cs="Arial" w:ascii="Arial" w:hAnsi="Arial"/>
+          <w:color w:themeColor="text1" w:val="000000"/>
+          <w:lang w:val="is-IS"/>
+        </w:rPr>
+        <w:t xml:space="preserve"> </w:t>
+      </w:r>
+      <w:r>
+        <w:rPr>
+          <w:rFonts w:ascii="Arial" w:hAnsi="Arial"/>
+        </w:rPr>
+        <w:t>The system stores the marker settings for the selected track in the context of the playlist.</w:t>
+        <w:br/>
+        <w:br/>
+      </w:r>
+      <w:r>
+        <w:rPr>
+          <w:rFonts w:eastAsia="Arial" w:cs="Arial" w:ascii="Arial" w:hAnsi="Arial"/>
+          <w:u w:val="single"/>
+        </w:rPr>
+        <w:t>Extensions / Alternate Scenarios</w:t>
+      </w:r>
+      <w:r>
+        <w:rPr>
+          <w:rFonts w:eastAsia="Arial" w:cs="Arial" w:ascii="Arial" w:hAnsi="Arial"/>
+        </w:rPr>
+        <w:t>:</w:t>
+      </w:r>
+    </w:p>
+    <w:p>
+      <w:pPr>
+        <w:pStyle w:val="Normal"/>
+        <w:spacing w:lineRule="auto" w:line="276" w:before="240" w:after="142"/>
+        <w:rPr>
+          <w:rFonts w:ascii="Arial" w:hAnsi="Arial"/>
+        </w:rPr>
+      </w:pPr>
+      <w:r>
+        <w:rPr>
+          <w:rFonts w:eastAsia="Arial" w:cs="Arial" w:ascii="Arial" w:hAnsi="Arial"/>
+          <w:color w:themeColor="text1" w:val="000000"/>
+          <w:lang w:val="en-GB"/>
+        </w:rPr>
+        <w:t>- The provided start/end times are invalid (e.g., the times exceed the track length or are negative). </w:t>
+        <w:br/>
+        <w:t>- The user cancels the operation, and the time markers are not updated. </w:t>
+        <w:br/>
+        <w:t>- The track is removed during the operation, the system detects the change and aborts the operation.</w:t>
+      </w:r>
+    </w:p>
+    <w:p>
+      <w:pPr>
+        <w:pStyle w:val="Normal"/>
+        <w:spacing w:lineRule="auto" w:line="276" w:before="240" w:after="142"/>
+        <w:rPr>
+          <w:rFonts w:ascii="Arial" w:hAnsi="Arial"/>
+        </w:rPr>
       </w:pPr>
       <w:r>
         <w:rPr>
@@ -1215,7 +1401,21 @@
           <w:bCs/>
           <w:color w:themeColor="text1" w:val="000000"/>
         </w:rPr>
-        <w:t xml:space="preserve">2.3 Use Case 3 – </w:t>
+        <w:t xml:space="preserve">2.4 Brief Use Cases </w:t>
+      </w:r>
+    </w:p>
+    <w:p>
+      <w:pPr>
+        <w:pStyle w:val="Normal"/>
+        <w:rPr>
+          <w:rFonts w:ascii="Arial" w:hAnsi="Arial"/>
+        </w:rPr>
+      </w:pPr>
+      <w:r>
+        <w:rPr>
+          <w:rFonts w:ascii="Arial" w:hAnsi="Arial"/>
+        </w:rPr>
+        <w:br/>
       </w:r>
       <w:r>
         <w:rPr>
@@ -1223,192 +1423,73 @@
           <w:b/>
           <w:bCs/>
           <w:color w:themeColor="text1" w:val="000000"/>
-          <w:lang w:val="en-GB"/>
-        </w:rPr>
-        <w:t>Let the user specify start and end times for tracks in a playlist</w:t>
-      </w:r>
-    </w:p>
-    <w:p>
-      <w:pPr>
-        <w:pStyle w:val="Normal"/>
-        <w:spacing w:lineRule="auto" w:line="276" w:before="240" w:after="142"/>
-        <w:rPr>
-          <w:rFonts w:ascii="Arial" w:hAnsi="Arial" w:eastAsia="Arial" w:cs="Arial"/>
+          <w:u w:val="single"/>
+        </w:rPr>
+        <w:t xml:space="preserve">Brief Use Case 1 (UC4) – Delete </w:t>
+      </w:r>
+      <w:r>
+        <w:rPr>
+          <w:rFonts w:eastAsia="Arial" w:cs="Arial" w:ascii="Arial" w:hAnsi="Arial"/>
           <w:b/>
           <w:bCs/>
           <w:color w:themeColor="text1" w:val="000000"/>
-        </w:rPr>
-      </w:pPr>
-      <w:r>
-        <w:rPr>
-          <w:rFonts w:eastAsia="Arial" w:cs="Arial" w:ascii="Arial" w:hAnsi="Arial"/>
           <w:u w:val="single"/>
-        </w:rPr>
-        <w:t>Primary Actor</w:t>
-      </w:r>
-      <w:r>
-        <w:rPr>
-          <w:rFonts w:eastAsia="Arial" w:cs="Arial" w:ascii="Arial" w:hAnsi="Arial"/>
-        </w:rPr>
-        <w:t xml:space="preserve">: </w:t>
-      </w:r>
-      <w:r>
-        <w:rPr>
-          <w:rFonts w:eastAsia="Arial" w:cs="Arial" w:ascii="Arial" w:hAnsi="Arial"/>
-          <w:color w:themeColor="text1" w:val="000000"/>
-          <w:lang w:val="en-GB"/>
-        </w:rPr>
-        <w:t>User who is a playlist owner.</w:t>
-      </w:r>
-      <w:r>
-        <w:rPr/>
-        <w:br/>
-        <w:br/>
-      </w:r>
-      <w:r>
-        <w:rPr>
-          <w:rFonts w:eastAsia="Arial" w:cs="Arial" w:ascii="Arial" w:hAnsi="Arial"/>
-          <w:u w:val="single"/>
-        </w:rPr>
-        <w:t>Preconditions</w:t>
-      </w:r>
-      <w:r>
-        <w:rPr>
-          <w:rFonts w:eastAsia="Arial" w:cs="Arial" w:ascii="Arial" w:hAnsi="Arial"/>
-        </w:rPr>
-        <w:t xml:space="preserve">: </w:t>
-      </w:r>
-      <w:r>
-        <w:rPr>
-          <w:rFonts w:eastAsia="Arial" w:cs="Arial" w:ascii="Arial" w:hAnsi="Arial"/>
-          <w:color w:themeColor="text1" w:val="000000"/>
-          <w:lang w:val="en-GB"/>
-        </w:rPr>
-        <w:t>User is signed in, owns the playlist, the playlist contains at least one track.</w:t>
-      </w:r>
-      <w:r>
-        <w:rPr/>
-        <w:br/>
-        <w:br/>
-      </w:r>
-      <w:r>
-        <w:rPr>
-          <w:rFonts w:eastAsia="Arial" w:cs="Arial" w:ascii="Arial" w:hAnsi="Arial"/>
-          <w:u w:val="single"/>
-        </w:rPr>
-        <w:t>Main Success Scenario</w:t>
-      </w:r>
-      <w:r>
-        <w:rPr>
-          <w:rFonts w:eastAsia="Arial" w:cs="Arial" w:ascii="Arial" w:hAnsi="Arial"/>
-        </w:rPr>
-        <w:t xml:space="preserve">: </w:t>
-      </w:r>
-      <w:r>
-        <w:rPr/>
-        <w:t>The user selects a track inside their playlist. They then provide start and end times (e.g., 00:50 - 01:35). The system checks and confirms these times. The system then saves the provided metadata and confirms the operation. The user sees the updated track in the playlist with correct time markers.</w:t>
-        <w:br/>
-        <w:br/>
-      </w:r>
-      <w:r>
-        <w:rPr>
-          <w:rFonts w:eastAsia="Arial" w:cs="Arial" w:ascii="Arial" w:hAnsi="Arial"/>
-          <w:u w:val="single"/>
-        </w:rPr>
-        <w:t>Success Guarantee</w:t>
-      </w:r>
-      <w:r>
-        <w:rPr>
-          <w:rFonts w:eastAsia="Arial" w:cs="Arial" w:ascii="Arial" w:hAnsi="Arial"/>
-        </w:rPr>
-        <w:t>:</w:t>
-      </w:r>
-      <w:r>
-        <w:rPr>
-          <w:rFonts w:eastAsia="Arial" w:cs="Arial" w:ascii="Arial" w:hAnsi="Arial"/>
-          <w:color w:themeColor="text1" w:val="000000"/>
           <w:lang w:val="is-IS"/>
         </w:rPr>
-        <w:t xml:space="preserve"> </w:t>
-      </w:r>
-      <w:r>
-        <w:rPr/>
-        <w:t>The system stores the marker settings for the selected track in the context of the playlist.</w:t>
-        <w:br/>
-        <w:br/>
-      </w:r>
-      <w:r>
-        <w:rPr>
-          <w:rFonts w:eastAsia="Arial" w:cs="Arial" w:ascii="Arial" w:hAnsi="Arial"/>
-          <w:u w:val="single"/>
-        </w:rPr>
-        <w:t>Extensions / Alternate Scenarios</w:t>
-      </w:r>
-      <w:r>
-        <w:rPr>
-          <w:rFonts w:eastAsia="Arial" w:cs="Arial" w:ascii="Arial" w:hAnsi="Arial"/>
-        </w:rPr>
-        <w:t>:</w:t>
-      </w:r>
-    </w:p>
-    <w:p>
-      <w:pPr>
-        <w:pStyle w:val="Normal"/>
-        <w:spacing w:lineRule="auto" w:line="276" w:before="240" w:after="142"/>
-        <w:rPr>
-          <w:rFonts w:ascii="Arial" w:hAnsi="Arial" w:eastAsia="Arial" w:cs="Arial"/>
-          <w:color w:themeColor="text1" w:val="000000"/>
-          <w:lang w:val="en-GB"/>
-        </w:rPr>
-      </w:pPr>
-      <w:r>
-        <w:rPr>
-          <w:rFonts w:eastAsia="Arial" w:cs="Arial" w:ascii="Arial" w:hAnsi="Arial"/>
-          <w:color w:themeColor="text1" w:val="000000"/>
-          <w:lang w:val="en-GB"/>
-        </w:rPr>
-        <w:t>- The provided start/end times are invalid (e.g., the times exceed the track length or are negative). </w:t>
-        <w:br/>
-        <w:t>- The user cancels the operation, and the time markers are not updated. </w:t>
-        <w:br/>
-        <w:t>- The track is removed during the operation, the system detects the change and aborts the operation.</w:t>
-      </w:r>
-    </w:p>
-    <w:p>
-      <w:pPr>
-        <w:pStyle w:val="Normal"/>
-        <w:spacing w:lineRule="auto" w:line="276" w:before="240" w:after="142"/>
-        <w:rPr>
-          <w:rFonts w:ascii="Arial" w:hAnsi="Arial" w:eastAsia="Arial" w:cs="Arial"/>
+        <w:t>p</w:t>
+      </w:r>
+      <w:r>
+        <w:rPr>
+          <w:rFonts w:eastAsia="Arial" w:cs="Arial" w:ascii="Arial" w:hAnsi="Arial"/>
           <w:b/>
           <w:bCs/>
           <w:color w:themeColor="text1" w:val="000000"/>
-        </w:rPr>
-      </w:pPr>
+          <w:u w:val="single"/>
+        </w:rPr>
+        <w:t>laylist</w:t>
+      </w:r>
+    </w:p>
+    <w:p>
+      <w:pPr>
+        <w:pStyle w:val="Normal"/>
+        <w:rPr>
+          <w:rFonts w:ascii="Arial" w:hAnsi="Arial"/>
+        </w:rPr>
+      </w:pPr>
+      <w:r>
+        <w:rPr>
+          <w:rFonts w:eastAsia="Arial" w:cs="Arial" w:ascii="Arial" w:hAnsi="Arial"/>
+          <w:color w:themeColor="text1" w:val="000000"/>
+        </w:rPr>
+        <w:t>The user is able to permanently delete a playlist.</w:t>
+      </w:r>
+      <w:r>
+        <w:rPr>
+          <w:rFonts w:ascii="Arial" w:hAnsi="Arial"/>
+        </w:rPr>
+        <w:br/>
+        <w:br/>
+      </w:r>
       <w:r>
         <w:rPr>
           <w:rFonts w:eastAsia="Arial" w:cs="Arial" w:ascii="Arial" w:hAnsi="Arial"/>
           <w:b/>
           <w:bCs/>
           <w:color w:themeColor="text1" w:val="000000"/>
-        </w:rPr>
-        <w:t xml:space="preserve">2.4 Brief Use Cases </w:t>
-      </w:r>
-    </w:p>
-    <w:p>
-      <w:pPr>
-        <w:pStyle w:val="Normal"/>
-        <w:rPr>
-          <w:rFonts w:ascii="Arial" w:hAnsi="Arial" w:eastAsia="Arial" w:cs="Arial"/>
+          <w:u w:val="single"/>
+        </w:rPr>
+        <w:t xml:space="preserve">Brief Use Case 2 (UC5) – Share </w:t>
+      </w:r>
+      <w:r>
+        <w:rPr>
+          <w:rFonts w:eastAsia="Arial" w:cs="Arial" w:ascii="Arial" w:hAnsi="Arial"/>
           <w:b/>
           <w:bCs/>
           <w:color w:themeColor="text1" w:val="000000"/>
           <w:u w:val="single"/>
-        </w:rPr>
-      </w:pPr>
-      <w:r>
-        <w:rPr/>
-        <w:br/>
+          <w:lang w:val="is-IS"/>
+        </w:rPr>
+        <w:t>p</w:t>
       </w:r>
       <w:r>
         <w:rPr>
@@ -1418,7 +1499,7 @@
           <w:color w:themeColor="text1" w:val="000000"/>
           <w:u w:val="single"/>
         </w:rPr>
-        <w:t xml:space="preserve">Brief Use Case 1 (UC4) – Delete </w:t>
+        <w:t>laylists</w:t>
       </w:r>
       <w:r>
         <w:rPr>
@@ -1426,6 +1507,47 @@
           <w:b/>
           <w:bCs/>
           <w:color w:themeColor="text1" w:val="000000"/>
+        </w:rPr>
+        <w:t> </w:t>
+      </w:r>
+    </w:p>
+    <w:p>
+      <w:pPr>
+        <w:pStyle w:val="Normal"/>
+        <w:rPr>
+          <w:rFonts w:ascii="Arial" w:hAnsi="Arial"/>
+        </w:rPr>
+      </w:pPr>
+      <w:r>
+        <w:rPr>
+          <w:rFonts w:eastAsia="Arial" w:cs="Arial" w:ascii="Arial" w:hAnsi="Arial"/>
+          <w:color w:themeColor="text1" w:val="000000"/>
+        </w:rPr>
+        <w:t>The user is able to generate a link to share his playlist with friends, family and the community.</w:t>
+      </w:r>
+      <w:r>
+        <w:rPr>
+          <w:rFonts w:ascii="Arial" w:hAnsi="Arial"/>
+        </w:rPr>
+        <w:br/>
+        <w:br/>
+      </w:r>
+      <w:r>
+        <w:rPr>
+          <w:rFonts w:eastAsia="Arial" w:cs="Arial" w:ascii="Arial" w:hAnsi="Arial"/>
+          <w:b/>
+          <w:bCs/>
+          <w:color w:themeColor="text1" w:val="000000"/>
+          <w:u w:val="single"/>
+        </w:rPr>
+        <w:t xml:space="preserve">Brief Use Case 3 (UC6) – Save </w:t>
+      </w:r>
+      <w:r>
+        <w:rPr>
+          <w:rFonts w:eastAsia="Arial" w:cs="Arial" w:ascii="Arial" w:hAnsi="Arial"/>
+          <w:b/>
+          <w:bCs/>
+          <w:color w:themeColor="text1" w:val="000000"/>
           <w:u w:val="single"/>
           <w:lang w:val="is-IS"/>
         </w:rPr>
@@ -1439,29 +1561,31 @@
           <w:color w:themeColor="text1" w:val="000000"/>
           <w:u w:val="single"/>
         </w:rPr>
-        <w:t>laylist</w:t>
-      </w:r>
-    </w:p>
-    <w:p>
-      <w:pPr>
-        <w:pStyle w:val="Normal"/>
-        <w:rPr>
-          <w:rFonts w:ascii="Arial" w:hAnsi="Arial" w:eastAsia="Arial" w:cs="Arial"/>
-          <w:color w:themeColor="text1" w:val="000000"/>
-        </w:rPr>
-      </w:pPr>
-      <w:r>
-        <w:rPr>
-          <w:rFonts w:eastAsia="Arial" w:cs="Arial" w:ascii="Arial" w:hAnsi="Arial"/>
-          <w:color w:themeColor="text1" w:val="000000"/>
-        </w:rPr>
-        <w:t>The user is able to permanently delete a playlist.</w:t>
-      </w:r>
-      <w:r>
-        <w:rPr/>
-        <w:br/>
-        <w:br/>
-      </w:r>
+        <w:t>laylists</w:t>
+      </w:r>
+    </w:p>
+    <w:p>
+      <w:pPr>
+        <w:pStyle w:val="Normal"/>
+        <w:rPr>
+          <w:rFonts w:ascii="Arial" w:hAnsi="Arial"/>
+        </w:rPr>
+      </w:pPr>
+      <w:r>
+        <w:rPr>
+          <w:rFonts w:eastAsia="Arial" w:cs="Arial" w:ascii="Arial" w:hAnsi="Arial"/>
+          <w:color w:themeColor="text1" w:val="000000"/>
+        </w:rPr>
+        <w:t>The user is able to save any public playlist to their favourites, or remove it from favourites.</w:t>
+      </w:r>
+    </w:p>
+    <w:p>
+      <w:pPr>
+        <w:pStyle w:val="Normal"/>
+        <w:rPr>
+          <w:rFonts w:ascii="Arial" w:hAnsi="Arial"/>
+        </w:rPr>
+      </w:pPr>
       <w:r>
         <w:rPr>
           <w:rFonts w:eastAsia="Arial" w:cs="Arial" w:ascii="Arial" w:hAnsi="Arial"/>
@@ -1470,7 +1594,7 @@
           <w:color w:themeColor="text1" w:val="000000"/>
           <w:u w:val="single"/>
         </w:rPr>
-        <w:t xml:space="preserve">Brief Use Case 2 (UC5) – Share </w:t>
+        <w:t xml:space="preserve">Brief Use Case 4 (UC7) - Remove song from a </w:t>
       </w:r>
       <w:r>
         <w:rPr>
@@ -1481,26 +1605,22 @@
           <w:u w:val="single"/>
           <w:lang w:val="is-IS"/>
         </w:rPr>
-        <w:t>p</w:t>
-      </w:r>
-      <w:r>
-        <w:rPr>
-          <w:rFonts w:eastAsia="Arial" w:cs="Arial" w:ascii="Arial" w:hAnsi="Arial"/>
-          <w:b/>
-          <w:bCs/>
-          <w:color w:themeColor="text1" w:val="000000"/>
-          <w:u w:val="single"/>
-        </w:rPr>
-        <w:t>laylists</w:t>
-      </w:r>
-      <w:r>
-        <w:rPr>
-          <w:rFonts w:eastAsia="Arial" w:cs="Arial" w:ascii="Arial" w:hAnsi="Arial"/>
-          <w:b/>
-          <w:bCs/>
-          <w:color w:themeColor="text1" w:val="000000"/>
-        </w:rPr>
-        <w:t> </w:t>
+        <w:t>playlist</w:t>
+      </w:r>
+    </w:p>
+    <w:p>
+      <w:pPr>
+        <w:pStyle w:val="Normal"/>
+        <w:rPr>
+          <w:rFonts w:ascii="Arial" w:hAnsi="Arial"/>
+        </w:rPr>
+      </w:pPr>
+      <w:r>
+        <w:rPr>
+          <w:rFonts w:eastAsia="Arial" w:cs="Arial" w:ascii="Arial" w:hAnsi="Arial"/>
+          <w:color w:themeColor="text1" w:val="000000"/>
+        </w:rPr>
+        <w:t>The user can remove a song from his playlist.</w:t>
       </w:r>
     </w:p>
     <w:p>
@@ -1516,43 +1636,6 @@
           <w:rFonts w:eastAsia="Arial" w:cs="Arial" w:ascii="Arial" w:hAnsi="Arial"/>
           <w:color w:themeColor="text1" w:val="000000"/>
         </w:rPr>
-        <w:t>The user is able to generate a link to share his playlist with friends, family and the community.</w:t>
-      </w:r>
-      <w:r>
-        <w:rPr/>
-        <w:br/>
-        <w:br/>
-      </w:r>
-      <w:r>
-        <w:rPr>
-          <w:rFonts w:eastAsia="Arial" w:cs="Arial" w:ascii="Arial" w:hAnsi="Arial"/>
-          <w:b/>
-          <w:bCs/>
-          <w:color w:themeColor="text1" w:val="000000"/>
-          <w:u w:val="single"/>
-        </w:rPr>
-        <w:t xml:space="preserve">Brief Use Case 3 (UC6) – Save </w:t>
-      </w:r>
-      <w:r>
-        <w:rPr>
-          <w:rFonts w:eastAsia="Arial" w:cs="Arial" w:ascii="Arial" w:hAnsi="Arial"/>
-          <w:b/>
-          <w:bCs/>
-          <w:color w:themeColor="text1" w:val="000000"/>
-          <w:u w:val="single"/>
-          <w:lang w:val="is-IS"/>
-        </w:rPr>
-        <w:t>p</w:t>
-      </w:r>
-      <w:r>
-        <w:rPr>
-          <w:rFonts w:eastAsia="Arial" w:cs="Arial" w:ascii="Arial" w:hAnsi="Arial"/>
-          <w:b/>
-          <w:bCs/>
-          <w:color w:themeColor="text1" w:val="000000"/>
-          <w:u w:val="single"/>
-        </w:rPr>
-        <w:t>laylists</w:t>
       </w:r>
     </w:p>
     <w:p>
@@ -1568,97 +1651,6 @@
           <w:rFonts w:eastAsia="Arial" w:cs="Arial" w:ascii="Arial" w:hAnsi="Arial"/>
           <w:color w:themeColor="text1" w:val="000000"/>
         </w:rPr>
-        <w:t>The user is able to save any public playlist to their favourites, or remove it from favourites.</w:t>
-      </w:r>
-    </w:p>
-    <w:p>
-      <w:pPr>
-        <w:pStyle w:val="Normal"/>
-        <w:rPr>
-          <w:rFonts w:ascii="Arial" w:hAnsi="Arial" w:eastAsia="Arial" w:cs="Arial"/>
-          <w:b/>
-          <w:bCs/>
-          <w:color w:themeColor="text1" w:val="000000"/>
-          <w:u w:val="single"/>
-        </w:rPr>
-      </w:pPr>
-      <w:r>
-        <w:rPr>
-          <w:rFonts w:eastAsia="Arial" w:cs="Arial" w:ascii="Arial" w:hAnsi="Arial"/>
-          <w:b/>
-          <w:bCs/>
-          <w:color w:themeColor="text1" w:val="000000"/>
-          <w:u w:val="single"/>
-        </w:rPr>
-        <w:t xml:space="preserve">Brief Use Case 4 (UC7) - Remove song from a </w:t>
-      </w:r>
-      <w:r>
-        <w:rPr>
-          <w:rFonts w:eastAsia="Arial" w:cs="Arial" w:ascii="Arial" w:hAnsi="Arial"/>
-          <w:b/>
-          <w:bCs/>
-          <w:color w:themeColor="text1" w:val="000000"/>
-          <w:u w:val="single"/>
-          <w:lang w:val="is-IS"/>
-        </w:rPr>
-        <w:t>p</w:t>
-      </w:r>
-      <w:r>
-        <w:rPr>
-          <w:rFonts w:eastAsia="Arial" w:cs="Arial" w:ascii="Arial" w:hAnsi="Arial"/>
-          <w:b/>
-          <w:bCs/>
-          <w:color w:themeColor="text1" w:val="000000"/>
-          <w:u w:val="single"/>
-          <w:lang w:val="is-IS"/>
-        </w:rPr>
-        <w:t>laylist</w:t>
-      </w:r>
-    </w:p>
-    <w:p>
-      <w:pPr>
-        <w:pStyle w:val="Normal"/>
-        <w:rPr>
-          <w:rFonts w:ascii="Arial" w:hAnsi="Arial" w:eastAsia="Arial" w:cs="Arial"/>
-          <w:color w:themeColor="text1" w:val="000000"/>
-        </w:rPr>
-      </w:pPr>
-      <w:r>
-        <w:rPr>
-          <w:rFonts w:eastAsia="Arial" w:cs="Arial" w:ascii="Arial" w:hAnsi="Arial"/>
-          <w:color w:themeColor="text1" w:val="000000"/>
-        </w:rPr>
-        <w:t>The user can remove a song from his playlist.</w:t>
-      </w:r>
-    </w:p>
-    <w:p>
-      <w:pPr>
-        <w:pStyle w:val="Normal"/>
-        <w:rPr>
-          <w:rFonts w:ascii="Arial" w:hAnsi="Arial" w:eastAsia="Arial" w:cs="Arial"/>
-          <w:color w:themeColor="text1" w:val="000000"/>
-        </w:rPr>
-      </w:pPr>
-      <w:r>
-        <w:rPr>
-          <w:rFonts w:eastAsia="Arial" w:cs="Arial" w:ascii="Arial" w:hAnsi="Arial"/>
-          <w:color w:themeColor="text1" w:val="000000"/>
-        </w:rPr>
-      </w:r>
-    </w:p>
-    <w:p>
-      <w:pPr>
-        <w:pStyle w:val="Normal"/>
-        <w:rPr>
-          <w:rFonts w:ascii="Arial" w:hAnsi="Arial" w:eastAsia="Arial" w:cs="Arial"/>
-          <w:color w:themeColor="text1" w:val="000000"/>
-        </w:rPr>
-      </w:pPr>
-      <w:r>
-        <w:rPr>
-          <w:rFonts w:eastAsia="Arial" w:cs="Arial" w:ascii="Arial" w:hAnsi="Arial"/>
-          <w:color w:themeColor="text1" w:val="000000"/>
-        </w:rPr>
       </w:r>
     </w:p>
     <w:p>
@@ -1666,7 +1658,7 @@
         <w:pStyle w:val="Normal"/>
         <w:jc w:val="both"/>
         <w:rPr>
-          <w:rFonts w:ascii="Arial" w:hAnsi="Arial" w:eastAsia="Arial" w:cs="Arial"/>
+          <w:rFonts w:ascii="Arial" w:hAnsi="Arial"/>
         </w:rPr>
       </w:pPr>
       <w:r>
@@ -1691,10 +1683,6 @@
       <w:r>
         <w:rPr>
           <w:rFonts w:eastAsia="Arial" w:cs="Arial" w:ascii="Arial" w:hAnsi="Arial"/>
-          <w:b w:val="false"/>
-          <w:bCs w:val="false"/>
-          <w:sz w:val="28"/>
-          <w:szCs w:val="28"/>
         </w:rPr>
       </w:r>
     </w:p>
@@ -1703,11 +1691,12 @@
         <w:pStyle w:val="Normal"/>
         <w:jc w:val="both"/>
         <w:rPr>
-          <w:rFonts w:ascii="Arial" w:hAnsi="Arial" w:eastAsia="Arial" w:cs="Arial"/>
-        </w:rPr>
-      </w:pPr>
-      <w:r>
-        <w:rPr>
+          <w:rFonts w:ascii="Arial" w:hAnsi="Arial"/>
+        </w:rPr>
+      </w:pPr>
+      <w:r>
+        <w:rPr>
+          <w:rFonts w:ascii="Arial" w:hAnsi="Arial"/>
           <w:lang w:val="is-IS"/>
         </w:rPr>
         <w:t>Lower number = higher priority</w:t>
@@ -1718,11 +1707,13 @@
         <w:pStyle w:val="Normal"/>
         <w:jc w:val="both"/>
         <w:rPr>
-          <w:rFonts w:ascii="Arial" w:hAnsi="Arial" w:eastAsia="Arial" w:cs="Arial"/>
-        </w:rPr>
-      </w:pPr>
-      <w:r>
-        <w:rPr/>
+          <w:rFonts w:ascii="Arial" w:hAnsi="Arial"/>
+        </w:rPr>
+      </w:pPr>
+      <w:r>
+        <w:rPr>
+          <w:rFonts w:ascii="Arial" w:hAnsi="Arial"/>
+        </w:rPr>
         <w:tab/>
         <w:tab/>
         <w:tab/>
@@ -1771,17 +1762,15 @@
               <w:spacing w:before="0" w:after="0"/>
               <w:jc w:val="center"/>
               <w:rPr>
-                <w:rFonts w:ascii="Arial" w:hAnsi="Arial" w:eastAsia="Arial" w:cs="Arial"/>
+                <w:rFonts w:ascii="Arial" w:hAnsi="Arial"/>
+              </w:rPr>
+            </w:pPr>
+            <w:r>
+              <w:rPr>
+                <w:rFonts w:eastAsia="Arial" w:cs="Arial" w:ascii="Arial" w:hAnsi="Arial"/>
                 <w:b/>
                 <w:bCs/>
               </w:rPr>
-            </w:pPr>
-            <w:r>
-              <w:rPr>
-                <w:rFonts w:eastAsia="Arial" w:cs="Arial" w:ascii="Arial" w:hAnsi="Arial"/>
-                <w:b/>
-                <w:bCs/>
-              </w:rPr>
               <w:t>Use Case</w:t>
             </w:r>
           </w:p>
@@ -1801,9 +1790,7 @@
               <w:spacing w:before="0" w:after="0"/>
               <w:jc w:val="center"/>
               <w:rPr>
-                <w:rFonts w:ascii="Arial" w:hAnsi="Arial" w:eastAsia="Arial" w:cs="Arial"/>
-                <w:b/>
-                <w:bCs/>
+                <w:rFonts w:ascii="Arial" w:hAnsi="Arial"/>
               </w:rPr>
             </w:pPr>
             <w:r>
@@ -1833,9 +1820,7 @@
               <w:spacing w:before="0" w:after="0"/>
               <w:jc w:val="center"/>
               <w:rPr>
-                <w:rFonts w:ascii="Arial" w:hAnsi="Arial" w:eastAsia="Arial" w:cs="Arial"/>
-                <w:b/>
-                <w:bCs/>
+                <w:rFonts w:ascii="Arial" w:hAnsi="Arial"/>
               </w:rPr>
             </w:pPr>
             <w:r>
@@ -1869,7 +1854,7 @@
               <w:spacing w:before="0" w:after="0"/>
               <w:jc w:val="center"/>
               <w:rPr>
-                <w:rFonts w:ascii="Arial" w:hAnsi="Arial" w:eastAsia="Arial" w:cs="Arial"/>
+                <w:rFonts w:ascii="Arial" w:hAnsi="Arial"/>
               </w:rPr>
             </w:pPr>
             <w:r>
@@ -1894,7 +1879,7 @@
               <w:spacing w:before="0" w:after="0"/>
               <w:jc w:val="center"/>
               <w:rPr>
-                <w:rFonts w:ascii="Arial" w:hAnsi="Arial" w:eastAsia="Arial" w:cs="Arial"/>
+                <w:rFonts w:ascii="Arial" w:hAnsi="Arial"/>
               </w:rPr>
             </w:pPr>
             <w:r>
@@ -1921,7 +1906,7 @@
               <w:spacing w:before="0" w:after="0"/>
               <w:jc w:val="center"/>
               <w:rPr>
-                <w:rFonts w:ascii="Arial" w:hAnsi="Arial" w:eastAsia="Arial" w:cs="Arial"/>
+                <w:rFonts w:ascii="Arial" w:hAnsi="Arial"/>
               </w:rPr>
             </w:pPr>
             <w:r>
@@ -1961,7 +1946,7 @@
               <w:spacing w:before="0" w:after="0"/>
               <w:jc w:val="center"/>
               <w:rPr>
-                <w:rFonts w:ascii="Arial" w:hAnsi="Arial" w:eastAsia="Arial" w:cs="Arial"/>
+                <w:rFonts w:ascii="Arial" w:hAnsi="Arial"/>
               </w:rPr>
             </w:pPr>
             <w:r>
@@ -1987,7 +1972,7 @@
               <w:spacing w:before="0" w:after="0"/>
               <w:jc w:val="center"/>
               <w:rPr>
-                <w:rFonts w:ascii="Arial" w:hAnsi="Arial" w:eastAsia="Arial" w:cs="Arial"/>
+                <w:rFonts w:ascii="Arial" w:hAnsi="Arial"/>
               </w:rPr>
             </w:pPr>
             <w:r>
@@ -2015,7 +2000,7 @@
               <w:spacing w:before="0" w:after="0"/>
               <w:jc w:val="center"/>
               <w:rPr>
-                <w:rFonts w:ascii="Arial" w:hAnsi="Arial" w:eastAsia="Arial" w:cs="Arial"/>
+                <w:rFonts w:ascii="Arial" w:hAnsi="Arial"/>
               </w:rPr>
             </w:pPr>
             <w:r>
@@ -2055,7 +2040,7 @@
               <w:spacing w:before="0" w:after="0"/>
               <w:jc w:val="center"/>
               <w:rPr>
-                <w:rFonts w:ascii="Arial" w:hAnsi="Arial" w:eastAsia="Arial" w:cs="Arial"/>
+                <w:rFonts w:ascii="Arial" w:hAnsi="Arial"/>
               </w:rPr>
             </w:pPr>
             <w:r>
@@ -2081,7 +2066,7 @@
               <w:spacing w:before="0" w:after="0"/>
               <w:jc w:val="center"/>
               <w:rPr>
-                <w:rFonts w:ascii="Arial" w:hAnsi="Arial" w:eastAsia="Arial" w:cs="Arial"/>
+                <w:rFonts w:ascii="Arial" w:hAnsi="Arial"/>
               </w:rPr>
             </w:pPr>
             <w:r>
@@ -2109,7 +2094,7 @@
               <w:spacing w:before="0" w:after="0"/>
               <w:jc w:val="center"/>
               <w:rPr>
-                <w:rFonts w:ascii="Arial" w:hAnsi="Arial" w:eastAsia="Arial" w:cs="Arial"/>
+                <w:rFonts w:ascii="Arial" w:hAnsi="Arial"/>
               </w:rPr>
             </w:pPr>
             <w:r>
@@ -2251,51 +2236,58 @@
       <w:pPr>
         <w:pStyle w:val="Normal"/>
         <w:rPr>
-          <w:rFonts w:ascii="Arial" w:hAnsi="Arial" w:eastAsia="Arial" w:cs="Arial"/>
+          <w:rFonts w:ascii="Arial" w:hAnsi="Arial"/>
+        </w:rPr>
+      </w:pPr>
+      <w:r>
+        <w:rPr>
+          <w:rFonts w:eastAsia="Arial" w:cs="Arial" w:ascii="Arial" w:hAnsi="Arial"/>
           <w:b/>
           <w:bCs/>
           <w:sz w:val="28"/>
           <w:szCs w:val="28"/>
         </w:rPr>
-      </w:pPr>
-      <w:r>
-        <w:rPr>
-          <w:rFonts w:eastAsia="Arial" w:cs="Arial" w:ascii="Arial" w:hAnsi="Arial"/>
+        <w:t>4. Project Plan and Schedule</w:t>
+      </w:r>
+      <w:r>
+        <w:rPr>
+          <w:rFonts w:ascii="Arial" w:hAnsi="Arial"/>
+        </w:rPr>
+        <w:tab/>
+      </w:r>
+    </w:p>
+    <w:p>
+      <w:pPr>
+        <w:pStyle w:val="Normal"/>
+        <w:rPr>
+          <w:rFonts w:ascii="Arial" w:hAnsi="Arial"/>
+        </w:rPr>
+      </w:pPr>
+      <w:r>
+        <w:rPr>
+          <w:rFonts w:ascii="Arial" w:hAnsi="Arial"/>
+        </w:rPr>
+      </w:r>
+    </w:p>
+    <w:p>
+      <w:pPr>
+        <w:pStyle w:val="Normal"/>
+        <w:rPr>
+          <w:rFonts w:ascii="Arial" w:hAnsi="Arial"/>
+        </w:rPr>
+      </w:pPr>
+      <w:r>
+        <w:rPr>
+          <w:rFonts w:ascii="Arial" w:hAnsi="Arial"/>
           <w:b/>
           <w:bCs/>
-          <w:sz w:val="28"/>
-          <w:szCs w:val="28"/>
-        </w:rPr>
-        <w:t>4. Project Plan and Schedule</w:t>
-      </w:r>
-      <w:r>
-        <w:rPr/>
-        <w:tab/>
-      </w:r>
-    </w:p>
-    <w:p>
-      <w:pPr>
-        <w:pStyle w:val="Normal"/>
-        <w:rPr/>
-      </w:pPr>
-      <w:r>
-        <w:rPr/>
-      </w:r>
-    </w:p>
-    <w:p>
-      <w:pPr>
-        <w:pStyle w:val="Normal"/>
-        <w:rPr/>
-      </w:pPr>
-      <w:r>
-        <w:rPr>
-          <w:b/>
-          <w:bCs/>
         </w:rPr>
         <w:t xml:space="preserve">Inception: </w:t>
       </w:r>
       <w:r>
-        <w:rPr/>
+        <w:rPr>
+          <w:rFonts w:ascii="Arial" w:hAnsi="Arial"/>
+        </w:rPr>
         <w:t>Use cases and vision scope</w:t>
       </w:r>
     </w:p>
@@ -2303,21 +2295,27 @@
       <w:pPr>
         <w:pStyle w:val="Normal"/>
         <w:rPr>
-          <w:rFonts w:ascii="Arial" w:hAnsi="Arial" w:eastAsia="Arial" w:cs="Arial"/>
-        </w:rPr>
-      </w:pPr>
-      <w:r>
-        <w:rPr/>
+          <w:rFonts w:ascii="Arial" w:hAnsi="Arial"/>
+        </w:rPr>
+      </w:pPr>
+      <w:r>
+        <w:rPr>
+          <w:rFonts w:ascii="Arial" w:hAnsi="Arial"/>
+        </w:rPr>
         <w:t xml:space="preserve">Elaboration:  UC2, </w:t>
       </w:r>
     </w:p>
     <w:p>
       <w:pPr>
         <w:pStyle w:val="Normal"/>
-        <w:rPr/>
-      </w:pPr>
-      <w:r>
-        <w:rPr/>
+        <w:rPr>
+          <w:rFonts w:ascii="Arial" w:hAnsi="Arial"/>
+        </w:rPr>
+      </w:pPr>
+      <w:r>
+        <w:rPr>
+          <w:rFonts w:ascii="Arial" w:hAnsi="Arial"/>
+        </w:rPr>
         <w:t>Construction:  UC1, UC4, UC5</w:t>
       </w:r>
     </w:p>
@@ -2325,11 +2323,13 @@
       <w:pPr>
         <w:pStyle w:val="Normal"/>
         <w:rPr>
-          <w:rFonts w:ascii="Arial" w:hAnsi="Arial" w:eastAsia="Arial" w:cs="Arial"/>
-        </w:rPr>
-      </w:pPr>
-      <w:r>
-        <w:rPr/>
+          <w:rFonts w:ascii="Arial" w:hAnsi="Arial"/>
+        </w:rPr>
+      </w:pPr>
+      <w:r>
+        <w:rPr>
+          <w:rFonts w:ascii="Arial" w:hAnsi="Arial"/>
+        </w:rPr>
         <w:t xml:space="preserve">Transition: </w:t>
         <w:tab/>
         <w:tab/>
@@ -2406,9 +2406,7 @@
               <w:spacing w:before="0" w:after="0"/>
               <w:jc w:val="center"/>
               <w:rPr>
-                <w:rFonts w:ascii="Arial" w:hAnsi="Arial" w:eastAsia="Arial" w:cs="Arial"/>
-                <w:b/>
-                <w:bCs/>
+                <w:rFonts w:ascii="Arial" w:hAnsi="Arial"/>
               </w:rPr>
             </w:pPr>
             <w:r>
@@ -2438,9 +2436,7 @@
               <w:spacing w:before="0" w:after="0"/>
               <w:jc w:val="center"/>
               <w:rPr>
-                <w:rFonts w:ascii="Arial" w:hAnsi="Arial" w:eastAsia="Arial" w:cs="Arial"/>
-                <w:b/>
-                <w:bCs/>
+                <w:rFonts w:ascii="Arial" w:hAnsi="Arial"/>
               </w:rPr>
             </w:pPr>
             <w:r>
@@ -2470,9 +2466,7 @@
               <w:spacing w:before="0" w:after="0"/>
               <w:jc w:val="center"/>
               <w:rPr>
-                <w:rFonts w:ascii="Arial" w:hAnsi="Arial" w:eastAsia="Arial" w:cs="Arial"/>
-                <w:b/>
-                <w:bCs/>
+                <w:rFonts w:ascii="Arial" w:hAnsi="Arial"/>
               </w:rPr>
             </w:pPr>
             <w:r>
@@ -2502,9 +2496,7 @@
               <w:spacing w:before="0" w:after="0"/>
               <w:jc w:val="center"/>
               <w:rPr>
-                <w:rFonts w:ascii="Arial" w:hAnsi="Arial" w:eastAsia="Arial" w:cs="Arial"/>
-                <w:b/>
-                <w:bCs/>
+                <w:rFonts w:ascii="Arial" w:hAnsi="Arial"/>
               </w:rPr>
             </w:pPr>
             <w:r>
@@ -2534,9 +2526,7 @@
               <w:spacing w:before="0" w:after="0"/>
               <w:jc w:val="center"/>
               <w:rPr>
-                <w:rFonts w:ascii="Arial" w:hAnsi="Arial" w:eastAsia="Arial" w:cs="Arial"/>
-                <w:b/>
-                <w:bCs/>
+                <w:rFonts w:ascii="Arial" w:hAnsi="Arial"/>
               </w:rPr>
             </w:pPr>
             <w:r>
@@ -2566,9 +2556,7 @@
               <w:spacing w:before="0" w:after="0"/>
               <w:jc w:val="center"/>
               <w:rPr>
-                <w:rFonts w:ascii="Arial" w:hAnsi="Arial" w:eastAsia="Arial" w:cs="Arial"/>
-                <w:b/>
-                <w:bCs/>
+                <w:rFonts w:ascii="Arial" w:hAnsi="Arial"/>
               </w:rPr>
             </w:pPr>
             <w:r>
@@ -2601,7 +2589,7 @@
               <w:spacing w:before="0" w:after="0"/>
               <w:jc w:val="center"/>
               <w:rPr>
-                <w:rFonts w:ascii="Arial" w:hAnsi="Arial" w:eastAsia="Arial" w:cs="Arial"/>
+                <w:rFonts w:ascii="Arial" w:hAnsi="Arial"/>
               </w:rPr>
             </w:pPr>
             <w:r>
@@ -2627,7 +2615,7 @@
               <w:spacing w:before="0" w:after="0"/>
               <w:jc w:val="center"/>
               <w:rPr>
-                <w:rFonts w:ascii="Arial" w:hAnsi="Arial" w:eastAsia="Arial" w:cs="Arial"/>
+                <w:rFonts w:ascii="Arial" w:hAnsi="Arial"/>
               </w:rPr>
             </w:pPr>
             <w:r>
@@ -2703,7 +2691,7 @@
               <w:spacing w:before="0" w:after="0"/>
               <w:jc w:val="center"/>
               <w:rPr>
-                <w:rFonts w:ascii="Arial" w:hAnsi="Arial" w:eastAsia="Arial" w:cs="Arial"/>
+                <w:rFonts w:ascii="Arial" w:hAnsi="Arial"/>
               </w:rPr>
             </w:pPr>
             <w:r>
@@ -2729,9 +2717,7 @@
               <w:spacing w:before="0" w:after="0"/>
               <w:jc w:val="center"/>
               <w:rPr>
-                <w:rFonts w:ascii="Arial" w:hAnsi="Arial" w:eastAsia="Arial" w:cs="Arial"/>
-                <w:b/>
-                <w:bCs/>
+                <w:rFonts w:ascii="Arial" w:hAnsi="Arial"/>
               </w:rPr>
             </w:pPr>
             <w:r>
@@ -2766,7 +2752,7 @@
               <w:spacing w:before="0" w:after="0"/>
               <w:jc w:val="center"/>
               <w:rPr>
-                <w:rFonts w:ascii="Arial" w:hAnsi="Arial" w:eastAsia="Arial" w:cs="Arial"/>
+                <w:rFonts w:ascii="Arial" w:hAnsi="Arial"/>
               </w:rPr>
             </w:pPr>
             <w:r>
@@ -2794,7 +2780,7 @@
               <w:spacing w:before="0" w:after="0"/>
               <w:jc w:val="center"/>
               <w:rPr>
-                <w:rFonts w:ascii="Arial" w:hAnsi="Arial" w:eastAsia="Arial" w:cs="Arial"/>
+                <w:rFonts w:ascii="Arial" w:hAnsi="Arial"/>
               </w:rPr>
             </w:pPr>
             <w:r>
@@ -2876,7 +2862,7 @@
               <w:spacing w:before="0" w:after="0"/>
               <w:jc w:val="center"/>
               <w:rPr>
-                <w:rFonts w:ascii="Arial" w:hAnsi="Arial" w:eastAsia="Arial" w:cs="Arial"/>
+                <w:rFonts w:ascii="Arial" w:hAnsi="Arial"/>
               </w:rPr>
             </w:pPr>
             <w:r>
@@ -2904,7 +2890,7 @@
               <w:spacing w:before="0" w:after="0"/>
               <w:jc w:val="center"/>
               <w:rPr>
-                <w:rFonts w:ascii="Arial" w:hAnsi="Arial" w:eastAsia="Arial" w:cs="Arial"/>
+                <w:rFonts w:ascii="Arial" w:hAnsi="Arial"/>
               </w:rPr>
             </w:pPr>
             <w:r>
@@ -2937,7 +2923,7 @@
               <w:spacing w:before="0" w:after="0"/>
               <w:jc w:val="center"/>
               <w:rPr>
-                <w:rFonts w:ascii="Arial" w:hAnsi="Arial" w:eastAsia="Arial" w:cs="Arial"/>
+                <w:rFonts w:ascii="Arial" w:hAnsi="Arial"/>
               </w:rPr>
             </w:pPr>
             <w:r>
@@ -2965,7 +2951,7 @@
               <w:spacing w:before="0" w:after="0"/>
               <w:jc w:val="center"/>
               <w:rPr>
-                <w:rFonts w:ascii="Arial" w:hAnsi="Arial" w:eastAsia="Arial" w:cs="Arial"/>
+                <w:rFonts w:ascii="Arial" w:hAnsi="Arial"/>
               </w:rPr>
             </w:pPr>
             <w:r>
@@ -3020,8 +3006,7 @@
               <w:spacing w:before="0" w:after="0"/>
               <w:jc w:val="center"/>
               <w:rPr>
-                <w:rFonts w:ascii="Arial" w:hAnsi="Arial" w:eastAsia="Arial" w:cs="Arial"/>
-                <w:lang w:val="is-IS"/>
+                <w:rFonts w:ascii="Arial" w:hAnsi="Arial"/>
               </w:rPr>
             </w:pPr>
             <w:r>
@@ -3050,7 +3035,7 @@
               <w:spacing w:before="0" w:after="0"/>
               <w:jc w:val="center"/>
               <w:rPr>
-                <w:rFonts w:ascii="Arial" w:hAnsi="Arial" w:eastAsia="Arial" w:cs="Arial"/>
+                <w:rFonts w:ascii="Arial" w:hAnsi="Arial"/>
               </w:rPr>
             </w:pPr>
             <w:r>
@@ -3078,9 +3063,7 @@
               <w:spacing w:before="0" w:after="0"/>
               <w:jc w:val="center"/>
               <w:rPr>
-                <w:rFonts w:ascii="Arial" w:hAnsi="Arial" w:eastAsia="Arial" w:cs="Arial"/>
-                <w:b/>
-                <w:bCs/>
+                <w:rFonts w:ascii="Arial" w:hAnsi="Arial"/>
               </w:rPr>
             </w:pPr>
             <w:r>
@@ -3115,7 +3098,7 @@
               <w:spacing w:before="0" w:after="0"/>
               <w:jc w:val="center"/>
               <w:rPr>
-                <w:rFonts w:ascii="Arial" w:hAnsi="Arial" w:eastAsia="Arial" w:cs="Arial"/>
+                <w:rFonts w:ascii="Arial" w:hAnsi="Arial"/>
               </w:rPr>
             </w:pPr>
             <w:r>
@@ -3143,7 +3126,7 @@
               <w:spacing w:before="0" w:after="0"/>
               <w:jc w:val="center"/>
               <w:rPr>
-                <w:rFonts w:ascii="Arial" w:hAnsi="Arial" w:eastAsia="Arial" w:cs="Arial"/>
+                <w:rFonts w:ascii="Arial" w:hAnsi="Arial"/>
               </w:rPr>
             </w:pPr>
             <w:r>
@@ -3225,7 +3208,7 @@
               <w:spacing w:before="0" w:after="0"/>
               <w:jc w:val="center"/>
               <w:rPr>
-                <w:rFonts w:ascii="Arial" w:hAnsi="Arial" w:eastAsia="Arial" w:cs="Arial"/>
+                <w:rFonts w:ascii="Arial" w:hAnsi="Arial"/>
               </w:rPr>
             </w:pPr>
             <w:r>
@@ -3253,7 +3236,7 @@
               <w:spacing w:before="0" w:after="0"/>
               <w:jc w:val="center"/>
               <w:rPr>
-                <w:rFonts w:ascii="Arial" w:hAnsi="Arial" w:eastAsia="Arial" w:cs="Arial"/>
+                <w:rFonts w:ascii="Arial" w:hAnsi="Arial"/>
               </w:rPr>
             </w:pPr>
             <w:r>
@@ -3286,7 +3269,7 @@
               <w:spacing w:before="0" w:after="0"/>
               <w:jc w:val="center"/>
               <w:rPr>
-                <w:rFonts w:ascii="Arial" w:hAnsi="Arial" w:eastAsia="Arial" w:cs="Arial"/>
+                <w:rFonts w:ascii="Arial" w:hAnsi="Arial"/>
               </w:rPr>
             </w:pPr>
             <w:r>
@@ -3314,7 +3297,7 @@
               <w:spacing w:before="0" w:after="0"/>
               <w:jc w:val="center"/>
               <w:rPr>
-                <w:rFonts w:ascii="Arial" w:hAnsi="Arial" w:eastAsia="Arial" w:cs="Arial"/>
+                <w:rFonts w:ascii="Arial" w:hAnsi="Arial"/>
               </w:rPr>
             </w:pPr>
             <w:r>
@@ -3396,7 +3379,7 @@
               <w:spacing w:before="0" w:after="0"/>
               <w:jc w:val="center"/>
               <w:rPr>
-                <w:rFonts w:ascii="Arial" w:hAnsi="Arial" w:eastAsia="Arial" w:cs="Arial"/>
+                <w:rFonts w:ascii="Arial" w:hAnsi="Arial"/>
               </w:rPr>
             </w:pPr>
             <w:r>
@@ -3424,7 +3407,7 @@
               <w:spacing w:before="0" w:after="0"/>
               <w:jc w:val="center"/>
               <w:rPr>
-                <w:rFonts w:ascii="Arial" w:hAnsi="Arial" w:eastAsia="Arial" w:cs="Arial"/>
+                <w:rFonts w:ascii="Arial" w:hAnsi="Arial"/>
               </w:rPr>
             </w:pPr>
             <w:r>
@@ -3456,7 +3439,7 @@
               <w:spacing w:before="0" w:after="0"/>
               <w:jc w:val="center"/>
               <w:rPr>
-                <w:rFonts w:ascii="Arial" w:hAnsi="Arial" w:eastAsia="Arial" w:cs="Arial"/>
+                <w:rFonts w:ascii="Arial" w:hAnsi="Arial"/>
               </w:rPr>
             </w:pPr>
             <w:r>
@@ -3483,7 +3466,7 @@
               <w:spacing w:before="0" w:after="0"/>
               <w:jc w:val="center"/>
               <w:rPr>
-                <w:rFonts w:ascii="Arial" w:hAnsi="Arial" w:eastAsia="Arial" w:cs="Arial"/>
+                <w:rFonts w:ascii="Arial" w:hAnsi="Arial"/>
               </w:rPr>
             </w:pPr>
             <w:r>
@@ -3562,7 +3545,7 @@
               <w:spacing w:before="0" w:after="0"/>
               <w:jc w:val="center"/>
               <w:rPr>
-                <w:rFonts w:ascii="Arial" w:hAnsi="Arial" w:eastAsia="Arial" w:cs="Arial"/>
+                <w:rFonts w:ascii="Arial" w:hAnsi="Arial"/>
               </w:rPr>
             </w:pPr>
             <w:r>
@@ -3589,9 +3572,7 @@
               <w:spacing w:before="0" w:after="0"/>
               <w:jc w:val="center"/>
               <w:rPr>
-                <w:rFonts w:ascii="Arial" w:hAnsi="Arial" w:eastAsia="Arial" w:cs="Arial"/>
-                <w:b/>
-                <w:bCs/>
+                <w:rFonts w:ascii="Arial" w:hAnsi="Arial"/>
               </w:rPr>
             </w:pPr>
             <w:r>
@@ -3648,31 +3629,24 @@
       <w:pPr>
         <w:pStyle w:val="Normal"/>
         <w:rPr>
-          <w:rFonts w:ascii="Arial" w:hAnsi="Arial" w:eastAsia="Arial" w:cs="Arial"/>
+          <w:rFonts w:ascii="Arial" w:hAnsi="Arial"/>
+        </w:rPr>
+      </w:pPr>
+      <w:r>
+        <w:rPr>
+          <w:rFonts w:eastAsia="Arial" w:cs="Arial" w:ascii="Arial" w:hAnsi="Arial"/>
           <w:b/>
           <w:bCs/>
           <w:sz w:val="28"/>
           <w:szCs w:val="28"/>
         </w:rPr>
-      </w:pPr>
-      <w:r>
-        <w:rPr>
-          <w:rFonts w:eastAsia="Arial" w:cs="Arial" w:ascii="Arial" w:hAnsi="Arial"/>
-          <w:b/>
-          <w:bCs/>
-          <w:sz w:val="28"/>
-          <w:szCs w:val="28"/>
-        </w:rPr>
         <w:t>5. Project skeleton</w:t>
       </w:r>
     </w:p>
     <w:p>
       <w:pPr>
         <w:pStyle w:val="Normal"/>
-        <w:rPr>
-          <w:rFonts w:ascii="Arial" w:hAnsi="Arial" w:eastAsia="Arial" w:cs="Arial"/>
-          <w:lang w:val="en-GB"/>
-        </w:rPr>
+        <w:rPr/>
       </w:pPr>
       <w:hyperlink r:id="rId2">
         <w:r>
@@ -3704,47 +3678,44 @@
       <w:pPr>
         <w:pStyle w:val="Normal"/>
         <w:rPr>
-          <w:rFonts w:ascii="Arial" w:hAnsi="Arial" w:eastAsia="Arial" w:cs="Arial"/>
+          <w:rFonts w:ascii="Arial" w:hAnsi="Arial"/>
+        </w:rPr>
+      </w:pPr>
+      <w:r>
+        <w:rPr>
+          <w:rFonts w:eastAsia="Arial" w:cs="Arial" w:ascii="Arial" w:hAnsi="Arial"/>
           <w:lang w:val="en-GB"/>
         </w:rPr>
+        <w:t>jok90, jok10 -- Jóhann Kjartansson</w:t>
+      </w:r>
+    </w:p>
+    <w:p>
+      <w:pPr>
+        <w:pStyle w:val="Normal"/>
+        <w:rPr>
+          <w:rFonts w:ascii="Arial" w:hAnsi="Arial"/>
+        </w:rPr>
       </w:pPr>
       <w:r>
         <w:rPr>
           <w:rFonts w:eastAsia="Arial" w:cs="Arial" w:ascii="Arial" w:hAnsi="Arial"/>
           <w:lang w:val="en-GB"/>
         </w:rPr>
-        <w:t>jok90, jok10 -- Jóhann Kjartansson</w:t>
-      </w:r>
-    </w:p>
-    <w:p>
-      <w:pPr>
-        <w:pStyle w:val="Normal"/>
-        <w:rPr>
-          <w:rFonts w:ascii="Arial" w:hAnsi="Arial" w:eastAsia="Arial" w:cs="Arial"/>
+        <w:t>Loftur5 -- Loftur Páll Eiríksson</w:t>
+      </w:r>
+    </w:p>
+    <w:p>
+      <w:pPr>
+        <w:pStyle w:val="Normal"/>
+        <w:rPr>
+          <w:rFonts w:ascii="Arial" w:hAnsi="Arial"/>
+        </w:rPr>
+      </w:pPr>
+      <w:r>
+        <w:rPr>
+          <w:rFonts w:eastAsia="Arial" w:cs="Arial" w:ascii="Arial" w:hAnsi="Arial"/>
           <w:lang w:val="en-GB"/>
         </w:rPr>
-      </w:pPr>
-      <w:r>
-        <w:rPr>
-          <w:rFonts w:eastAsia="Arial" w:cs="Arial" w:ascii="Arial" w:hAnsi="Arial"/>
-          <w:lang w:val="en-GB"/>
-        </w:rPr>
-        <w:t>Loftur5 -- Loftur Páll Eiríksson</w:t>
-      </w:r>
-    </w:p>
-    <w:p>
-      <w:pPr>
-        <w:pStyle w:val="Normal"/>
-        <w:rPr>
-          <w:rFonts w:ascii="Arial" w:hAnsi="Arial" w:eastAsia="Arial" w:cs="Arial"/>
-          <w:lang w:val="en-GB"/>
-        </w:rPr>
-      </w:pPr>
-      <w:r>
-        <w:rPr>
-          <w:rFonts w:eastAsia="Arial" w:cs="Arial" w:ascii="Arial" w:hAnsi="Arial"/>
-          <w:lang w:val="en-GB"/>
-        </w:rPr>
         <w:t>masderni -- Andri Már Sigurðsson</w:t>
       </w:r>
     </w:p>
@@ -3752,8 +3723,7 @@
       <w:pPr>
         <w:pStyle w:val="Normal"/>
         <w:rPr>
-          <w:rFonts w:ascii="Arial" w:hAnsi="Arial" w:eastAsia="Arial" w:cs="Arial"/>
-          <w:lang w:val="en-GB"/>
+          <w:rFonts w:ascii="Arial" w:hAnsi="Arial"/>
         </w:rPr>
       </w:pPr>
       <w:r>
@@ -4191,6 +4161,7 @@
     <w:qFormat/>
     <w:pPr>
       <w:widowControl/>
+      <w:suppressAutoHyphens w:val="true"/>
       <w:bidi w:val="0"/>
       <w:spacing w:lineRule="auto" w:line="278" w:before="0" w:after="160"/>
       <w:jc w:val="left"/>

</xml_diff>

<commit_message>
Lagaði í doc skjali, bætti við UC og uppfærði project plan töflu
</commit_message>
<xml_diff>
--- a/Assignment 1 Vision and scope document.docx
+++ b/Assignment 1 Vision and scope document.docx
@@ -1209,7 +1209,7 @@
           <w:color w:val="000000" w:themeColor="text1"/>
           <w:lang w:val="en-GB"/>
         </w:rPr>
-        <w:t>Let the user specify start and end times for tracks in a playlist</w:t>
+        <w:t>Create Playlist</w:t>
       </w:r>
     </w:p>
     <w:p>
@@ -1238,7 +1238,15 @@
           <w:color w:val="000000" w:themeColor="text1"/>
           <w:lang w:val="en-GB"/>
         </w:rPr>
-        <w:t>User who is a playlist owner.</w:t>
+        <w:t>User</w:t>
+      </w:r>
+      <w:r>
+        <w:rPr>
+          <w:rFonts w:ascii="Arial" w:eastAsia="Arial" w:hAnsi="Arial" w:cs="Arial"/>
+          <w:color w:val="000000" w:themeColor="text1"/>
+          <w:lang w:val="en-GB"/>
+        </w:rPr>
+        <w:t xml:space="preserve"> </w:t>
       </w:r>
       <w:r>
         <w:rPr>
@@ -1271,7 +1279,15 @@
           <w:color w:val="000000" w:themeColor="text1"/>
           <w:lang w:val="en-GB"/>
         </w:rPr>
-        <w:t>User is signed in, owns the playlist, the playlist contains at least one track.</w:t>
+        <w:t>User is signed in</w:t>
+      </w:r>
+      <w:r>
+        <w:rPr>
+          <w:rFonts w:ascii="Arial" w:eastAsia="Arial" w:hAnsi="Arial" w:cs="Arial"/>
+          <w:color w:val="000000" w:themeColor="text1"/>
+          <w:lang w:val="en-GB"/>
+        </w:rPr>
+        <w:t xml:space="preserve"> to his account.</w:t>
       </w:r>
       <w:r>
         <w:rPr>
@@ -1302,7 +1318,25 @@
         <w:rPr>
           <w:rFonts w:ascii="Arial" w:hAnsi="Arial"/>
         </w:rPr>
-        <w:t>The user selects a track inside their playlist. They then provide start and end times (e.g., 00:50 - 01:35). The system checks and confirms these times. The system then saves the provided metadata and confirms the operation. The user sees the updated track in the playlist with correct time markers.</w:t>
+        <w:t>User creates a new playlist, gives details about the playlist such as, the name and the privacy setting (public or private). The system validates</w:t>
+      </w:r>
+      <w:r>
+        <w:rPr>
+          <w:rFonts w:ascii="Arial" w:hAnsi="Arial"/>
+        </w:rPr>
+        <w:t xml:space="preserve"> if </w:t>
+      </w:r>
+      <w:r>
+        <w:rPr>
+          <w:rFonts w:ascii="Arial" w:hAnsi="Arial"/>
+        </w:rPr>
+        <w:t xml:space="preserve">the required fields have been filled out. The system creates a playlist and displays </w:t>
+      </w:r>
+      <w:r>
+        <w:rPr>
+          <w:rFonts w:ascii="Arial" w:hAnsi="Arial"/>
+        </w:rPr>
+        <w:t>the new playlist page, so that the user can start adding songs to his new playlist.</w:t>
       </w:r>
       <w:r>
         <w:rPr>
@@ -1341,7 +1375,7 @@
         <w:rPr>
           <w:rFonts w:ascii="Arial" w:hAnsi="Arial"/>
         </w:rPr>
-        <w:t>The system stores the marker settings for the selected track in the context of the playlist.</w:t>
+        <w:t>The new playlist is saved and created, and is ready for adding songs and sharing.</w:t>
       </w:r>
       <w:r>
         <w:rPr>
@@ -1382,25 +1416,27 @@
           <w:color w:val="000000" w:themeColor="text1"/>
           <w:lang w:val="en-GB"/>
         </w:rPr>
-        <w:t>- The provided start/end times are invalid (e.g., the times exceed the track length or are negative). </w:t>
-      </w:r>
-      <w:r>
-        <w:rPr>
-          <w:rFonts w:ascii="Arial" w:eastAsia="Arial" w:hAnsi="Arial" w:cs="Arial"/>
-          <w:color w:val="000000" w:themeColor="text1"/>
-          <w:lang w:val="en-GB"/>
-        </w:rPr>
-        <w:br/>
-        <w:t>- The user cancels the operation, and the time markers are not updated. </w:t>
-      </w:r>
-      <w:r>
-        <w:rPr>
-          <w:rFonts w:ascii="Arial" w:eastAsia="Arial" w:hAnsi="Arial" w:cs="Arial"/>
-          <w:color w:val="000000" w:themeColor="text1"/>
-          <w:lang w:val="en-GB"/>
-        </w:rPr>
-        <w:br/>
-        <w:t>- The track is removed during the operation, the system detects the change and aborts the operation.</w:t>
+        <w:t>-We might have missing requirement information such as if the user does not provide a playlist name. The system would then display “Playlist name is required”, this issue must be fix by the user before he could continue.</w:t>
+      </w:r>
+    </w:p>
+    <w:p>
+      <w:pPr>
+        <w:spacing w:after="0" w:line="240" w:lineRule="auto"/>
+        <w:rPr>
+          <w:rFonts w:ascii="Arial" w:eastAsia="Arial" w:hAnsi="Arial" w:cs="Arial"/>
+          <w:b/>
+          <w:bCs/>
+          <w:color w:val="000000" w:themeColor="text1"/>
+        </w:rPr>
+      </w:pPr>
+      <w:r>
+        <w:rPr>
+          <w:rFonts w:ascii="Arial" w:eastAsia="Arial" w:hAnsi="Arial" w:cs="Arial"/>
+          <w:b/>
+          <w:bCs/>
+          <w:color w:val="000000" w:themeColor="text1"/>
+        </w:rPr>
+        <w:br w:type="page"/>
       </w:r>
     </w:p>
     <w:p>
@@ -1519,7 +1555,7 @@
           <w:color w:val="000000" w:themeColor="text1"/>
           <w:u w:val="single"/>
         </w:rPr>
-        <w:t>laylists</w:t>
+        <w:t>laylist</w:t>
       </w:r>
       <w:r>
         <w:rPr>
@@ -1599,7 +1635,35 @@
           <w:rFonts w:ascii="Arial" w:eastAsia="Arial" w:hAnsi="Arial" w:cs="Arial"/>
           <w:color w:val="000000" w:themeColor="text1"/>
         </w:rPr>
-        <w:t>The user is able to save any public playlist to their favourites, or remove it from favourites.</w:t>
+        <w:t xml:space="preserve">The user is able to save any public playlist to their </w:t>
+      </w:r>
+      <w:r>
+        <w:rPr>
+          <w:rFonts w:ascii="Arial" w:eastAsia="Arial" w:hAnsi="Arial" w:cs="Arial"/>
+          <w:color w:val="000000" w:themeColor="text1"/>
+        </w:rPr>
+        <w:t>favorites</w:t>
+      </w:r>
+      <w:r>
+        <w:rPr>
+          <w:rFonts w:ascii="Arial" w:eastAsia="Arial" w:hAnsi="Arial" w:cs="Arial"/>
+          <w:color w:val="000000" w:themeColor="text1"/>
+        </w:rPr>
+        <w:t xml:space="preserve">, or remove it from </w:t>
+      </w:r>
+      <w:r>
+        <w:rPr>
+          <w:rFonts w:ascii="Arial" w:eastAsia="Arial" w:hAnsi="Arial" w:cs="Arial"/>
+          <w:color w:val="000000" w:themeColor="text1"/>
+        </w:rPr>
+        <w:t>favorites</w:t>
+      </w:r>
+      <w:r>
+        <w:rPr>
+          <w:rFonts w:ascii="Arial" w:eastAsia="Arial" w:hAnsi="Arial" w:cs="Arial"/>
+          <w:color w:val="000000" w:themeColor="text1"/>
+        </w:rPr>
+        <w:t>.</w:t>
       </w:r>
     </w:p>
     <w:p>
@@ -1648,9 +1712,10 @@
     <w:p>
       <w:pPr>
         <w:rPr>
-          <w:rFonts w:ascii="Arial" w:hAnsi="Arial"/>
-          <w:b/>
-          <w:bCs/>
+          <w:rFonts w:ascii="Arial" w:eastAsia="Arial" w:hAnsi="Arial" w:cs="Arial"/>
+          <w:b/>
+          <w:bCs/>
+          <w:color w:val="000000" w:themeColor="text1"/>
           <w:u w:val="single"/>
         </w:rPr>
       </w:pPr>
@@ -1662,40 +1727,118 @@
           <w:color w:val="000000" w:themeColor="text1"/>
           <w:u w:val="single"/>
         </w:rPr>
-        <w:t>Brief Use Case 5 (UC8) – Create Playlist</w:t>
-      </w:r>
-    </w:p>
-    <w:p>
-      <w:pPr>
-        <w:rPr>
-          <w:rFonts w:ascii="Arial" w:eastAsia="Arial" w:hAnsi="Arial" w:cs="Arial"/>
-          <w:color w:val="000000" w:themeColor="text1"/>
-        </w:rPr>
-      </w:pPr>
-      <w:r>
-        <w:rPr>
-          <w:rFonts w:ascii="Arial" w:eastAsia="Arial" w:hAnsi="Arial" w:cs="Arial"/>
-          <w:color w:val="000000" w:themeColor="text1"/>
-        </w:rPr>
-        <w:t>User can create a playlist.</w:t>
-      </w:r>
-    </w:p>
-    <w:p>
-      <w:pPr>
-        <w:rPr>
-          <w:rFonts w:ascii="Arial" w:eastAsia="Arial" w:hAnsi="Arial" w:cs="Arial"/>
-          <w:color w:val="000000" w:themeColor="text1"/>
-        </w:rPr>
-      </w:pPr>
-    </w:p>
-    <w:p>
-      <w:pPr>
-        <w:jc w:val="both"/>
-        <w:rPr>
-          <w:rFonts w:ascii="Arial" w:hAnsi="Arial"/>
-        </w:rPr>
-      </w:pPr>
-      <w:r>
+        <w:t xml:space="preserve">Brief Use Case 5 (UC8) – </w:t>
+      </w:r>
+      <w:r>
+        <w:rPr>
+          <w:rFonts w:ascii="Arial" w:eastAsia="Arial" w:hAnsi="Arial" w:cs="Arial"/>
+          <w:b/>
+          <w:bCs/>
+          <w:color w:val="000000" w:themeColor="text1"/>
+          <w:u w:val="single"/>
+        </w:rPr>
+        <w:t>Sort and Filter Playlist</w:t>
+      </w:r>
+    </w:p>
+    <w:p>
+      <w:pPr>
+        <w:rPr>
+          <w:rFonts w:ascii="Arial" w:eastAsia="Arial" w:hAnsi="Arial" w:cs="Arial"/>
+          <w:color w:val="000000" w:themeColor="text1"/>
+        </w:rPr>
+      </w:pPr>
+      <w:r>
+        <w:rPr>
+          <w:rFonts w:ascii="Arial" w:eastAsia="Arial" w:hAnsi="Arial" w:cs="Arial"/>
+          <w:color w:val="000000" w:themeColor="text1"/>
+        </w:rPr>
+        <w:t>User can filter his playlist by genre, artist or duration. Or sort by title, date or when the track was added.</w:t>
+      </w:r>
+    </w:p>
+    <w:p>
+      <w:pPr>
+        <w:rPr>
+          <w:rFonts w:ascii="Arial" w:hAnsi="Arial"/>
+          <w:b/>
+          <w:bCs/>
+          <w:u w:val="single"/>
+        </w:rPr>
+      </w:pPr>
+      <w:r>
+        <w:rPr>
+          <w:rFonts w:ascii="Arial" w:eastAsia="Arial" w:hAnsi="Arial" w:cs="Arial"/>
+          <w:b/>
+          <w:bCs/>
+          <w:color w:val="000000" w:themeColor="text1"/>
+          <w:u w:val="single"/>
+        </w:rPr>
+        <w:t>Brief Use Case 5 (UC</w:t>
+      </w:r>
+      <w:r>
+        <w:rPr>
+          <w:rFonts w:ascii="Arial" w:eastAsia="Arial" w:hAnsi="Arial" w:cs="Arial"/>
+          <w:b/>
+          <w:bCs/>
+          <w:color w:val="000000" w:themeColor="text1"/>
+          <w:u w:val="single"/>
+        </w:rPr>
+        <w:t>9</w:t>
+      </w:r>
+      <w:r>
+        <w:rPr>
+          <w:rFonts w:ascii="Arial" w:eastAsia="Arial" w:hAnsi="Arial" w:cs="Arial"/>
+          <w:b/>
+          <w:bCs/>
+          <w:color w:val="000000" w:themeColor="text1"/>
+          <w:u w:val="single"/>
+        </w:rPr>
+        <w:t xml:space="preserve">) – </w:t>
+      </w:r>
+      <w:r>
+        <w:rPr>
+          <w:rFonts w:ascii="Arial" w:eastAsia="Arial" w:hAnsi="Arial" w:cs="Arial"/>
+          <w:b/>
+          <w:bCs/>
+          <w:color w:val="000000" w:themeColor="text1"/>
+          <w:u w:val="single"/>
+          <w:lang w:val="en-GB"/>
+        </w:rPr>
+        <w:t>Let the user specify start and end times for tracks in a playlist</w:t>
+      </w:r>
+    </w:p>
+    <w:p>
+      <w:pPr>
+        <w:rPr>
+          <w:rFonts w:ascii="Arial" w:eastAsia="Arial" w:hAnsi="Arial" w:cs="Arial"/>
+          <w:color w:val="000000" w:themeColor="text1"/>
+        </w:rPr>
+      </w:pPr>
+      <w:r>
+        <w:rPr>
+          <w:rFonts w:ascii="Arial" w:eastAsia="Arial" w:hAnsi="Arial" w:cs="Arial"/>
+          <w:color w:val="000000" w:themeColor="text1"/>
+        </w:rPr>
+        <w:t xml:space="preserve">User can </w:t>
+      </w:r>
+      <w:r>
+        <w:rPr>
+          <w:rFonts w:ascii="Arial" w:eastAsia="Arial" w:hAnsi="Arial" w:cs="Arial"/>
+          <w:color w:val="000000" w:themeColor="text1"/>
+        </w:rPr>
+        <w:t>specify a start and end time for tracks in his playlist.</w:t>
+      </w:r>
+    </w:p>
+    <w:p>
+      <w:pPr>
+        <w:rPr>
+          <w:rFonts w:ascii="Arial" w:eastAsia="Arial" w:hAnsi="Arial" w:cs="Arial"/>
+          <w:color w:val="000000" w:themeColor="text1"/>
+        </w:rPr>
+      </w:pPr>
+    </w:p>
+    <w:p>
+      <w:pPr>
+        <w:spacing w:after="0" w:line="240" w:lineRule="auto"/>
         <w:rPr>
           <w:rFonts w:ascii="Arial" w:eastAsia="Arial" w:hAnsi="Arial" w:cs="Arial"/>
           <w:b/>
@@ -1703,1155 +1846,674 @@
           <w:sz w:val="28"/>
           <w:szCs w:val="28"/>
         </w:rPr>
-        <w:t>3. Project Estimation and Prioritization</w:t>
+      </w:pPr>
+      <w:r>
+        <w:rPr>
+          <w:rFonts w:ascii="Arial" w:eastAsia="Arial" w:hAnsi="Arial" w:cs="Arial"/>
+          <w:b/>
+          <w:bCs/>
+          <w:sz w:val="28"/>
+          <w:szCs w:val="28"/>
+        </w:rPr>
+        <w:br w:type="page"/>
       </w:r>
     </w:p>
     <w:p>
       <w:pPr>
         <w:jc w:val="both"/>
         <w:rPr>
-          <w:rFonts w:ascii="Arial" w:eastAsia="Arial" w:hAnsi="Arial" w:cs="Arial"/>
-        </w:rPr>
-      </w:pPr>
-    </w:p>
-    <w:p>
-      <w:pPr>
-        <w:jc w:val="both"/>
-        <w:rPr>
-          <w:rFonts w:ascii="Arial" w:hAnsi="Arial"/>
-        </w:rPr>
-      </w:pPr>
-      <w:r>
-        <w:rPr>
-          <w:rFonts w:ascii="Arial" w:hAnsi="Arial"/>
-          <w:lang w:val="is-IS"/>
-        </w:rPr>
-        <w:t>Lower number = higher priority</w:t>
-      </w:r>
-    </w:p>
-    <w:p>
-      <w:pPr>
-        <w:jc w:val="both"/>
-        <w:rPr>
-          <w:rFonts w:ascii="Arial" w:hAnsi="Arial"/>
-        </w:rPr>
-      </w:pPr>
-      <w:r>
-        <w:rPr>
-          <w:rFonts w:ascii="Arial" w:hAnsi="Arial"/>
-        </w:rPr>
-        <w:tab/>
-      </w:r>
-      <w:r>
-        <w:rPr>
-          <w:rFonts w:ascii="Arial" w:hAnsi="Arial"/>
-        </w:rPr>
-        <w:tab/>
-      </w:r>
-      <w:r>
-        <w:rPr>
-          <w:rFonts w:ascii="Arial" w:hAnsi="Arial"/>
-        </w:rPr>
-        <w:tab/>
-      </w:r>
-      <w:r>
-        <w:rPr>
-          <w:rFonts w:ascii="Arial" w:hAnsi="Arial"/>
-        </w:rPr>
-        <w:tab/>
-      </w:r>
-      <w:r>
-        <w:rPr>
-          <w:rFonts w:ascii="Arial" w:hAnsi="Arial"/>
-        </w:rPr>
-        <w:tab/>
-      </w:r>
-      <w:r>
-        <w:rPr>
-          <w:rFonts w:ascii="Arial" w:hAnsi="Arial"/>
-        </w:rPr>
-        <w:tab/>
-      </w:r>
+          <w:rFonts w:ascii="Arial" w:hAnsi="Arial"/>
+        </w:rPr>
+      </w:pPr>
+      <w:r>
+        <w:rPr>
+          <w:rFonts w:ascii="Arial" w:eastAsia="Arial" w:hAnsi="Arial" w:cs="Arial"/>
+          <w:b/>
+          <w:bCs/>
+          <w:sz w:val="28"/>
+          <w:szCs w:val="28"/>
+        </w:rPr>
+        <w:lastRenderedPageBreak/>
+        <w:t>3. Project</w:t>
+      </w:r>
+      <w:r>
+        <w:rPr>
+          <w:rFonts w:ascii="Arial" w:eastAsia="Arial" w:hAnsi="Arial" w:cs="Arial"/>
+          <w:b/>
+          <w:bCs/>
+          <w:sz w:val="28"/>
+          <w:szCs w:val="28"/>
+        </w:rPr>
+        <w:t xml:space="preserve"> Plan</w:t>
+      </w:r>
+    </w:p>
+    <w:p>
+      <w:pPr>
+        <w:rPr>
+          <w:rFonts w:ascii="Arial" w:hAnsi="Arial"/>
+        </w:rPr>
+      </w:pPr>
+      <w:r>
+        <w:rPr>
+          <w:rFonts w:ascii="Arial" w:hAnsi="Arial"/>
+          <w:b/>
+          <w:bCs/>
+        </w:rPr>
+        <w:t xml:space="preserve">Inception: </w:t>
+      </w:r>
+      <w:r>
+        <w:rPr>
+          <w:rFonts w:ascii="Arial" w:hAnsi="Arial"/>
+        </w:rPr>
+        <w:t>Use cases and vision scope</w:t>
+      </w:r>
+    </w:p>
+    <w:p>
+      <w:pPr>
+        <w:rPr>
+          <w:rFonts w:ascii="Arial" w:hAnsi="Arial"/>
+        </w:rPr>
+      </w:pPr>
+      <w:r>
+        <w:rPr>
+          <w:rFonts w:ascii="Arial" w:hAnsi="Arial"/>
+        </w:rPr>
+        <w:t xml:space="preserve">Elaboration: </w:t>
+      </w:r>
+      <w:r>
+        <w:rPr>
+          <w:rFonts w:ascii="Arial" w:hAnsi="Arial"/>
+        </w:rPr>
+        <w:t>UC1, UC2, UC3</w:t>
+      </w:r>
+      <w:r>
+        <w:rPr>
+          <w:rFonts w:ascii="Arial" w:hAnsi="Arial"/>
+        </w:rPr>
+        <w:t>,</w:t>
+      </w:r>
+      <w:r>
+        <w:rPr>
+          <w:rFonts w:ascii="Arial" w:hAnsi="Arial"/>
+        </w:rPr>
+        <w:t xml:space="preserve"> </w:t>
+      </w:r>
+      <w:r>
+        <w:rPr>
+          <w:rFonts w:ascii="Arial" w:hAnsi="Arial"/>
+        </w:rPr>
+        <w:t>UC6</w:t>
+      </w:r>
+    </w:p>
+    <w:p>
+      <w:pPr>
+        <w:rPr>
+          <w:rFonts w:ascii="Arial" w:hAnsi="Arial"/>
+        </w:rPr>
+      </w:pPr>
+      <w:r>
+        <w:rPr>
+          <w:rFonts w:ascii="Arial" w:hAnsi="Arial"/>
+        </w:rPr>
+        <w:t>Construction:</w:t>
+      </w:r>
+      <w:r>
+        <w:rPr>
+          <w:rFonts w:ascii="Arial" w:hAnsi="Arial"/>
+        </w:rPr>
+        <w:t xml:space="preserve"> UC4, UC5, UC7</w:t>
+      </w:r>
+    </w:p>
+    <w:p>
+      <w:pPr>
+        <w:rPr>
+          <w:rFonts w:ascii="Arial" w:hAnsi="Arial"/>
+        </w:rPr>
+      </w:pPr>
+      <w:r>
+        <w:rPr>
+          <w:rFonts w:ascii="Arial" w:hAnsi="Arial"/>
+        </w:rPr>
+        <w:t>Transition:</w:t>
+      </w:r>
+      <w:r>
+        <w:rPr>
+          <w:rFonts w:ascii="Arial" w:hAnsi="Arial"/>
+        </w:rPr>
+        <w:t xml:space="preserve"> UC8</w:t>
+      </w:r>
+      <w:r>
+        <w:rPr>
+          <w:rFonts w:ascii="Arial" w:hAnsi="Arial"/>
+        </w:rPr>
+        <w:t>, UC9</w:t>
+      </w:r>
+    </w:p>
+    <w:p>
+      <w:pPr>
+        <w:rPr>
+          <w:rFonts w:ascii="Arial" w:hAnsi="Arial"/>
+        </w:rPr>
+      </w:pPr>
+    </w:p>
+    <w:p>
+      <w:pPr>
+        <w:rPr>
+          <w:rFonts w:ascii="Arial" w:hAnsi="Arial"/>
+        </w:rPr>
+      </w:pPr>
     </w:p>
     <w:tbl>
       <w:tblPr>
-        <w:tblW w:w="6855" w:type="dxa"/>
-        <w:jc w:val="center"/>
-        <w:tblLayout w:type="fixed"/>
-        <w:tblLook w:val="06A0" w:firstRow="1" w:lastRow="0" w:firstColumn="1" w:lastColumn="0" w:noHBand="1" w:noVBand="1"/>
+        <w:tblStyle w:val="TableGrid"/>
+        <w:tblW w:w="9820" w:type="dxa"/>
+        <w:tblLook w:val="04A0" w:firstRow="1" w:lastRow="0" w:firstColumn="1" w:lastColumn="0" w:noHBand="0" w:noVBand="1"/>
       </w:tblPr>
       <w:tblGrid>
-        <w:gridCol w:w="1935"/>
-        <w:gridCol w:w="2400"/>
-        <w:gridCol w:w="2520"/>
+        <w:gridCol w:w="1248"/>
+        <w:gridCol w:w="3900"/>
+        <w:gridCol w:w="1710"/>
+        <w:gridCol w:w="1350"/>
+        <w:gridCol w:w="1612"/>
       </w:tblGrid>
       <w:tr>
         <w:trPr>
-          <w:trHeight w:val="345"/>
-          <w:jc w:val="center"/>
+          <w:trHeight w:val="495"/>
         </w:trPr>
         <w:tc>
           <w:tcPr>
-            <w:tcW w:w="1935" w:type="dxa"/>
-            <w:tcBorders>
-              <w:top w:val="single" w:sz="6" w:space="0" w:color="000000"/>
-              <w:left w:val="single" w:sz="6" w:space="0" w:color="000000"/>
-              <w:bottom w:val="single" w:sz="6" w:space="0" w:color="000000"/>
-              <w:right w:val="single" w:sz="6" w:space="0" w:color="000000"/>
-            </w:tcBorders>
-            <w:vAlign w:val="center"/>
-          </w:tcPr>
-          <w:p>
-            <w:pPr>
-              <w:spacing w:after="0"/>
-              <w:jc w:val="center"/>
-              <w:rPr>
-                <w:rFonts w:ascii="Arial" w:hAnsi="Arial"/>
-              </w:rPr>
-            </w:pPr>
-            <w:r>
-              <w:rPr>
-                <w:rFonts w:ascii="Arial" w:eastAsia="Arial" w:hAnsi="Arial" w:cs="Arial"/>
-                <w:b/>
-                <w:bCs/>
-              </w:rPr>
-              <w:t>Use Case</w:t>
-            </w:r>
-          </w:p>
-        </w:tc>
-        <w:tc>
-          <w:tcPr>
-            <w:tcW w:w="2400" w:type="dxa"/>
-            <w:tcBorders>
-              <w:top w:val="single" w:sz="6" w:space="0" w:color="000000"/>
-              <w:bottom w:val="single" w:sz="6" w:space="0" w:color="000000"/>
-            </w:tcBorders>
-            <w:vAlign w:val="center"/>
-          </w:tcPr>
-          <w:p>
-            <w:pPr>
-              <w:spacing w:after="0"/>
-              <w:jc w:val="center"/>
-              <w:rPr>
-                <w:rFonts w:ascii="Arial" w:hAnsi="Arial"/>
-              </w:rPr>
-            </w:pPr>
-            <w:r>
-              <w:rPr>
-                <w:rFonts w:ascii="Arial" w:eastAsia="Arial" w:hAnsi="Arial" w:cs="Arial"/>
-                <w:b/>
-                <w:bCs/>
-              </w:rPr>
-              <w:t>Time Estimation</w:t>
-            </w:r>
-          </w:p>
-        </w:tc>
-        <w:tc>
-          <w:tcPr>
-            <w:tcW w:w="2520" w:type="dxa"/>
-            <w:tcBorders>
-              <w:top w:val="single" w:sz="6" w:space="0" w:color="000000"/>
-              <w:left w:val="single" w:sz="6" w:space="0" w:color="000000"/>
-              <w:bottom w:val="single" w:sz="6" w:space="0" w:color="000000"/>
-              <w:right w:val="single" w:sz="6" w:space="0" w:color="000000"/>
-            </w:tcBorders>
-            <w:vAlign w:val="center"/>
-          </w:tcPr>
-          <w:p>
-            <w:pPr>
-              <w:spacing w:after="0"/>
-              <w:jc w:val="center"/>
-              <w:rPr>
-                <w:rFonts w:ascii="Arial" w:hAnsi="Arial"/>
-              </w:rPr>
-            </w:pPr>
-            <w:r>
-              <w:rPr>
-                <w:rFonts w:ascii="Arial" w:eastAsia="Arial" w:hAnsi="Arial" w:cs="Arial"/>
-                <w:b/>
-                <w:bCs/>
-              </w:rPr>
-              <w:t>Priority</w:t>
+            <w:tcW w:w="1248" w:type="dxa"/>
+          </w:tcPr>
+          <w:p>
+            <w:pPr>
+              <w:rPr>
+                <w:rFonts w:ascii="Arial" w:hAnsi="Arial"/>
+              </w:rPr>
+            </w:pPr>
+            <w:r>
+              <w:rPr>
+                <w:rFonts w:ascii="Arial" w:hAnsi="Arial"/>
+              </w:rPr>
+              <w:t>Sprints</w:t>
+            </w:r>
+          </w:p>
+        </w:tc>
+        <w:tc>
+          <w:tcPr>
+            <w:tcW w:w="3900" w:type="dxa"/>
+          </w:tcPr>
+          <w:p>
+            <w:pPr>
+              <w:rPr>
+                <w:rFonts w:ascii="Arial" w:hAnsi="Arial"/>
+              </w:rPr>
+            </w:pPr>
+            <w:r>
+              <w:rPr>
+                <w:rFonts w:ascii="Arial" w:hAnsi="Arial"/>
+              </w:rPr>
+              <w:t>Use Cases</w:t>
+            </w:r>
+          </w:p>
+        </w:tc>
+        <w:tc>
+          <w:tcPr>
+            <w:tcW w:w="1710" w:type="dxa"/>
+          </w:tcPr>
+          <w:p>
+            <w:pPr>
+              <w:rPr>
+                <w:rFonts w:ascii="Arial" w:hAnsi="Arial"/>
+              </w:rPr>
+            </w:pPr>
+            <w:r>
+              <w:rPr>
+                <w:rFonts w:ascii="Arial" w:hAnsi="Arial"/>
+              </w:rPr>
+              <w:t>Process phase</w:t>
+            </w:r>
+          </w:p>
+        </w:tc>
+        <w:tc>
+          <w:tcPr>
+            <w:tcW w:w="1350" w:type="dxa"/>
+          </w:tcPr>
+          <w:p>
+            <w:pPr>
+              <w:rPr>
+                <w:rFonts w:ascii="Arial" w:hAnsi="Arial"/>
+              </w:rPr>
+            </w:pPr>
+            <w:r>
+              <w:rPr>
+                <w:rFonts w:ascii="Arial" w:hAnsi="Arial"/>
+              </w:rPr>
+              <w:t>Effort estimation</w:t>
+            </w:r>
+          </w:p>
+        </w:tc>
+        <w:tc>
+          <w:tcPr>
+            <w:tcW w:w="1612" w:type="dxa"/>
+          </w:tcPr>
+          <w:p>
+            <w:pPr>
+              <w:rPr>
+                <w:rFonts w:ascii="Arial" w:hAnsi="Arial"/>
+              </w:rPr>
+            </w:pPr>
+            <w:r>
+              <w:rPr>
+                <w:rFonts w:ascii="Arial" w:hAnsi="Arial"/>
+              </w:rPr>
+              <w:t>Prioritization</w:t>
             </w:r>
           </w:p>
         </w:tc>
       </w:tr>
       <w:tr>
         <w:trPr>
-          <w:trHeight w:val="345"/>
-          <w:jc w:val="center"/>
+          <w:trHeight w:val="478"/>
         </w:trPr>
         <w:tc>
           <w:tcPr>
-            <w:tcW w:w="1935" w:type="dxa"/>
-            <w:tcBorders>
-              <w:left w:val="single" w:sz="6" w:space="0" w:color="000000"/>
-              <w:bottom w:val="single" w:sz="6" w:space="0" w:color="000000"/>
-              <w:right w:val="single" w:sz="6" w:space="0" w:color="000000"/>
-            </w:tcBorders>
-            <w:vAlign w:val="center"/>
-          </w:tcPr>
-          <w:p>
-            <w:pPr>
-              <w:spacing w:after="0"/>
-              <w:jc w:val="center"/>
-              <w:rPr>
-                <w:rFonts w:ascii="Arial" w:hAnsi="Arial"/>
-              </w:rPr>
-            </w:pPr>
-            <w:r>
-              <w:rPr>
-                <w:rFonts w:ascii="Arial" w:eastAsia="Arial" w:hAnsi="Arial" w:cs="Arial"/>
-              </w:rPr>
-              <w:t>UC1</w:t>
-            </w:r>
-          </w:p>
-        </w:tc>
-        <w:tc>
-          <w:tcPr>
-            <w:tcW w:w="2400" w:type="dxa"/>
-            <w:tcBorders>
-              <w:bottom w:val="single" w:sz="6" w:space="0" w:color="000000"/>
-            </w:tcBorders>
-            <w:vAlign w:val="center"/>
-          </w:tcPr>
-          <w:p>
-            <w:pPr>
-              <w:spacing w:after="0"/>
-              <w:jc w:val="center"/>
-              <w:rPr>
-                <w:rFonts w:ascii="Arial" w:hAnsi="Arial"/>
-              </w:rPr>
-            </w:pPr>
-            <w:r>
-              <w:rPr>
-                <w:rFonts w:ascii="Arial" w:eastAsia="Arial" w:hAnsi="Arial" w:cs="Arial"/>
-              </w:rPr>
-              <w:t>2 weeks</w:t>
-            </w:r>
-          </w:p>
-        </w:tc>
-        <w:tc>
-          <w:tcPr>
-            <w:tcW w:w="2520" w:type="dxa"/>
-            <w:tcBorders>
-              <w:left w:val="single" w:sz="6" w:space="0" w:color="000000"/>
-              <w:bottom w:val="single" w:sz="6" w:space="0" w:color="000000"/>
-              <w:right w:val="single" w:sz="6" w:space="0" w:color="000000"/>
-            </w:tcBorders>
-            <w:vAlign w:val="center"/>
-          </w:tcPr>
-          <w:p>
-            <w:pPr>
-              <w:spacing w:after="0"/>
-              <w:jc w:val="center"/>
-              <w:rPr>
-                <w:rFonts w:ascii="Arial" w:hAnsi="Arial"/>
-              </w:rPr>
-            </w:pPr>
-            <w:r>
-              <w:rPr>
-                <w:rFonts w:ascii="Arial" w:eastAsia="Arial" w:hAnsi="Arial" w:cs="Arial"/>
-                <w:lang w:val="is-IS"/>
-              </w:rPr>
-              <w:t>P</w:t>
-            </w:r>
-            <w:r>
-              <w:rPr>
-                <w:rFonts w:ascii="Arial" w:eastAsia="Arial" w:hAnsi="Arial" w:cs="Arial"/>
+            <w:tcW w:w="1248" w:type="dxa"/>
+          </w:tcPr>
+          <w:p>
+            <w:pPr>
+              <w:rPr>
+                <w:rFonts w:ascii="Arial" w:hAnsi="Arial"/>
+              </w:rPr>
+            </w:pPr>
+            <w:r>
+              <w:rPr>
+                <w:rFonts w:ascii="Arial" w:hAnsi="Arial"/>
               </w:rPr>
               <w:t>1</w:t>
+            </w:r>
+          </w:p>
+        </w:tc>
+        <w:tc>
+          <w:tcPr>
+            <w:tcW w:w="3900" w:type="dxa"/>
+          </w:tcPr>
+          <w:p>
+            <w:pPr>
+              <w:rPr>
+                <w:rFonts w:ascii="Arial" w:hAnsi="Arial"/>
+              </w:rPr>
+            </w:pPr>
+            <w:r>
+              <w:rPr>
+                <w:rFonts w:ascii="Arial" w:hAnsi="Arial"/>
+              </w:rPr>
+              <w:t>UC1 – Add Tracks to Playlist</w:t>
+            </w:r>
+          </w:p>
+        </w:tc>
+        <w:tc>
+          <w:tcPr>
+            <w:tcW w:w="1710" w:type="dxa"/>
+          </w:tcPr>
+          <w:p>
+            <w:pPr>
+              <w:rPr>
+                <w:rFonts w:ascii="Arial" w:hAnsi="Arial"/>
+              </w:rPr>
+            </w:pPr>
+            <w:r>
+              <w:rPr>
+                <w:rFonts w:ascii="Arial" w:hAnsi="Arial"/>
+              </w:rPr>
+              <w:t>Elaboration</w:t>
+            </w:r>
+          </w:p>
+        </w:tc>
+        <w:tc>
+          <w:tcPr>
+            <w:tcW w:w="1350" w:type="dxa"/>
+          </w:tcPr>
+          <w:p>
+            <w:pPr>
+              <w:rPr>
+                <w:rFonts w:ascii="Arial" w:hAnsi="Arial"/>
+              </w:rPr>
+            </w:pPr>
+            <w:r>
+              <w:rPr>
+                <w:rFonts w:ascii="Arial" w:hAnsi="Arial"/>
+              </w:rPr>
+              <w:t>5</w:t>
+            </w:r>
+          </w:p>
+        </w:tc>
+        <w:tc>
+          <w:tcPr>
+            <w:tcW w:w="1612" w:type="dxa"/>
+          </w:tcPr>
+          <w:p>
+            <w:pPr>
+              <w:rPr>
+                <w:rFonts w:ascii="Arial" w:hAnsi="Arial"/>
+              </w:rPr>
+            </w:pPr>
+            <w:r>
+              <w:rPr>
+                <w:rFonts w:ascii="Arial" w:hAnsi="Arial"/>
+              </w:rPr>
+              <w:t>10</w:t>
             </w:r>
           </w:p>
         </w:tc>
       </w:tr>
       <w:tr>
         <w:trPr>
-          <w:trHeight w:val="345"/>
-          <w:jc w:val="center"/>
+          <w:trHeight w:val="495"/>
         </w:trPr>
         <w:tc>
           <w:tcPr>
-            <w:tcW w:w="1935" w:type="dxa"/>
-            <w:tcBorders>
-              <w:top w:val="single" w:sz="6" w:space="0" w:color="000000"/>
-              <w:left w:val="single" w:sz="6" w:space="0" w:color="000000"/>
-              <w:bottom w:val="single" w:sz="6" w:space="0" w:color="000000"/>
-              <w:right w:val="single" w:sz="6" w:space="0" w:color="000000"/>
-            </w:tcBorders>
-            <w:vAlign w:val="center"/>
-          </w:tcPr>
-          <w:p>
-            <w:pPr>
-              <w:spacing w:after="0"/>
-              <w:jc w:val="center"/>
-              <w:rPr>
-                <w:rFonts w:ascii="Arial" w:hAnsi="Arial"/>
-              </w:rPr>
-            </w:pPr>
-            <w:r>
-              <w:rPr>
-                <w:rFonts w:ascii="Arial" w:eastAsia="Arial" w:hAnsi="Arial" w:cs="Arial"/>
-              </w:rPr>
-              <w:t>UC2</w:t>
-            </w:r>
-          </w:p>
-        </w:tc>
-        <w:tc>
-          <w:tcPr>
-            <w:tcW w:w="2400" w:type="dxa"/>
-            <w:tcBorders>
-              <w:top w:val="single" w:sz="6" w:space="0" w:color="000000"/>
-              <w:bottom w:val="single" w:sz="6" w:space="0" w:color="000000"/>
-            </w:tcBorders>
-            <w:vAlign w:val="center"/>
-          </w:tcPr>
-          <w:p>
-            <w:pPr>
-              <w:spacing w:after="0"/>
-              <w:jc w:val="center"/>
-              <w:rPr>
-                <w:rFonts w:ascii="Arial" w:hAnsi="Arial"/>
-              </w:rPr>
-            </w:pPr>
-            <w:r>
-              <w:rPr>
-                <w:rFonts w:ascii="Arial" w:eastAsia="Arial" w:hAnsi="Arial" w:cs="Arial"/>
-              </w:rPr>
-              <w:t>2 weeks</w:t>
-            </w:r>
-          </w:p>
-        </w:tc>
-        <w:tc>
-          <w:tcPr>
-            <w:tcW w:w="2520" w:type="dxa"/>
-            <w:tcBorders>
-              <w:top w:val="single" w:sz="6" w:space="0" w:color="000000"/>
-              <w:left w:val="single" w:sz="6" w:space="0" w:color="000000"/>
-              <w:bottom w:val="single" w:sz="6" w:space="0" w:color="000000"/>
-              <w:right w:val="single" w:sz="6" w:space="0" w:color="000000"/>
-            </w:tcBorders>
-            <w:vAlign w:val="center"/>
-          </w:tcPr>
-          <w:p>
-            <w:pPr>
-              <w:spacing w:after="0"/>
-              <w:jc w:val="center"/>
-              <w:rPr>
-                <w:rFonts w:ascii="Arial" w:hAnsi="Arial"/>
-              </w:rPr>
-            </w:pPr>
-            <w:r>
-              <w:rPr>
-                <w:rFonts w:ascii="Arial" w:eastAsia="Arial" w:hAnsi="Arial" w:cs="Arial"/>
-                <w:lang w:val="is-IS"/>
-              </w:rPr>
-              <w:t>P</w:t>
-            </w:r>
-            <w:r>
-              <w:rPr>
-                <w:rFonts w:ascii="Arial" w:eastAsia="Arial" w:hAnsi="Arial" w:cs="Arial"/>
+            <w:tcW w:w="1248" w:type="dxa"/>
+          </w:tcPr>
+          <w:p>
+            <w:pPr>
+              <w:rPr>
+                <w:rFonts w:ascii="Arial" w:hAnsi="Arial"/>
+              </w:rPr>
+            </w:pPr>
+            <w:r>
+              <w:rPr>
+                <w:rFonts w:ascii="Arial" w:hAnsi="Arial"/>
               </w:rPr>
               <w:t>1</w:t>
+            </w:r>
+          </w:p>
+        </w:tc>
+        <w:tc>
+          <w:tcPr>
+            <w:tcW w:w="3900" w:type="dxa"/>
+          </w:tcPr>
+          <w:p>
+            <w:pPr>
+              <w:rPr>
+                <w:rFonts w:ascii="Arial" w:hAnsi="Arial"/>
+              </w:rPr>
+            </w:pPr>
+            <w:r>
+              <w:rPr>
+                <w:rFonts w:ascii="Arial" w:hAnsi="Arial"/>
+              </w:rPr>
+              <w:t>UC2 – Search Tracks</w:t>
+            </w:r>
+          </w:p>
+        </w:tc>
+        <w:tc>
+          <w:tcPr>
+            <w:tcW w:w="1710" w:type="dxa"/>
+          </w:tcPr>
+          <w:p>
+            <w:pPr>
+              <w:rPr>
+                <w:rFonts w:ascii="Arial" w:hAnsi="Arial"/>
+              </w:rPr>
+            </w:pPr>
+            <w:r>
+              <w:rPr>
+                <w:rFonts w:ascii="Arial" w:hAnsi="Arial"/>
+              </w:rPr>
+              <w:t>Elaboration</w:t>
+            </w:r>
+          </w:p>
+        </w:tc>
+        <w:tc>
+          <w:tcPr>
+            <w:tcW w:w="1350" w:type="dxa"/>
+          </w:tcPr>
+          <w:p>
+            <w:pPr>
+              <w:rPr>
+                <w:rFonts w:ascii="Arial" w:hAnsi="Arial"/>
+              </w:rPr>
+            </w:pPr>
+            <w:r>
+              <w:rPr>
+                <w:rFonts w:ascii="Arial" w:hAnsi="Arial"/>
+              </w:rPr>
+              <w:t>7</w:t>
+            </w:r>
+          </w:p>
+        </w:tc>
+        <w:tc>
+          <w:tcPr>
+            <w:tcW w:w="1612" w:type="dxa"/>
+          </w:tcPr>
+          <w:p>
+            <w:pPr>
+              <w:rPr>
+                <w:rFonts w:ascii="Arial" w:hAnsi="Arial"/>
+              </w:rPr>
+            </w:pPr>
+            <w:r>
+              <w:rPr>
+                <w:rFonts w:ascii="Arial" w:hAnsi="Arial"/>
+              </w:rPr>
+              <w:t>20</w:t>
             </w:r>
           </w:p>
         </w:tc>
       </w:tr>
       <w:tr>
         <w:trPr>
-          <w:trHeight w:val="345"/>
-          <w:jc w:val="center"/>
+          <w:trHeight w:val="495"/>
         </w:trPr>
         <w:tc>
           <w:tcPr>
-            <w:tcW w:w="1935" w:type="dxa"/>
-            <w:tcBorders>
-              <w:top w:val="single" w:sz="6" w:space="0" w:color="000000"/>
-              <w:left w:val="single" w:sz="6" w:space="0" w:color="000000"/>
-              <w:bottom w:val="single" w:sz="6" w:space="0" w:color="000000"/>
-              <w:right w:val="single" w:sz="6" w:space="0" w:color="000000"/>
-            </w:tcBorders>
-            <w:vAlign w:val="center"/>
-          </w:tcPr>
-          <w:p>
-            <w:pPr>
-              <w:spacing w:after="0"/>
-              <w:jc w:val="center"/>
-              <w:rPr>
-                <w:rFonts w:ascii="Arial" w:hAnsi="Arial"/>
-              </w:rPr>
-            </w:pPr>
-            <w:r>
-              <w:rPr>
-                <w:rFonts w:ascii="Arial" w:eastAsia="Arial" w:hAnsi="Arial" w:cs="Arial"/>
-              </w:rPr>
-              <w:t>UC3</w:t>
-            </w:r>
-          </w:p>
-        </w:tc>
-        <w:tc>
-          <w:tcPr>
-            <w:tcW w:w="2400" w:type="dxa"/>
-            <w:tcBorders>
-              <w:top w:val="single" w:sz="6" w:space="0" w:color="000000"/>
-              <w:bottom w:val="single" w:sz="6" w:space="0" w:color="000000"/>
-            </w:tcBorders>
-            <w:vAlign w:val="center"/>
-          </w:tcPr>
-          <w:p>
-            <w:pPr>
-              <w:spacing w:after="0"/>
-              <w:jc w:val="center"/>
-              <w:rPr>
-                <w:rFonts w:ascii="Arial" w:hAnsi="Arial"/>
-              </w:rPr>
-            </w:pPr>
-            <w:r>
-              <w:rPr>
-                <w:rFonts w:ascii="Arial" w:eastAsia="Arial" w:hAnsi="Arial" w:cs="Arial"/>
-              </w:rPr>
-              <w:t>2 weeks</w:t>
-            </w:r>
-          </w:p>
-        </w:tc>
-        <w:tc>
-          <w:tcPr>
-            <w:tcW w:w="2520" w:type="dxa"/>
-            <w:tcBorders>
-              <w:top w:val="single" w:sz="6" w:space="0" w:color="000000"/>
-              <w:left w:val="single" w:sz="6" w:space="0" w:color="000000"/>
-              <w:bottom w:val="single" w:sz="6" w:space="0" w:color="000000"/>
-              <w:right w:val="single" w:sz="6" w:space="0" w:color="000000"/>
-            </w:tcBorders>
-            <w:vAlign w:val="center"/>
-          </w:tcPr>
-          <w:p>
-            <w:pPr>
-              <w:spacing w:after="0"/>
-              <w:jc w:val="center"/>
-              <w:rPr>
-                <w:rFonts w:ascii="Arial" w:hAnsi="Arial"/>
-              </w:rPr>
-            </w:pPr>
-            <w:r>
-              <w:rPr>
-                <w:rFonts w:ascii="Arial" w:eastAsia="Arial" w:hAnsi="Arial" w:cs="Arial"/>
-                <w:lang w:val="is-IS"/>
-              </w:rPr>
-              <w:t>P</w:t>
-            </w:r>
-            <w:r>
-              <w:rPr>
-                <w:rFonts w:ascii="Arial" w:eastAsia="Arial" w:hAnsi="Arial" w:cs="Arial"/>
-              </w:rPr>
-              <w:t>2</w:t>
-            </w:r>
-          </w:p>
-        </w:tc>
-      </w:tr>
-    </w:tbl>
-    <w:p>
-      <w:pPr>
-        <w:rPr>
-          <w:rFonts w:ascii="Arial" w:eastAsia="Arial" w:hAnsi="Arial" w:cs="Arial"/>
-        </w:rPr>
-      </w:pPr>
-    </w:p>
-    <w:p>
-      <w:pPr>
-        <w:rPr>
-          <w:rFonts w:ascii="Arial" w:eastAsia="Arial" w:hAnsi="Arial" w:cs="Arial"/>
-          <w:b/>
-          <w:bCs/>
-          <w:sz w:val="28"/>
-          <w:szCs w:val="28"/>
-        </w:rPr>
-      </w:pPr>
-    </w:p>
-    <w:p>
-      <w:pPr>
-        <w:rPr>
-          <w:rFonts w:ascii="Arial" w:eastAsia="Arial" w:hAnsi="Arial" w:cs="Arial"/>
-          <w:b/>
-          <w:bCs/>
-          <w:sz w:val="28"/>
-          <w:szCs w:val="28"/>
-        </w:rPr>
-      </w:pPr>
-    </w:p>
-    <w:p>
-      <w:pPr>
-        <w:rPr>
-          <w:rFonts w:ascii="Arial" w:eastAsia="Arial" w:hAnsi="Arial" w:cs="Arial"/>
-          <w:b/>
-          <w:bCs/>
-          <w:sz w:val="28"/>
-          <w:szCs w:val="28"/>
-        </w:rPr>
-      </w:pPr>
-    </w:p>
-    <w:p>
-      <w:pPr>
-        <w:rPr>
-          <w:rFonts w:ascii="Arial" w:eastAsia="Arial" w:hAnsi="Arial" w:cs="Arial"/>
-          <w:b/>
-          <w:bCs/>
-          <w:sz w:val="28"/>
-          <w:szCs w:val="28"/>
-        </w:rPr>
-      </w:pPr>
-    </w:p>
-    <w:p>
-      <w:pPr>
-        <w:rPr>
-          <w:rFonts w:ascii="Arial" w:eastAsia="Arial" w:hAnsi="Arial" w:cs="Arial"/>
-          <w:b/>
-          <w:bCs/>
-          <w:sz w:val="28"/>
-          <w:szCs w:val="28"/>
-        </w:rPr>
-      </w:pPr>
-    </w:p>
-    <w:p>
-      <w:pPr>
-        <w:rPr>
-          <w:rFonts w:ascii="Arial" w:hAnsi="Arial"/>
-        </w:rPr>
-      </w:pPr>
-      <w:r>
-        <w:rPr>
-          <w:rFonts w:ascii="Arial" w:eastAsia="Arial" w:hAnsi="Arial" w:cs="Arial"/>
-          <w:b/>
-          <w:bCs/>
-          <w:sz w:val="28"/>
-          <w:szCs w:val="28"/>
-        </w:rPr>
-        <w:t>4. Project Plan and Schedule</w:t>
-      </w:r>
-      <w:r>
-        <w:rPr>
-          <w:rFonts w:ascii="Arial" w:hAnsi="Arial"/>
-        </w:rPr>
-        <w:tab/>
-      </w:r>
-    </w:p>
-    <w:p>
-      <w:pPr>
-        <w:rPr>
-          <w:rFonts w:ascii="Arial" w:hAnsi="Arial"/>
-        </w:rPr>
-      </w:pPr>
-    </w:p>
-    <w:p>
-      <w:pPr>
-        <w:rPr>
-          <w:rFonts w:ascii="Arial" w:hAnsi="Arial"/>
-        </w:rPr>
-      </w:pPr>
-      <w:r>
-        <w:rPr>
-          <w:rFonts w:ascii="Arial" w:hAnsi="Arial"/>
-          <w:b/>
-          <w:bCs/>
-        </w:rPr>
-        <w:t xml:space="preserve">Inception: </w:t>
-      </w:r>
-      <w:r>
-        <w:rPr>
-          <w:rFonts w:ascii="Arial" w:hAnsi="Arial"/>
-        </w:rPr>
-        <w:t>Use cases and vision scope</w:t>
-      </w:r>
-    </w:p>
-    <w:p>
-      <w:pPr>
-        <w:rPr>
-          <w:rFonts w:ascii="Arial" w:hAnsi="Arial"/>
-        </w:rPr>
-      </w:pPr>
-      <w:r>
-        <w:rPr>
-          <w:rFonts w:ascii="Arial" w:hAnsi="Arial"/>
-        </w:rPr>
-        <w:t xml:space="preserve">Elaboration:  UC2, </w:t>
-      </w:r>
-    </w:p>
-    <w:p>
-      <w:pPr>
-        <w:rPr>
-          <w:rFonts w:ascii="Arial" w:hAnsi="Arial"/>
-        </w:rPr>
-      </w:pPr>
-      <w:r>
-        <w:rPr>
-          <w:rFonts w:ascii="Arial" w:hAnsi="Arial"/>
-        </w:rPr>
-        <w:t>Construction:  UC1, UC4, UC5</w:t>
-      </w:r>
-      <w:r>
-        <w:rPr>
-          <w:rFonts w:ascii="Arial" w:hAnsi="Arial"/>
-        </w:rPr>
-        <w:t>, UC8</w:t>
-      </w:r>
-    </w:p>
-    <w:p>
-      <w:pPr>
-        <w:rPr>
-          <w:rFonts w:ascii="Arial" w:hAnsi="Arial"/>
-        </w:rPr>
-      </w:pPr>
-      <w:r>
-        <w:rPr>
-          <w:rFonts w:ascii="Arial" w:hAnsi="Arial"/>
-        </w:rPr>
-        <w:t xml:space="preserve">Transition: </w:t>
-      </w:r>
-      <w:r>
-        <w:rPr>
-          <w:rFonts w:ascii="Arial" w:hAnsi="Arial"/>
-        </w:rPr>
-        <w:tab/>
-      </w:r>
-      <w:r>
-        <w:rPr>
-          <w:rFonts w:ascii="Arial" w:hAnsi="Arial"/>
-        </w:rPr>
-        <w:tab/>
-      </w:r>
-      <w:r>
-        <w:rPr>
-          <w:rFonts w:ascii="Arial" w:hAnsi="Arial"/>
-        </w:rPr>
-        <w:tab/>
-      </w:r>
-      <w:r>
-        <w:rPr>
-          <w:rFonts w:ascii="Arial" w:hAnsi="Arial"/>
-        </w:rPr>
-        <w:tab/>
-      </w:r>
-      <w:r>
-        <w:rPr>
-          <w:rFonts w:ascii="Arial" w:hAnsi="Arial"/>
-        </w:rPr>
-        <w:tab/>
-      </w:r>
-      <w:r>
-        <w:rPr>
-          <w:rFonts w:ascii="Arial" w:hAnsi="Arial"/>
-        </w:rPr>
-        <w:tab/>
-      </w:r>
-      <w:r>
-        <w:rPr>
-          <w:rFonts w:ascii="Arial" w:hAnsi="Arial"/>
-        </w:rPr>
-        <w:tab/>
-      </w:r>
-      <w:r>
-        <w:rPr>
-          <w:rFonts w:ascii="Arial" w:hAnsi="Arial"/>
-        </w:rPr>
-        <w:tab/>
-      </w:r>
-      <w:r>
-        <w:rPr>
-          <w:rFonts w:ascii="Arial" w:hAnsi="Arial"/>
-        </w:rPr>
-        <w:tab/>
-      </w:r>
-      <w:r>
-        <w:rPr>
-          <w:rFonts w:ascii="Arial" w:hAnsi="Arial"/>
-        </w:rPr>
-        <w:tab/>
-      </w:r>
-      <w:r>
-        <w:rPr>
-          <w:rFonts w:ascii="Arial" w:hAnsi="Arial"/>
-        </w:rPr>
-        <w:tab/>
-      </w:r>
-      <w:r>
-        <w:rPr>
-          <w:rFonts w:ascii="Arial" w:hAnsi="Arial"/>
-        </w:rPr>
-        <w:tab/>
-      </w:r>
-      <w:r>
-        <w:rPr>
-          <w:rFonts w:ascii="Arial" w:hAnsi="Arial"/>
-        </w:rPr>
-        <w:tab/>
-      </w:r>
-      <w:r>
-        <w:rPr>
-          <w:rFonts w:ascii="Arial" w:hAnsi="Arial"/>
-        </w:rPr>
-        <w:tab/>
-      </w:r>
-      <w:r>
-        <w:rPr>
-          <w:rFonts w:ascii="Arial" w:hAnsi="Arial"/>
-        </w:rPr>
-        <w:tab/>
-      </w:r>
-      <w:r>
-        <w:rPr>
-          <w:rFonts w:ascii="Arial" w:hAnsi="Arial"/>
-        </w:rPr>
-        <w:tab/>
-      </w:r>
-      <w:r>
-        <w:rPr>
-          <w:rFonts w:ascii="Arial" w:hAnsi="Arial"/>
-        </w:rPr>
-        <w:tab/>
-      </w:r>
-      <w:r>
-        <w:rPr>
-          <w:rFonts w:ascii="Arial" w:hAnsi="Arial"/>
-        </w:rPr>
-        <w:tab/>
-      </w:r>
-      <w:r>
-        <w:rPr>
-          <w:rFonts w:ascii="Arial" w:hAnsi="Arial"/>
-        </w:rPr>
-        <w:tab/>
-      </w:r>
-      <w:r>
-        <w:rPr>
-          <w:rFonts w:ascii="Arial" w:hAnsi="Arial"/>
-        </w:rPr>
-        <w:tab/>
-      </w:r>
-      <w:r>
-        <w:rPr>
-          <w:rFonts w:ascii="Arial" w:hAnsi="Arial"/>
-        </w:rPr>
-        <w:tab/>
-      </w:r>
-      <w:r>
-        <w:rPr>
-          <w:rFonts w:ascii="Arial" w:hAnsi="Arial"/>
-        </w:rPr>
-        <w:tab/>
-      </w:r>
-      <w:r>
-        <w:rPr>
-          <w:rFonts w:ascii="Arial" w:hAnsi="Arial"/>
-        </w:rPr>
-        <w:tab/>
-      </w:r>
-      <w:r>
-        <w:rPr>
-          <w:rFonts w:ascii="Arial" w:hAnsi="Arial"/>
-        </w:rPr>
-        <w:tab/>
-      </w:r>
-      <w:r>
-        <w:rPr>
-          <w:rFonts w:ascii="Arial" w:hAnsi="Arial"/>
-        </w:rPr>
-        <w:tab/>
-      </w:r>
-      <w:r>
-        <w:rPr>
-          <w:rFonts w:ascii="Arial" w:hAnsi="Arial"/>
-        </w:rPr>
-        <w:tab/>
-      </w:r>
-      <w:r>
-        <w:rPr>
-          <w:rFonts w:ascii="Arial" w:hAnsi="Arial"/>
-        </w:rPr>
-        <w:tab/>
-      </w:r>
-      <w:r>
-        <w:rPr>
-          <w:rFonts w:ascii="Arial" w:hAnsi="Arial"/>
-        </w:rPr>
-        <w:tab/>
-      </w:r>
-      <w:r>
-        <w:rPr>
-          <w:rFonts w:ascii="Arial" w:hAnsi="Arial"/>
-        </w:rPr>
-        <w:tab/>
-      </w:r>
-      <w:r>
-        <w:rPr>
-          <w:rFonts w:ascii="Arial" w:hAnsi="Arial"/>
-        </w:rPr>
-        <w:tab/>
-      </w:r>
-    </w:p>
-    <w:tbl>
-      <w:tblPr>
-        <w:tblW w:w="9465" w:type="dxa"/>
-        <w:tblLayout w:type="fixed"/>
-        <w:tblLook w:val="06A0" w:firstRow="1" w:lastRow="0" w:firstColumn="1" w:lastColumn="0" w:noHBand="1" w:noVBand="1"/>
-      </w:tblPr>
-      <w:tblGrid>
-        <w:gridCol w:w="1306"/>
-        <w:gridCol w:w="2085"/>
-        <w:gridCol w:w="1470"/>
-        <w:gridCol w:w="1275"/>
-        <w:gridCol w:w="1019"/>
-        <w:gridCol w:w="2310"/>
-      </w:tblGrid>
-      <w:tr>
-        <w:trPr>
-          <w:trHeight w:val="345"/>
-        </w:trPr>
-        <w:tc>
-          <w:tcPr>
-            <w:tcW w:w="1305" w:type="dxa"/>
-            <w:tcBorders>
-              <w:top w:val="single" w:sz="6" w:space="0" w:color="000000"/>
-              <w:left w:val="single" w:sz="6" w:space="0" w:color="000000"/>
-              <w:bottom w:val="single" w:sz="6" w:space="0" w:color="000000"/>
-              <w:right w:val="single" w:sz="6" w:space="0" w:color="000000"/>
-            </w:tcBorders>
-            <w:vAlign w:val="center"/>
-          </w:tcPr>
-          <w:p>
-            <w:pPr>
-              <w:spacing w:after="0"/>
-              <w:jc w:val="center"/>
-              <w:rPr>
-                <w:rFonts w:ascii="Arial" w:hAnsi="Arial"/>
-              </w:rPr>
-            </w:pPr>
-            <w:r>
-              <w:rPr>
-                <w:rFonts w:ascii="Arial" w:eastAsia="Arial" w:hAnsi="Arial" w:cs="Arial"/>
-                <w:b/>
-                <w:bCs/>
-              </w:rPr>
-              <w:t>Week</w:t>
-            </w:r>
-          </w:p>
-        </w:tc>
-        <w:tc>
-          <w:tcPr>
-            <w:tcW w:w="2085" w:type="dxa"/>
-            <w:tcBorders>
-              <w:top w:val="single" w:sz="6" w:space="0" w:color="000000"/>
-              <w:left w:val="single" w:sz="6" w:space="0" w:color="000000"/>
-              <w:bottom w:val="single" w:sz="6" w:space="0" w:color="000000"/>
-              <w:right w:val="single" w:sz="6" w:space="0" w:color="000000"/>
-            </w:tcBorders>
-            <w:vAlign w:val="center"/>
-          </w:tcPr>
-          <w:p>
-            <w:pPr>
-              <w:spacing w:after="0"/>
-              <w:jc w:val="center"/>
-              <w:rPr>
-                <w:rFonts w:ascii="Arial" w:hAnsi="Arial"/>
-              </w:rPr>
-            </w:pPr>
-            <w:r>
-              <w:rPr>
-                <w:rFonts w:ascii="Arial" w:eastAsia="Arial" w:hAnsi="Arial" w:cs="Arial"/>
-                <w:b/>
-                <w:bCs/>
-              </w:rPr>
-              <w:t>Use Cases</w:t>
-            </w:r>
-          </w:p>
-        </w:tc>
-        <w:tc>
-          <w:tcPr>
-            <w:tcW w:w="1470" w:type="dxa"/>
-            <w:tcBorders>
-              <w:top w:val="single" w:sz="6" w:space="0" w:color="000000"/>
-              <w:left w:val="single" w:sz="6" w:space="0" w:color="000000"/>
-              <w:bottom w:val="single" w:sz="6" w:space="0" w:color="000000"/>
-              <w:right w:val="single" w:sz="6" w:space="0" w:color="000000"/>
-            </w:tcBorders>
-            <w:vAlign w:val="center"/>
-          </w:tcPr>
-          <w:p>
-            <w:pPr>
-              <w:spacing w:after="0"/>
-              <w:jc w:val="center"/>
-              <w:rPr>
-                <w:rFonts w:ascii="Arial" w:hAnsi="Arial"/>
-              </w:rPr>
-            </w:pPr>
-            <w:r>
-              <w:rPr>
-                <w:rFonts w:ascii="Arial" w:eastAsia="Arial" w:hAnsi="Arial" w:cs="Arial"/>
-                <w:b/>
-                <w:bCs/>
-              </w:rPr>
-              <w:t>Expected Hours</w:t>
-            </w:r>
-          </w:p>
-        </w:tc>
-        <w:tc>
-          <w:tcPr>
-            <w:tcW w:w="1275" w:type="dxa"/>
-            <w:tcBorders>
-              <w:top w:val="single" w:sz="6" w:space="0" w:color="000000"/>
-              <w:left w:val="single" w:sz="6" w:space="0" w:color="000000"/>
-              <w:bottom w:val="single" w:sz="6" w:space="0" w:color="000000"/>
-              <w:right w:val="single" w:sz="6" w:space="0" w:color="000000"/>
-            </w:tcBorders>
-            <w:vAlign w:val="center"/>
-          </w:tcPr>
-          <w:p>
-            <w:pPr>
-              <w:spacing w:after="0"/>
-              <w:jc w:val="center"/>
-              <w:rPr>
-                <w:rFonts w:ascii="Arial" w:hAnsi="Arial"/>
-              </w:rPr>
-            </w:pPr>
-            <w:r>
-              <w:rPr>
-                <w:rFonts w:ascii="Arial" w:eastAsia="Arial" w:hAnsi="Arial" w:cs="Arial"/>
-                <w:b/>
-                <w:bCs/>
-              </w:rPr>
-              <w:t>P. O: (Initials)</w:t>
-            </w:r>
-          </w:p>
-        </w:tc>
-        <w:tc>
-          <w:tcPr>
-            <w:tcW w:w="1019" w:type="dxa"/>
-            <w:tcBorders>
-              <w:top w:val="single" w:sz="6" w:space="0" w:color="000000"/>
-              <w:left w:val="single" w:sz="6" w:space="0" w:color="000000"/>
-              <w:bottom w:val="single" w:sz="6" w:space="0" w:color="000000"/>
-              <w:right w:val="single" w:sz="6" w:space="0" w:color="000000"/>
-            </w:tcBorders>
-            <w:vAlign w:val="center"/>
-          </w:tcPr>
-          <w:p>
-            <w:pPr>
-              <w:spacing w:after="0"/>
-              <w:jc w:val="center"/>
-              <w:rPr>
-                <w:rFonts w:ascii="Arial" w:hAnsi="Arial"/>
-              </w:rPr>
-            </w:pPr>
-            <w:r>
-              <w:rPr>
-                <w:rFonts w:ascii="Arial" w:eastAsia="Arial" w:hAnsi="Arial" w:cs="Arial"/>
-                <w:b/>
-                <w:bCs/>
-              </w:rPr>
-              <w:t>Sprint</w:t>
-            </w:r>
-          </w:p>
-        </w:tc>
-        <w:tc>
-          <w:tcPr>
-            <w:tcW w:w="2310" w:type="dxa"/>
-            <w:tcBorders>
-              <w:top w:val="single" w:sz="6" w:space="0" w:color="000000"/>
-              <w:left w:val="single" w:sz="6" w:space="0" w:color="000000"/>
-              <w:bottom w:val="single" w:sz="6" w:space="0" w:color="000000"/>
-              <w:right w:val="single" w:sz="6" w:space="0" w:color="000000"/>
-            </w:tcBorders>
-            <w:vAlign w:val="center"/>
-          </w:tcPr>
-          <w:p>
-            <w:pPr>
-              <w:spacing w:after="0"/>
-              <w:jc w:val="center"/>
-              <w:rPr>
-                <w:rFonts w:ascii="Arial" w:hAnsi="Arial"/>
-              </w:rPr>
-            </w:pPr>
-            <w:r>
-              <w:rPr>
-                <w:rFonts w:ascii="Arial" w:eastAsia="Arial" w:hAnsi="Arial" w:cs="Arial"/>
-                <w:b/>
-                <w:bCs/>
-              </w:rPr>
-              <w:t>Consultation</w:t>
+            <w:tcW w:w="1248" w:type="dxa"/>
+          </w:tcPr>
+          <w:p>
+            <w:pPr>
+              <w:rPr>
+                <w:rFonts w:ascii="Arial" w:hAnsi="Arial"/>
+              </w:rPr>
+            </w:pPr>
+            <w:r>
+              <w:rPr>
+                <w:rFonts w:ascii="Arial" w:hAnsi="Arial"/>
+              </w:rPr>
+              <w:t>1</w:t>
+            </w:r>
+          </w:p>
+        </w:tc>
+        <w:tc>
+          <w:tcPr>
+            <w:tcW w:w="3900" w:type="dxa"/>
+          </w:tcPr>
+          <w:p>
+            <w:pPr>
+              <w:rPr>
+                <w:rFonts w:ascii="Arial" w:hAnsi="Arial"/>
+              </w:rPr>
+            </w:pPr>
+            <w:r>
+              <w:rPr>
+                <w:rFonts w:ascii="Arial" w:hAnsi="Arial"/>
+              </w:rPr>
+              <w:t xml:space="preserve">UC3 - </w:t>
+            </w:r>
+            <w:r>
+              <w:rPr>
+                <w:rFonts w:ascii="Arial" w:hAnsi="Arial"/>
+              </w:rPr>
+              <w:t>Create Playlist</w:t>
+            </w:r>
+          </w:p>
+        </w:tc>
+        <w:tc>
+          <w:tcPr>
+            <w:tcW w:w="1710" w:type="dxa"/>
+          </w:tcPr>
+          <w:p>
+            <w:pPr>
+              <w:rPr>
+                <w:rFonts w:ascii="Arial" w:hAnsi="Arial"/>
+              </w:rPr>
+            </w:pPr>
+            <w:r>
+              <w:rPr>
+                <w:rFonts w:ascii="Arial" w:hAnsi="Arial"/>
+              </w:rPr>
+              <w:t>Elaboration</w:t>
+            </w:r>
+          </w:p>
+        </w:tc>
+        <w:tc>
+          <w:tcPr>
+            <w:tcW w:w="1350" w:type="dxa"/>
+          </w:tcPr>
+          <w:p>
+            <w:pPr>
+              <w:rPr>
+                <w:rFonts w:ascii="Arial" w:hAnsi="Arial"/>
+              </w:rPr>
+            </w:pPr>
+            <w:r>
+              <w:rPr>
+                <w:rFonts w:ascii="Arial" w:hAnsi="Arial"/>
+              </w:rPr>
+              <w:t>5</w:t>
+            </w:r>
+          </w:p>
+        </w:tc>
+        <w:tc>
+          <w:tcPr>
+            <w:tcW w:w="1612" w:type="dxa"/>
+          </w:tcPr>
+          <w:p>
+            <w:pPr>
+              <w:rPr>
+                <w:rFonts w:ascii="Arial" w:hAnsi="Arial"/>
+              </w:rPr>
+            </w:pPr>
+            <w:r>
+              <w:rPr>
+                <w:rFonts w:ascii="Arial" w:hAnsi="Arial"/>
+              </w:rPr>
+              <w:t>10</w:t>
             </w:r>
           </w:p>
         </w:tc>
       </w:tr>
       <w:tr>
         <w:trPr>
-          <w:trHeight w:val="345"/>
+          <w:trHeight w:val="478"/>
         </w:trPr>
         <w:tc>
           <w:tcPr>
-            <w:tcW w:w="1305" w:type="dxa"/>
-            <w:tcBorders>
-              <w:left w:val="single" w:sz="6" w:space="0" w:color="000000"/>
-              <w:right w:val="single" w:sz="6" w:space="0" w:color="000000"/>
-            </w:tcBorders>
-            <w:vAlign w:val="center"/>
-          </w:tcPr>
-          <w:p>
-            <w:pPr>
-              <w:spacing w:after="0"/>
-              <w:jc w:val="center"/>
-              <w:rPr>
-                <w:rFonts w:ascii="Arial" w:hAnsi="Arial"/>
-              </w:rPr>
-            </w:pPr>
-            <w:r>
-              <w:rPr>
-                <w:rFonts w:ascii="Arial" w:eastAsia="Arial" w:hAnsi="Arial" w:cs="Arial"/>
-              </w:rPr>
-              <w:t>1</w:t>
-            </w:r>
-          </w:p>
-        </w:tc>
-        <w:tc>
-          <w:tcPr>
-            <w:tcW w:w="2085" w:type="dxa"/>
-            <w:tcBorders>
-              <w:left w:val="single" w:sz="6" w:space="0" w:color="000000"/>
-              <w:right w:val="single" w:sz="6" w:space="0" w:color="000000"/>
-            </w:tcBorders>
-            <w:vAlign w:val="center"/>
-          </w:tcPr>
-          <w:p>
-            <w:pPr>
-              <w:spacing w:after="0"/>
-              <w:jc w:val="center"/>
-              <w:rPr>
-                <w:rFonts w:ascii="Arial" w:hAnsi="Arial"/>
-              </w:rPr>
-            </w:pPr>
-            <w:r>
-              <w:rPr>
-                <w:rFonts w:ascii="Arial" w:eastAsia="Arial" w:hAnsi="Arial" w:cs="Arial"/>
-              </w:rPr>
-              <w:t>None</w:t>
-            </w:r>
-          </w:p>
-        </w:tc>
-        <w:tc>
-          <w:tcPr>
-            <w:tcW w:w="1470" w:type="dxa"/>
-            <w:tcBorders>
-              <w:left w:val="single" w:sz="6" w:space="0" w:color="000000"/>
-              <w:right w:val="single" w:sz="6" w:space="0" w:color="000000"/>
-            </w:tcBorders>
-            <w:vAlign w:val="center"/>
-          </w:tcPr>
-          <w:p>
-            <w:pPr>
-              <w:spacing w:after="0"/>
-              <w:jc w:val="center"/>
-              <w:rPr>
-                <w:rFonts w:ascii="Arial" w:eastAsia="Arial" w:hAnsi="Arial" w:cs="Arial"/>
-              </w:rPr>
-            </w:pPr>
-          </w:p>
-        </w:tc>
-        <w:tc>
-          <w:tcPr>
-            <w:tcW w:w="1275" w:type="dxa"/>
-            <w:tcBorders>
-              <w:left w:val="single" w:sz="6" w:space="0" w:color="000000"/>
-              <w:right w:val="single" w:sz="6" w:space="0" w:color="000000"/>
-            </w:tcBorders>
-            <w:vAlign w:val="center"/>
-          </w:tcPr>
-          <w:p>
-            <w:pPr>
-              <w:spacing w:after="0"/>
-              <w:jc w:val="center"/>
-              <w:rPr>
-                <w:rFonts w:ascii="Arial" w:eastAsia="Arial" w:hAnsi="Arial" w:cs="Arial"/>
-              </w:rPr>
-            </w:pPr>
-          </w:p>
-        </w:tc>
-        <w:tc>
-          <w:tcPr>
-            <w:tcW w:w="1019" w:type="dxa"/>
-            <w:tcBorders>
-              <w:left w:val="single" w:sz="6" w:space="0" w:color="000000"/>
-              <w:right w:val="single" w:sz="6" w:space="0" w:color="000000"/>
-            </w:tcBorders>
-            <w:vAlign w:val="center"/>
-          </w:tcPr>
-          <w:p>
-            <w:pPr>
-              <w:spacing w:after="0"/>
-              <w:jc w:val="center"/>
-              <w:rPr>
-                <w:rFonts w:ascii="Arial" w:hAnsi="Arial"/>
-              </w:rPr>
-            </w:pPr>
-            <w:r>
-              <w:rPr>
-                <w:rFonts w:ascii="Arial" w:eastAsia="Arial" w:hAnsi="Arial" w:cs="Arial"/>
-              </w:rPr>
-              <w:t>1</w:t>
-            </w:r>
-          </w:p>
-        </w:tc>
-        <w:tc>
-          <w:tcPr>
-            <w:tcW w:w="2310" w:type="dxa"/>
-            <w:tcBorders>
-              <w:left w:val="single" w:sz="6" w:space="0" w:color="000000"/>
-              <w:right w:val="single" w:sz="6" w:space="0" w:color="000000"/>
-            </w:tcBorders>
-            <w:vAlign w:val="center"/>
-          </w:tcPr>
-          <w:p>
-            <w:pPr>
-              <w:spacing w:after="0"/>
-              <w:jc w:val="center"/>
-              <w:rPr>
-                <w:rFonts w:ascii="Arial" w:hAnsi="Arial"/>
-              </w:rPr>
-            </w:pPr>
-            <w:r>
-              <w:rPr>
-                <w:rFonts w:ascii="Arial" w:eastAsia="Arial" w:hAnsi="Arial" w:cs="Arial"/>
-                <w:b/>
-                <w:bCs/>
-              </w:rPr>
-              <w:t>A1 Presentation</w:t>
+            <w:tcW w:w="1248" w:type="dxa"/>
+          </w:tcPr>
+          <w:p>
+            <w:pPr>
+              <w:rPr>
+                <w:rFonts w:ascii="Arial" w:hAnsi="Arial"/>
+              </w:rPr>
+            </w:pPr>
+            <w:r>
+              <w:rPr>
+                <w:rFonts w:ascii="Arial" w:hAnsi="Arial"/>
+              </w:rPr>
+              <w:t>2</w:t>
+            </w:r>
+          </w:p>
+        </w:tc>
+        <w:tc>
+          <w:tcPr>
+            <w:tcW w:w="3900" w:type="dxa"/>
+          </w:tcPr>
+          <w:p>
+            <w:pPr>
+              <w:rPr>
+                <w:rFonts w:ascii="Arial" w:hAnsi="Arial"/>
+              </w:rPr>
+            </w:pPr>
+            <w:r>
+              <w:rPr>
+                <w:rFonts w:ascii="Arial" w:hAnsi="Arial"/>
+              </w:rPr>
+              <w:t>UC4 – Delete Playlist</w:t>
+            </w:r>
+          </w:p>
+        </w:tc>
+        <w:tc>
+          <w:tcPr>
+            <w:tcW w:w="1710" w:type="dxa"/>
+          </w:tcPr>
+          <w:p>
+            <w:pPr>
+              <w:rPr>
+                <w:rFonts w:ascii="Arial" w:hAnsi="Arial"/>
+              </w:rPr>
+            </w:pPr>
+            <w:r>
+              <w:rPr>
+                <w:rFonts w:ascii="Arial" w:hAnsi="Arial"/>
+              </w:rPr>
+              <w:t>Construction</w:t>
+            </w:r>
+          </w:p>
+        </w:tc>
+        <w:tc>
+          <w:tcPr>
+            <w:tcW w:w="1350" w:type="dxa"/>
+          </w:tcPr>
+          <w:p>
+            <w:pPr>
+              <w:rPr>
+                <w:rFonts w:ascii="Arial" w:hAnsi="Arial"/>
+              </w:rPr>
+            </w:pPr>
+            <w:r>
+              <w:rPr>
+                <w:rFonts w:ascii="Arial" w:hAnsi="Arial"/>
+              </w:rPr>
+              <w:t>3</w:t>
+            </w:r>
+          </w:p>
+        </w:tc>
+        <w:tc>
+          <w:tcPr>
+            <w:tcW w:w="1612" w:type="dxa"/>
+          </w:tcPr>
+          <w:p>
+            <w:pPr>
+              <w:rPr>
+                <w:rFonts w:ascii="Arial" w:hAnsi="Arial"/>
+              </w:rPr>
+            </w:pPr>
+            <w:r>
+              <w:rPr>
+                <w:rFonts w:ascii="Arial" w:hAnsi="Arial"/>
+              </w:rPr>
+              <w:t>10</w:t>
             </w:r>
           </w:p>
         </w:tc>
       </w:tr>
       <w:tr>
         <w:trPr>
-          <w:trHeight w:val="345"/>
+          <w:trHeight w:val="495"/>
         </w:trPr>
         <w:tc>
           <w:tcPr>
-            <w:tcW w:w="1305" w:type="dxa"/>
-            <w:tcBorders>
-              <w:top w:val="single" w:sz="6" w:space="0" w:color="000000"/>
-              <w:left w:val="single" w:sz="6" w:space="0" w:color="000000"/>
-              <w:bottom w:val="single" w:sz="6" w:space="0" w:color="000000"/>
-              <w:right w:val="single" w:sz="6" w:space="0" w:color="000000"/>
-            </w:tcBorders>
-            <w:vAlign w:val="center"/>
-          </w:tcPr>
-          <w:p>
-            <w:pPr>
-              <w:spacing w:after="0"/>
-              <w:jc w:val="center"/>
-              <w:rPr>
-                <w:rFonts w:ascii="Arial" w:hAnsi="Arial"/>
-              </w:rPr>
-            </w:pPr>
-            <w:r>
-              <w:rPr>
-                <w:rFonts w:ascii="Arial" w:eastAsia="Arial" w:hAnsi="Arial" w:cs="Arial"/>
+            <w:tcW w:w="1248" w:type="dxa"/>
+          </w:tcPr>
+          <w:p>
+            <w:pPr>
+              <w:rPr>
+                <w:rFonts w:ascii="Arial" w:hAnsi="Arial"/>
+              </w:rPr>
+            </w:pPr>
+            <w:r>
+              <w:rPr>
+                <w:rFonts w:ascii="Arial" w:hAnsi="Arial"/>
               </w:rPr>
               <w:t>2</w:t>
             </w:r>
@@ -2859,414 +2521,195 @@
         </w:tc>
         <w:tc>
           <w:tcPr>
-            <w:tcW w:w="2085" w:type="dxa"/>
-            <w:tcBorders>
-              <w:top w:val="single" w:sz="6" w:space="0" w:color="000000"/>
-              <w:left w:val="single" w:sz="6" w:space="0" w:color="000000"/>
-              <w:bottom w:val="single" w:sz="6" w:space="0" w:color="000000"/>
-              <w:right w:val="single" w:sz="6" w:space="0" w:color="000000"/>
-            </w:tcBorders>
-            <w:vAlign w:val="center"/>
-          </w:tcPr>
-          <w:p>
-            <w:pPr>
-              <w:spacing w:after="0"/>
-              <w:jc w:val="center"/>
-              <w:rPr>
-                <w:rFonts w:ascii="Arial" w:hAnsi="Arial"/>
-              </w:rPr>
-            </w:pPr>
-            <w:r>
-              <w:rPr>
-                <w:rFonts w:ascii="Arial" w:eastAsia="Arial" w:hAnsi="Arial" w:cs="Arial"/>
-              </w:rPr>
-              <w:t>UC1, Android skeleton</w:t>
-            </w:r>
-          </w:p>
-        </w:tc>
-        <w:tc>
-          <w:tcPr>
-            <w:tcW w:w="1470" w:type="dxa"/>
-            <w:tcBorders>
-              <w:top w:val="single" w:sz="6" w:space="0" w:color="000000"/>
-              <w:left w:val="single" w:sz="6" w:space="0" w:color="000000"/>
-              <w:bottom w:val="single" w:sz="6" w:space="0" w:color="000000"/>
-              <w:right w:val="single" w:sz="6" w:space="0" w:color="000000"/>
-            </w:tcBorders>
-            <w:vAlign w:val="center"/>
-          </w:tcPr>
-          <w:p>
-            <w:pPr>
-              <w:spacing w:after="0"/>
-              <w:jc w:val="center"/>
-              <w:rPr>
-                <w:rFonts w:ascii="Arial" w:eastAsia="Arial" w:hAnsi="Arial" w:cs="Arial"/>
-              </w:rPr>
-            </w:pPr>
-          </w:p>
-        </w:tc>
-        <w:tc>
-          <w:tcPr>
-            <w:tcW w:w="1275" w:type="dxa"/>
-            <w:tcBorders>
-              <w:top w:val="single" w:sz="6" w:space="0" w:color="000000"/>
-              <w:left w:val="single" w:sz="6" w:space="0" w:color="000000"/>
-              <w:bottom w:val="single" w:sz="6" w:space="0" w:color="000000"/>
-              <w:right w:val="single" w:sz="6" w:space="0" w:color="000000"/>
-            </w:tcBorders>
-            <w:vAlign w:val="center"/>
-          </w:tcPr>
-          <w:p>
-            <w:pPr>
-              <w:spacing w:after="0"/>
-              <w:jc w:val="center"/>
-              <w:rPr>
-                <w:rFonts w:ascii="Arial" w:eastAsia="Arial" w:hAnsi="Arial" w:cs="Arial"/>
-              </w:rPr>
-            </w:pPr>
-          </w:p>
-        </w:tc>
-        <w:tc>
-          <w:tcPr>
-            <w:tcW w:w="1019" w:type="dxa"/>
-            <w:tcBorders>
-              <w:top w:val="single" w:sz="6" w:space="0" w:color="000000"/>
-              <w:left w:val="single" w:sz="6" w:space="0" w:color="000000"/>
-              <w:bottom w:val="single" w:sz="6" w:space="0" w:color="000000"/>
-              <w:right w:val="single" w:sz="6" w:space="0" w:color="000000"/>
-            </w:tcBorders>
-            <w:vAlign w:val="center"/>
-          </w:tcPr>
-          <w:p>
-            <w:pPr>
-              <w:spacing w:after="0"/>
-              <w:jc w:val="center"/>
-              <w:rPr>
-                <w:rFonts w:ascii="Arial" w:hAnsi="Arial"/>
-              </w:rPr>
-            </w:pPr>
-            <w:r>
-              <w:rPr>
-                <w:rFonts w:ascii="Arial" w:eastAsia="Arial" w:hAnsi="Arial" w:cs="Arial"/>
-              </w:rPr>
-              <w:t>1</w:t>
-            </w:r>
-          </w:p>
-        </w:tc>
-        <w:tc>
-          <w:tcPr>
-            <w:tcW w:w="2310" w:type="dxa"/>
-            <w:tcBorders>
-              <w:top w:val="single" w:sz="6" w:space="0" w:color="000000"/>
-              <w:left w:val="single" w:sz="6" w:space="0" w:color="000000"/>
-              <w:bottom w:val="single" w:sz="6" w:space="0" w:color="000000"/>
-              <w:right w:val="single" w:sz="6" w:space="0" w:color="000000"/>
-            </w:tcBorders>
-            <w:vAlign w:val="center"/>
-          </w:tcPr>
-          <w:p>
-            <w:pPr>
-              <w:spacing w:after="0"/>
-              <w:jc w:val="center"/>
-              <w:rPr>
-                <w:rFonts w:ascii="Arial" w:hAnsi="Arial"/>
-              </w:rPr>
-            </w:pPr>
-            <w:r>
-              <w:rPr>
-                <w:rFonts w:ascii="Arial" w:eastAsia="Arial" w:hAnsi="Arial" w:cs="Arial"/>
-              </w:rPr>
-              <w:t>Model Drafts</w:t>
+            <w:tcW w:w="3900" w:type="dxa"/>
+          </w:tcPr>
+          <w:p>
+            <w:pPr>
+              <w:rPr>
+                <w:rFonts w:ascii="Arial" w:hAnsi="Arial"/>
+              </w:rPr>
+            </w:pPr>
+            <w:r>
+              <w:rPr>
+                <w:rFonts w:ascii="Arial" w:hAnsi="Arial"/>
+              </w:rPr>
+              <w:t>UC5 – Share Playlist</w:t>
+            </w:r>
+          </w:p>
+        </w:tc>
+        <w:tc>
+          <w:tcPr>
+            <w:tcW w:w="1710" w:type="dxa"/>
+          </w:tcPr>
+          <w:p>
+            <w:pPr>
+              <w:rPr>
+                <w:rFonts w:ascii="Arial" w:hAnsi="Arial"/>
+              </w:rPr>
+            </w:pPr>
+            <w:r>
+              <w:rPr>
+                <w:rFonts w:ascii="Arial" w:hAnsi="Arial"/>
+              </w:rPr>
+              <w:t>Construction</w:t>
+            </w:r>
+          </w:p>
+        </w:tc>
+        <w:tc>
+          <w:tcPr>
+            <w:tcW w:w="1350" w:type="dxa"/>
+          </w:tcPr>
+          <w:p>
+            <w:pPr>
+              <w:rPr>
+                <w:rFonts w:ascii="Arial" w:hAnsi="Arial"/>
+              </w:rPr>
+            </w:pPr>
+            <w:r>
+              <w:rPr>
+                <w:rFonts w:ascii="Arial" w:hAnsi="Arial"/>
+              </w:rPr>
+              <w:t>4</w:t>
+            </w:r>
+          </w:p>
+        </w:tc>
+        <w:tc>
+          <w:tcPr>
+            <w:tcW w:w="1612" w:type="dxa"/>
+          </w:tcPr>
+          <w:p>
+            <w:pPr>
+              <w:rPr>
+                <w:rFonts w:ascii="Arial" w:hAnsi="Arial"/>
+              </w:rPr>
+            </w:pPr>
+            <w:r>
+              <w:rPr>
+                <w:rFonts w:ascii="Arial" w:hAnsi="Arial"/>
+              </w:rPr>
+              <w:t>20</w:t>
             </w:r>
           </w:p>
         </w:tc>
       </w:tr>
       <w:tr>
         <w:trPr>
-          <w:trHeight w:val="345"/>
+          <w:trHeight w:val="495"/>
         </w:trPr>
         <w:tc>
           <w:tcPr>
-            <w:tcW w:w="1305" w:type="dxa"/>
-            <w:tcBorders>
-              <w:top w:val="single" w:sz="6" w:space="0" w:color="000000"/>
-              <w:left w:val="single" w:sz="6" w:space="0" w:color="000000"/>
-              <w:bottom w:val="single" w:sz="6" w:space="0" w:color="000000"/>
-              <w:right w:val="single" w:sz="6" w:space="0" w:color="000000"/>
-            </w:tcBorders>
-            <w:vAlign w:val="center"/>
-          </w:tcPr>
-          <w:p>
-            <w:pPr>
-              <w:spacing w:after="0"/>
-              <w:jc w:val="center"/>
-              <w:rPr>
-                <w:rFonts w:ascii="Arial" w:hAnsi="Arial"/>
-              </w:rPr>
-            </w:pPr>
-            <w:r>
-              <w:rPr>
-                <w:rFonts w:ascii="Arial" w:eastAsia="Arial" w:hAnsi="Arial" w:cs="Arial"/>
-              </w:rPr>
-              <w:t>3</w:t>
-            </w:r>
-          </w:p>
-        </w:tc>
-        <w:tc>
-          <w:tcPr>
-            <w:tcW w:w="2085" w:type="dxa"/>
-            <w:tcBorders>
-              <w:top w:val="single" w:sz="6" w:space="0" w:color="000000"/>
-              <w:left w:val="single" w:sz="6" w:space="0" w:color="000000"/>
-              <w:bottom w:val="single" w:sz="6" w:space="0" w:color="000000"/>
-              <w:right w:val="single" w:sz="6" w:space="0" w:color="000000"/>
-            </w:tcBorders>
-            <w:vAlign w:val="center"/>
-          </w:tcPr>
-          <w:p>
-            <w:pPr>
-              <w:spacing w:after="0"/>
-              <w:jc w:val="center"/>
-              <w:rPr>
-                <w:rFonts w:ascii="Arial" w:hAnsi="Arial"/>
-              </w:rPr>
-            </w:pPr>
-            <w:r>
-              <w:rPr>
-                <w:rFonts w:ascii="Arial" w:eastAsia="Arial" w:hAnsi="Arial" w:cs="Arial"/>
-              </w:rPr>
-              <w:t>UC2, UC3</w:t>
-            </w:r>
-          </w:p>
-        </w:tc>
-        <w:tc>
-          <w:tcPr>
-            <w:tcW w:w="1470" w:type="dxa"/>
-            <w:tcBorders>
-              <w:top w:val="single" w:sz="6" w:space="0" w:color="000000"/>
-              <w:left w:val="single" w:sz="6" w:space="0" w:color="000000"/>
-              <w:bottom w:val="single" w:sz="6" w:space="0" w:color="000000"/>
-              <w:right w:val="single" w:sz="6" w:space="0" w:color="000000"/>
-            </w:tcBorders>
-            <w:vAlign w:val="center"/>
-          </w:tcPr>
-          <w:p>
-            <w:pPr>
-              <w:spacing w:after="0"/>
-              <w:jc w:val="center"/>
-              <w:rPr>
-                <w:rFonts w:ascii="Arial" w:eastAsia="Arial" w:hAnsi="Arial" w:cs="Arial"/>
-              </w:rPr>
-            </w:pPr>
-          </w:p>
-        </w:tc>
-        <w:tc>
-          <w:tcPr>
-            <w:tcW w:w="1275" w:type="dxa"/>
-            <w:tcBorders>
-              <w:top w:val="single" w:sz="6" w:space="0" w:color="000000"/>
-              <w:left w:val="single" w:sz="6" w:space="0" w:color="000000"/>
-              <w:bottom w:val="single" w:sz="6" w:space="0" w:color="000000"/>
-              <w:right w:val="single" w:sz="6" w:space="0" w:color="000000"/>
-            </w:tcBorders>
-            <w:vAlign w:val="center"/>
-          </w:tcPr>
-          <w:p>
-            <w:pPr>
-              <w:spacing w:after="0"/>
-              <w:jc w:val="center"/>
-              <w:rPr>
-                <w:rFonts w:ascii="Arial" w:hAnsi="Arial"/>
-              </w:rPr>
-            </w:pPr>
-            <w:r>
-              <w:rPr>
-                <w:rFonts w:ascii="Arial" w:eastAsia="Arial" w:hAnsi="Arial" w:cs="Arial"/>
-                <w:lang w:val="is-IS"/>
-              </w:rPr>
-              <w:t>VG</w:t>
-            </w:r>
-          </w:p>
-        </w:tc>
-        <w:tc>
-          <w:tcPr>
-            <w:tcW w:w="1019" w:type="dxa"/>
-            <w:tcBorders>
-              <w:top w:val="single" w:sz="6" w:space="0" w:color="000000"/>
-              <w:left w:val="single" w:sz="6" w:space="0" w:color="000000"/>
-              <w:bottom w:val="single" w:sz="6" w:space="0" w:color="000000"/>
-              <w:right w:val="single" w:sz="6" w:space="0" w:color="000000"/>
-            </w:tcBorders>
-            <w:vAlign w:val="center"/>
-          </w:tcPr>
-          <w:p>
-            <w:pPr>
-              <w:spacing w:after="0"/>
-              <w:jc w:val="center"/>
-              <w:rPr>
-                <w:rFonts w:ascii="Arial" w:hAnsi="Arial"/>
-              </w:rPr>
-            </w:pPr>
-            <w:r>
-              <w:rPr>
-                <w:rFonts w:ascii="Arial" w:eastAsia="Arial" w:hAnsi="Arial" w:cs="Arial"/>
-              </w:rPr>
-              <w:t>2</w:t>
-            </w:r>
-          </w:p>
-        </w:tc>
-        <w:tc>
-          <w:tcPr>
-            <w:tcW w:w="2310" w:type="dxa"/>
-            <w:tcBorders>
-              <w:top w:val="single" w:sz="6" w:space="0" w:color="000000"/>
-              <w:left w:val="single" w:sz="6" w:space="0" w:color="000000"/>
-              <w:bottom w:val="single" w:sz="6" w:space="0" w:color="000000"/>
-              <w:right w:val="single" w:sz="6" w:space="0" w:color="000000"/>
-            </w:tcBorders>
-            <w:vAlign w:val="center"/>
-          </w:tcPr>
-          <w:p>
-            <w:pPr>
-              <w:spacing w:after="0"/>
-              <w:jc w:val="center"/>
-              <w:rPr>
-                <w:rFonts w:ascii="Arial" w:hAnsi="Arial"/>
-              </w:rPr>
-            </w:pPr>
-            <w:r>
-              <w:rPr>
-                <w:rFonts w:ascii="Arial" w:eastAsia="Arial" w:hAnsi="Arial" w:cs="Arial"/>
-                <w:b/>
-                <w:bCs/>
-              </w:rPr>
-              <w:t>A2 Presentation</w:t>
+            <w:tcW w:w="1248" w:type="dxa"/>
+          </w:tcPr>
+          <w:p>
+            <w:pPr>
+              <w:rPr>
+                <w:rFonts w:ascii="Arial" w:hAnsi="Arial"/>
+              </w:rPr>
+            </w:pPr>
+            <w:r>
+              <w:rPr>
+                <w:rFonts w:ascii="Arial" w:hAnsi="Arial"/>
+              </w:rPr>
+              <w:t>1</w:t>
+            </w:r>
+          </w:p>
+        </w:tc>
+        <w:tc>
+          <w:tcPr>
+            <w:tcW w:w="3900" w:type="dxa"/>
+          </w:tcPr>
+          <w:p>
+            <w:pPr>
+              <w:rPr>
+                <w:rFonts w:ascii="Arial" w:hAnsi="Arial"/>
+              </w:rPr>
+            </w:pPr>
+            <w:r>
+              <w:rPr>
+                <w:rFonts w:ascii="Arial" w:hAnsi="Arial"/>
+              </w:rPr>
+              <w:t xml:space="preserve">UC6 – </w:t>
+            </w:r>
+            <w:r>
+              <w:rPr>
+                <w:rFonts w:ascii="Arial" w:hAnsi="Arial"/>
+              </w:rPr>
+              <w:t>Save a Playlist</w:t>
+            </w:r>
+          </w:p>
+        </w:tc>
+        <w:tc>
+          <w:tcPr>
+            <w:tcW w:w="1710" w:type="dxa"/>
+          </w:tcPr>
+          <w:p>
+            <w:pPr>
+              <w:rPr>
+                <w:rFonts w:ascii="Arial" w:hAnsi="Arial"/>
+              </w:rPr>
+            </w:pPr>
+            <w:r>
+              <w:rPr>
+                <w:rFonts w:ascii="Arial" w:hAnsi="Arial"/>
+              </w:rPr>
+              <w:t>Elaboration</w:t>
+            </w:r>
+          </w:p>
+        </w:tc>
+        <w:tc>
+          <w:tcPr>
+            <w:tcW w:w="1350" w:type="dxa"/>
+          </w:tcPr>
+          <w:p>
+            <w:pPr>
+              <w:rPr>
+                <w:rFonts w:ascii="Arial" w:hAnsi="Arial"/>
+              </w:rPr>
+            </w:pPr>
+            <w:r>
+              <w:rPr>
+                <w:rFonts w:ascii="Arial" w:hAnsi="Arial"/>
+              </w:rPr>
+              <w:t>5</w:t>
+            </w:r>
+          </w:p>
+        </w:tc>
+        <w:tc>
+          <w:tcPr>
+            <w:tcW w:w="1612" w:type="dxa"/>
+          </w:tcPr>
+          <w:p>
+            <w:pPr>
+              <w:rPr>
+                <w:rFonts w:ascii="Arial" w:hAnsi="Arial"/>
+              </w:rPr>
+            </w:pPr>
+            <w:r>
+              <w:rPr>
+                <w:rFonts w:ascii="Arial" w:hAnsi="Arial"/>
+              </w:rPr>
+              <w:t>30</w:t>
             </w:r>
           </w:p>
         </w:tc>
       </w:tr>
       <w:tr>
         <w:trPr>
-          <w:trHeight w:val="345"/>
+          <w:trHeight w:val="495"/>
         </w:trPr>
         <w:tc>
           <w:tcPr>
-            <w:tcW w:w="1305" w:type="dxa"/>
-            <w:tcBorders>
-              <w:top w:val="single" w:sz="6" w:space="0" w:color="000000"/>
-              <w:left w:val="single" w:sz="6" w:space="0" w:color="000000"/>
-              <w:bottom w:val="single" w:sz="6" w:space="0" w:color="000000"/>
-              <w:right w:val="single" w:sz="6" w:space="0" w:color="000000"/>
-            </w:tcBorders>
-            <w:vAlign w:val="center"/>
-          </w:tcPr>
-          <w:p>
-            <w:pPr>
-              <w:spacing w:after="0"/>
-              <w:jc w:val="center"/>
-              <w:rPr>
-                <w:rFonts w:ascii="Arial" w:hAnsi="Arial"/>
-              </w:rPr>
-            </w:pPr>
-            <w:r>
-              <w:rPr>
-                <w:rFonts w:ascii="Arial" w:eastAsia="Arial" w:hAnsi="Arial" w:cs="Arial"/>
-              </w:rPr>
-              <w:t>4</w:t>
-            </w:r>
-          </w:p>
-        </w:tc>
-        <w:tc>
-          <w:tcPr>
-            <w:tcW w:w="2085" w:type="dxa"/>
-            <w:tcBorders>
-              <w:top w:val="single" w:sz="6" w:space="0" w:color="000000"/>
-              <w:left w:val="single" w:sz="6" w:space="0" w:color="000000"/>
-              <w:bottom w:val="single" w:sz="6" w:space="0" w:color="000000"/>
-              <w:right w:val="single" w:sz="6" w:space="0" w:color="000000"/>
-            </w:tcBorders>
-            <w:vAlign w:val="center"/>
-          </w:tcPr>
-          <w:p>
-            <w:pPr>
-              <w:spacing w:after="0"/>
-              <w:jc w:val="center"/>
-              <w:rPr>
-                <w:rFonts w:ascii="Arial" w:hAnsi="Arial"/>
-              </w:rPr>
-            </w:pPr>
-            <w:r>
-              <w:rPr>
-                <w:rFonts w:ascii="Arial" w:eastAsia="Arial" w:hAnsi="Arial" w:cs="Arial"/>
-              </w:rPr>
-              <w:t>UC4, UC5, UC6</w:t>
-            </w:r>
-          </w:p>
-        </w:tc>
-        <w:tc>
-          <w:tcPr>
-            <w:tcW w:w="1470" w:type="dxa"/>
-            <w:tcBorders>
-              <w:top w:val="single" w:sz="6" w:space="0" w:color="000000"/>
-              <w:left w:val="single" w:sz="6" w:space="0" w:color="000000"/>
-              <w:bottom w:val="single" w:sz="6" w:space="0" w:color="000000"/>
-              <w:right w:val="single" w:sz="6" w:space="0" w:color="000000"/>
-            </w:tcBorders>
-            <w:vAlign w:val="center"/>
-          </w:tcPr>
-          <w:p>
-            <w:pPr>
-              <w:spacing w:after="0"/>
-              <w:jc w:val="center"/>
-              <w:rPr>
-                <w:rFonts w:ascii="Arial" w:eastAsia="Arial" w:hAnsi="Arial" w:cs="Arial"/>
-              </w:rPr>
-            </w:pPr>
-          </w:p>
-        </w:tc>
-        <w:tc>
-          <w:tcPr>
-            <w:tcW w:w="1275" w:type="dxa"/>
-            <w:tcBorders>
-              <w:top w:val="single" w:sz="6" w:space="0" w:color="000000"/>
-              <w:left w:val="single" w:sz="6" w:space="0" w:color="000000"/>
-              <w:bottom w:val="single" w:sz="6" w:space="0" w:color="000000"/>
-              <w:right w:val="single" w:sz="6" w:space="0" w:color="000000"/>
-            </w:tcBorders>
-            <w:vAlign w:val="center"/>
-          </w:tcPr>
-          <w:p>
-            <w:pPr>
-              <w:spacing w:after="0"/>
-              <w:jc w:val="center"/>
-              <w:rPr>
-                <w:rFonts w:ascii="Arial" w:eastAsia="Arial" w:hAnsi="Arial" w:cs="Arial"/>
-              </w:rPr>
-            </w:pPr>
-          </w:p>
-        </w:tc>
-        <w:tc>
-          <w:tcPr>
-            <w:tcW w:w="1019" w:type="dxa"/>
-            <w:tcBorders>
-              <w:top w:val="single" w:sz="6" w:space="0" w:color="000000"/>
-              <w:left w:val="single" w:sz="6" w:space="0" w:color="000000"/>
-              <w:bottom w:val="single" w:sz="6" w:space="0" w:color="000000"/>
-              <w:right w:val="single" w:sz="6" w:space="0" w:color="000000"/>
-            </w:tcBorders>
-            <w:vAlign w:val="center"/>
-          </w:tcPr>
-          <w:p>
-            <w:pPr>
-              <w:spacing w:after="0"/>
-              <w:jc w:val="center"/>
-              <w:rPr>
-                <w:rFonts w:ascii="Arial" w:hAnsi="Arial"/>
-              </w:rPr>
-            </w:pPr>
-            <w:r>
-              <w:rPr>
-                <w:rFonts w:ascii="Arial" w:eastAsia="Arial" w:hAnsi="Arial" w:cs="Arial"/>
+            <w:tcW w:w="1248" w:type="dxa"/>
+          </w:tcPr>
+          <w:p>
+            <w:pPr>
+              <w:rPr>
+                <w:rFonts w:ascii="Arial" w:hAnsi="Arial"/>
+              </w:rPr>
+            </w:pPr>
+            <w:r>
+              <w:rPr>
+                <w:rFonts w:ascii="Arial" w:hAnsi="Arial"/>
               </w:rPr>
               <w:t>2</w:t>
             </w:r>
@@ -3274,154 +2717,94 @@
         </w:tc>
         <w:tc>
           <w:tcPr>
-            <w:tcW w:w="2310" w:type="dxa"/>
-            <w:tcBorders>
-              <w:top w:val="single" w:sz="6" w:space="0" w:color="000000"/>
-              <w:left w:val="single" w:sz="6" w:space="0" w:color="000000"/>
-              <w:bottom w:val="single" w:sz="6" w:space="0" w:color="000000"/>
-              <w:right w:val="single" w:sz="6" w:space="0" w:color="000000"/>
-            </w:tcBorders>
-            <w:vAlign w:val="center"/>
-          </w:tcPr>
-          <w:p>
-            <w:pPr>
-              <w:spacing w:after="0"/>
-              <w:jc w:val="center"/>
-              <w:rPr>
-                <w:rFonts w:ascii="Arial" w:hAnsi="Arial"/>
-              </w:rPr>
-            </w:pPr>
-            <w:r>
-              <w:rPr>
-                <w:rFonts w:ascii="Arial" w:eastAsia="Arial" w:hAnsi="Arial" w:cs="Arial"/>
-              </w:rPr>
-              <w:t>Dev support</w:t>
+            <w:tcW w:w="3900" w:type="dxa"/>
+          </w:tcPr>
+          <w:p>
+            <w:pPr>
+              <w:rPr>
+                <w:rFonts w:ascii="Arial" w:hAnsi="Arial"/>
+              </w:rPr>
+            </w:pPr>
+            <w:r>
+              <w:rPr>
+                <w:rFonts w:ascii="Arial" w:hAnsi="Arial"/>
+              </w:rPr>
+              <w:t>UC7 – Remove Song from Playlist</w:t>
+            </w:r>
+          </w:p>
+        </w:tc>
+        <w:tc>
+          <w:tcPr>
+            <w:tcW w:w="1710" w:type="dxa"/>
+          </w:tcPr>
+          <w:p>
+            <w:pPr>
+              <w:rPr>
+                <w:rFonts w:ascii="Arial" w:hAnsi="Arial"/>
+              </w:rPr>
+            </w:pPr>
+            <w:r>
+              <w:rPr>
+                <w:rFonts w:ascii="Arial" w:hAnsi="Arial"/>
+              </w:rPr>
+              <w:t>Construction</w:t>
+            </w:r>
+          </w:p>
+        </w:tc>
+        <w:tc>
+          <w:tcPr>
+            <w:tcW w:w="1350" w:type="dxa"/>
+          </w:tcPr>
+          <w:p>
+            <w:pPr>
+              <w:rPr>
+                <w:rFonts w:ascii="Arial" w:hAnsi="Arial"/>
+              </w:rPr>
+            </w:pPr>
+            <w:r>
+              <w:rPr>
+                <w:rFonts w:ascii="Arial" w:hAnsi="Arial"/>
+              </w:rPr>
+              <w:t>3</w:t>
+            </w:r>
+          </w:p>
+        </w:tc>
+        <w:tc>
+          <w:tcPr>
+            <w:tcW w:w="1612" w:type="dxa"/>
+          </w:tcPr>
+          <w:p>
+            <w:pPr>
+              <w:rPr>
+                <w:rFonts w:ascii="Arial" w:hAnsi="Arial"/>
+              </w:rPr>
+            </w:pPr>
+            <w:r>
+              <w:rPr>
+                <w:rFonts w:ascii="Arial" w:hAnsi="Arial"/>
+              </w:rPr>
+              <w:t>10</w:t>
             </w:r>
           </w:p>
         </w:tc>
       </w:tr>
       <w:tr>
         <w:trPr>
-          <w:trHeight w:val="345"/>
+          <w:trHeight w:val="495"/>
         </w:trPr>
         <w:tc>
           <w:tcPr>
-            <w:tcW w:w="1305" w:type="dxa"/>
-            <w:tcBorders>
-              <w:top w:val="single" w:sz="6" w:space="0" w:color="000000"/>
-              <w:left w:val="single" w:sz="6" w:space="0" w:color="000000"/>
-              <w:bottom w:val="single" w:sz="6" w:space="0" w:color="000000"/>
-              <w:right w:val="single" w:sz="6" w:space="0" w:color="000000"/>
-            </w:tcBorders>
-            <w:vAlign w:val="center"/>
-          </w:tcPr>
-          <w:p>
-            <w:pPr>
-              <w:spacing w:after="0"/>
-              <w:jc w:val="center"/>
-              <w:rPr>
-                <w:rFonts w:ascii="Arial" w:hAnsi="Arial"/>
-              </w:rPr>
-            </w:pPr>
-            <w:r>
-              <w:rPr>
-                <w:rFonts w:ascii="Arial" w:eastAsia="Arial" w:hAnsi="Arial" w:cs="Arial"/>
-              </w:rPr>
-              <w:t>5</w:t>
-            </w:r>
-          </w:p>
-        </w:tc>
-        <w:tc>
-          <w:tcPr>
-            <w:tcW w:w="2085" w:type="dxa"/>
-            <w:tcBorders>
-              <w:top w:val="single" w:sz="6" w:space="0" w:color="000000"/>
-              <w:left w:val="single" w:sz="6" w:space="0" w:color="000000"/>
-              <w:bottom w:val="single" w:sz="6" w:space="0" w:color="000000"/>
-              <w:right w:val="single" w:sz="6" w:space="0" w:color="000000"/>
-            </w:tcBorders>
-            <w:vAlign w:val="center"/>
-          </w:tcPr>
-          <w:p>
-            <w:pPr>
-              <w:spacing w:after="0"/>
-              <w:jc w:val="center"/>
-              <w:rPr>
-                <w:rFonts w:ascii="Arial" w:hAnsi="Arial"/>
-              </w:rPr>
-            </w:pPr>
-            <w:r>
-              <w:rPr>
-                <w:rFonts w:ascii="Arial" w:eastAsia="Arial" w:hAnsi="Arial" w:cs="Arial"/>
-              </w:rPr>
-              <w:t>UC7, UC8</w:t>
-            </w:r>
-          </w:p>
-        </w:tc>
-        <w:tc>
-          <w:tcPr>
-            <w:tcW w:w="1470" w:type="dxa"/>
-            <w:tcBorders>
-              <w:top w:val="single" w:sz="6" w:space="0" w:color="000000"/>
-              <w:left w:val="single" w:sz="6" w:space="0" w:color="000000"/>
-              <w:bottom w:val="single" w:sz="6" w:space="0" w:color="000000"/>
-              <w:right w:val="single" w:sz="6" w:space="0" w:color="000000"/>
-            </w:tcBorders>
-            <w:vAlign w:val="center"/>
-          </w:tcPr>
-          <w:p>
-            <w:pPr>
-              <w:spacing w:after="0"/>
-              <w:jc w:val="center"/>
-              <w:rPr>
-                <w:rFonts w:ascii="Arial" w:eastAsia="Arial" w:hAnsi="Arial" w:cs="Arial"/>
-              </w:rPr>
-            </w:pPr>
-          </w:p>
-        </w:tc>
-        <w:tc>
-          <w:tcPr>
-            <w:tcW w:w="1275" w:type="dxa"/>
-            <w:tcBorders>
-              <w:top w:val="single" w:sz="6" w:space="0" w:color="000000"/>
-              <w:left w:val="single" w:sz="6" w:space="0" w:color="000000"/>
-              <w:bottom w:val="single" w:sz="6" w:space="0" w:color="000000"/>
-              <w:right w:val="single" w:sz="6" w:space="0" w:color="000000"/>
-            </w:tcBorders>
-            <w:vAlign w:val="center"/>
-          </w:tcPr>
-          <w:p>
-            <w:pPr>
-              <w:spacing w:after="0"/>
-              <w:jc w:val="center"/>
-              <w:rPr>
-                <w:rFonts w:ascii="Arial" w:eastAsia="Arial" w:hAnsi="Arial" w:cs="Arial"/>
-              </w:rPr>
-            </w:pPr>
-          </w:p>
-        </w:tc>
-        <w:tc>
-          <w:tcPr>
-            <w:tcW w:w="1019" w:type="dxa"/>
-            <w:tcBorders>
-              <w:top w:val="single" w:sz="6" w:space="0" w:color="000000"/>
-              <w:left w:val="single" w:sz="6" w:space="0" w:color="000000"/>
-              <w:bottom w:val="single" w:sz="6" w:space="0" w:color="000000"/>
-              <w:right w:val="single" w:sz="6" w:space="0" w:color="000000"/>
-            </w:tcBorders>
-            <w:vAlign w:val="center"/>
-          </w:tcPr>
-          <w:p>
-            <w:pPr>
-              <w:spacing w:after="0"/>
-              <w:jc w:val="center"/>
-              <w:rPr>
-                <w:rFonts w:ascii="Arial" w:hAnsi="Arial"/>
-              </w:rPr>
-            </w:pPr>
-            <w:r>
-              <w:rPr>
-                <w:rFonts w:ascii="Arial" w:eastAsia="Arial" w:hAnsi="Arial" w:cs="Arial"/>
+            <w:tcW w:w="1248" w:type="dxa"/>
+          </w:tcPr>
+          <w:p>
+            <w:pPr>
+              <w:rPr>
+                <w:rFonts w:ascii="Arial" w:hAnsi="Arial"/>
+              </w:rPr>
+            </w:pPr>
+            <w:r>
+              <w:rPr>
+                <w:rFonts w:ascii="Arial" w:hAnsi="Arial"/>
               </w:rPr>
               <w:t>3</w:t>
             </w:r>
@@ -3429,149 +2812,94 @@
         </w:tc>
         <w:tc>
           <w:tcPr>
-            <w:tcW w:w="2310" w:type="dxa"/>
-            <w:tcBorders>
-              <w:top w:val="single" w:sz="6" w:space="0" w:color="000000"/>
-              <w:left w:val="single" w:sz="6" w:space="0" w:color="000000"/>
-              <w:bottom w:val="single" w:sz="6" w:space="0" w:color="000000"/>
-              <w:right w:val="single" w:sz="6" w:space="0" w:color="000000"/>
-            </w:tcBorders>
-            <w:vAlign w:val="center"/>
-          </w:tcPr>
-          <w:p>
-            <w:pPr>
-              <w:spacing w:after="0"/>
-              <w:jc w:val="center"/>
-              <w:rPr>
-                <w:rFonts w:ascii="Arial" w:hAnsi="Arial"/>
-              </w:rPr>
-            </w:pPr>
-            <w:r>
-              <w:rPr>
-                <w:rFonts w:ascii="Arial" w:eastAsia="Arial" w:hAnsi="Arial" w:cs="Arial"/>
-              </w:rPr>
-              <w:t>Dev support</w:t>
+            <w:tcW w:w="3900" w:type="dxa"/>
+          </w:tcPr>
+          <w:p>
+            <w:pPr>
+              <w:rPr>
+                <w:rFonts w:ascii="Arial" w:hAnsi="Arial"/>
+              </w:rPr>
+            </w:pPr>
+            <w:r>
+              <w:rPr>
+                <w:rFonts w:ascii="Arial" w:hAnsi="Arial"/>
+              </w:rPr>
+              <w:t>UC8 – Sort and Filter Playlist</w:t>
+            </w:r>
+          </w:p>
+        </w:tc>
+        <w:tc>
+          <w:tcPr>
+            <w:tcW w:w="1710" w:type="dxa"/>
+          </w:tcPr>
+          <w:p>
+            <w:pPr>
+              <w:rPr>
+                <w:rFonts w:ascii="Arial" w:hAnsi="Arial"/>
+              </w:rPr>
+            </w:pPr>
+            <w:r>
+              <w:rPr>
+                <w:rFonts w:ascii="Arial" w:hAnsi="Arial"/>
+              </w:rPr>
+              <w:t>Transition</w:t>
+            </w:r>
+          </w:p>
+        </w:tc>
+        <w:tc>
+          <w:tcPr>
+            <w:tcW w:w="1350" w:type="dxa"/>
+          </w:tcPr>
+          <w:p>
+            <w:pPr>
+              <w:rPr>
+                <w:rFonts w:ascii="Arial" w:hAnsi="Arial"/>
+              </w:rPr>
+            </w:pPr>
+            <w:r>
+              <w:rPr>
+                <w:rFonts w:ascii="Arial" w:hAnsi="Arial"/>
+              </w:rPr>
+              <w:t>10</w:t>
+            </w:r>
+          </w:p>
+        </w:tc>
+        <w:tc>
+          <w:tcPr>
+            <w:tcW w:w="1612" w:type="dxa"/>
+          </w:tcPr>
+          <w:p>
+            <w:pPr>
+              <w:rPr>
+                <w:rFonts w:ascii="Arial" w:hAnsi="Arial"/>
+              </w:rPr>
+            </w:pPr>
+            <w:r>
+              <w:rPr>
+                <w:rFonts w:ascii="Arial" w:hAnsi="Arial"/>
+              </w:rPr>
+              <w:t>30</w:t>
             </w:r>
           </w:p>
         </w:tc>
       </w:tr>
       <w:tr>
         <w:trPr>
-          <w:trHeight w:val="300"/>
+          <w:trHeight w:val="495"/>
         </w:trPr>
         <w:tc>
           <w:tcPr>
-            <w:tcW w:w="1305" w:type="dxa"/>
-            <w:tcBorders>
-              <w:left w:val="single" w:sz="6" w:space="0" w:color="000000"/>
-              <w:bottom w:val="single" w:sz="6" w:space="0" w:color="000000"/>
-              <w:right w:val="single" w:sz="6" w:space="0" w:color="000000"/>
-            </w:tcBorders>
-            <w:vAlign w:val="center"/>
-          </w:tcPr>
-          <w:p>
-            <w:pPr>
-              <w:spacing w:after="0"/>
-              <w:jc w:val="center"/>
-              <w:rPr>
-                <w:rFonts w:ascii="Arial" w:hAnsi="Arial"/>
-              </w:rPr>
-            </w:pPr>
-            <w:r>
-              <w:rPr>
-                <w:rFonts w:ascii="Arial" w:eastAsia="Arial" w:hAnsi="Arial" w:cs="Arial"/>
-              </w:rPr>
-              <w:t>6</w:t>
-            </w:r>
-          </w:p>
-        </w:tc>
-        <w:tc>
-          <w:tcPr>
-            <w:tcW w:w="2085" w:type="dxa"/>
-            <w:tcBorders>
-              <w:left w:val="single" w:sz="6" w:space="0" w:color="000000"/>
-              <w:bottom w:val="single" w:sz="6" w:space="0" w:color="000000"/>
-              <w:right w:val="single" w:sz="6" w:space="0" w:color="000000"/>
-            </w:tcBorders>
-            <w:vAlign w:val="center"/>
-          </w:tcPr>
-          <w:p>
-            <w:pPr>
-              <w:spacing w:after="0"/>
-              <w:jc w:val="center"/>
-              <w:rPr>
-                <w:rFonts w:ascii="Arial" w:hAnsi="Arial"/>
-              </w:rPr>
-            </w:pPr>
-            <w:r>
-              <w:rPr>
-                <w:rFonts w:ascii="Arial" w:eastAsia="Arial" w:hAnsi="Arial" w:cs="Arial"/>
-              </w:rPr>
-              <w:t>UC9, UC10</w:t>
-            </w:r>
-          </w:p>
-        </w:tc>
-        <w:tc>
-          <w:tcPr>
-            <w:tcW w:w="1470" w:type="dxa"/>
-            <w:tcBorders>
-              <w:left w:val="single" w:sz="6" w:space="0" w:color="000000"/>
-              <w:bottom w:val="single" w:sz="6" w:space="0" w:color="000000"/>
-              <w:right w:val="single" w:sz="6" w:space="0" w:color="000000"/>
-            </w:tcBorders>
-            <w:vAlign w:val="center"/>
-          </w:tcPr>
-          <w:p>
-            <w:pPr>
-              <w:spacing w:after="0"/>
-              <w:jc w:val="center"/>
-              <w:rPr>
-                <w:rFonts w:ascii="Arial" w:eastAsia="Arial" w:hAnsi="Arial" w:cs="Arial"/>
-              </w:rPr>
-            </w:pPr>
-          </w:p>
-        </w:tc>
-        <w:tc>
-          <w:tcPr>
-            <w:tcW w:w="1275" w:type="dxa"/>
-            <w:tcBorders>
-              <w:left w:val="single" w:sz="6" w:space="0" w:color="000000"/>
-              <w:bottom w:val="single" w:sz="6" w:space="0" w:color="000000"/>
-              <w:right w:val="single" w:sz="6" w:space="0" w:color="000000"/>
-            </w:tcBorders>
-            <w:vAlign w:val="center"/>
-          </w:tcPr>
-          <w:p>
-            <w:pPr>
-              <w:spacing w:after="0"/>
-              <w:jc w:val="center"/>
-              <w:rPr>
-                <w:rFonts w:ascii="Arial" w:eastAsia="Arial" w:hAnsi="Arial" w:cs="Arial"/>
-              </w:rPr>
-            </w:pPr>
-          </w:p>
-        </w:tc>
-        <w:tc>
-          <w:tcPr>
-            <w:tcW w:w="1019" w:type="dxa"/>
-            <w:tcBorders>
-              <w:left w:val="single" w:sz="6" w:space="0" w:color="000000"/>
-              <w:bottom w:val="single" w:sz="6" w:space="0" w:color="000000"/>
-              <w:right w:val="single" w:sz="6" w:space="0" w:color="000000"/>
-            </w:tcBorders>
-            <w:vAlign w:val="center"/>
-          </w:tcPr>
-          <w:p>
-            <w:pPr>
-              <w:spacing w:after="0"/>
-              <w:jc w:val="center"/>
-              <w:rPr>
-                <w:rFonts w:ascii="Arial" w:hAnsi="Arial"/>
-              </w:rPr>
-            </w:pPr>
-            <w:r>
-              <w:rPr>
-                <w:rFonts w:ascii="Arial" w:eastAsia="Arial" w:hAnsi="Arial" w:cs="Arial"/>
+            <w:tcW w:w="1248" w:type="dxa"/>
+          </w:tcPr>
+          <w:p>
+            <w:pPr>
+              <w:rPr>
+                <w:rFonts w:ascii="Arial" w:hAnsi="Arial"/>
+              </w:rPr>
+            </w:pPr>
+            <w:r>
+              <w:rPr>
+                <w:rFonts w:ascii="Arial" w:hAnsi="Arial"/>
               </w:rPr>
               <w:t>3</w:t>
             </w:r>
@@ -3579,29 +2907,109 @@
         </w:tc>
         <w:tc>
           <w:tcPr>
-            <w:tcW w:w="2310" w:type="dxa"/>
-            <w:tcBorders>
-              <w:left w:val="single" w:sz="6" w:space="0" w:color="000000"/>
-              <w:bottom w:val="single" w:sz="6" w:space="0" w:color="000000"/>
-              <w:right w:val="single" w:sz="6" w:space="0" w:color="000000"/>
-            </w:tcBorders>
-            <w:vAlign w:val="center"/>
-          </w:tcPr>
-          <w:p>
-            <w:pPr>
-              <w:spacing w:after="0"/>
-              <w:jc w:val="center"/>
-              <w:rPr>
-                <w:rFonts w:ascii="Arial" w:hAnsi="Arial"/>
-              </w:rPr>
-            </w:pPr>
-            <w:r>
-              <w:rPr>
-                <w:rFonts w:ascii="Arial" w:eastAsia="Arial" w:hAnsi="Arial" w:cs="Arial"/>
-                <w:b/>
-                <w:bCs/>
-              </w:rPr>
-              <w:t>A3 Presentation</w:t>
+            <w:tcW w:w="3900" w:type="dxa"/>
+          </w:tcPr>
+          <w:p>
+            <w:pPr>
+              <w:rPr>
+                <w:rFonts w:ascii="Arial" w:hAnsi="Arial"/>
+              </w:rPr>
+            </w:pPr>
+            <w:r>
+              <w:rPr>
+                <w:rFonts w:ascii="Arial" w:hAnsi="Arial"/>
+              </w:rPr>
+              <w:t>UC</w:t>
+            </w:r>
+            <w:r>
+              <w:rPr>
+                <w:rFonts w:ascii="Arial" w:hAnsi="Arial"/>
+              </w:rPr>
+              <w:t>9</w:t>
+            </w:r>
+            <w:r>
+              <w:rPr>
+                <w:rFonts w:ascii="Arial" w:hAnsi="Arial"/>
+              </w:rPr>
+              <w:t xml:space="preserve"> – </w:t>
+            </w:r>
+            <w:r>
+              <w:rPr>
+                <w:rFonts w:ascii="Arial" w:hAnsi="Arial"/>
+              </w:rPr>
+              <w:t>Let user specify a s</w:t>
+            </w:r>
+            <w:r>
+              <w:rPr>
+                <w:rFonts w:ascii="Arial" w:hAnsi="Arial"/>
+              </w:rPr>
+              <w:t>tart and end time</w:t>
+            </w:r>
+            <w:r>
+              <w:rPr>
+                <w:rFonts w:ascii="Arial" w:hAnsi="Arial"/>
+              </w:rPr>
+              <w:t>s for tracks in a playlist</w:t>
+            </w:r>
+          </w:p>
+        </w:tc>
+        <w:tc>
+          <w:tcPr>
+            <w:tcW w:w="1710" w:type="dxa"/>
+          </w:tcPr>
+          <w:p>
+            <w:pPr>
+              <w:rPr>
+                <w:rFonts w:ascii="Arial" w:hAnsi="Arial"/>
+              </w:rPr>
+            </w:pPr>
+            <w:r>
+              <w:rPr>
+                <w:rFonts w:ascii="Arial" w:hAnsi="Arial"/>
+              </w:rPr>
+              <w:t>Trans</w:t>
+            </w:r>
+            <w:r>
+              <w:rPr>
+                <w:rFonts w:ascii="Arial" w:hAnsi="Arial"/>
+              </w:rPr>
+              <w:t>ition</w:t>
+            </w:r>
+          </w:p>
+        </w:tc>
+        <w:tc>
+          <w:tcPr>
+            <w:tcW w:w="1350" w:type="dxa"/>
+          </w:tcPr>
+          <w:p>
+            <w:pPr>
+              <w:rPr>
+                <w:rFonts w:ascii="Arial" w:hAnsi="Arial"/>
+              </w:rPr>
+            </w:pPr>
+            <w:r>
+              <w:rPr>
+                <w:rFonts w:ascii="Arial" w:hAnsi="Arial"/>
+              </w:rPr>
+              <w:t>12?</w:t>
+            </w:r>
+          </w:p>
+        </w:tc>
+        <w:tc>
+          <w:tcPr>
+            <w:tcW w:w="1612" w:type="dxa"/>
+          </w:tcPr>
+          <w:p>
+            <w:pPr>
+              <w:rPr>
+                <w:rFonts w:ascii="Arial" w:hAnsi="Arial"/>
+              </w:rPr>
+            </w:pPr>
+            <w:r>
+              <w:rPr>
+                <w:rFonts w:ascii="Arial" w:hAnsi="Arial"/>
+              </w:rPr>
+              <w:t>40</w:t>
             </w:r>
           </w:p>
         </w:tc>
@@ -3610,11 +3018,162 @@
     <w:p>
       <w:pPr>
         <w:rPr>
+          <w:rFonts w:ascii="Arial" w:hAnsi="Arial"/>
+        </w:rPr>
+      </w:pPr>
+    </w:p>
+    <w:p>
+      <w:pPr>
+        <w:rPr>
           <w:rFonts w:ascii="Arial" w:eastAsia="Arial" w:hAnsi="Arial" w:cs="Arial"/>
           <w:sz w:val="28"/>
           <w:szCs w:val="28"/>
         </w:rPr>
       </w:pPr>
+      <w:r>
+        <w:rPr>
+          <w:rFonts w:ascii="Arial" w:hAnsi="Arial"/>
+        </w:rPr>
+        <w:tab/>
+      </w:r>
+      <w:r>
+        <w:rPr>
+          <w:rFonts w:ascii="Arial" w:hAnsi="Arial"/>
+        </w:rPr>
+        <w:tab/>
+      </w:r>
+      <w:r>
+        <w:rPr>
+          <w:rFonts w:ascii="Arial" w:hAnsi="Arial"/>
+        </w:rPr>
+        <w:tab/>
+      </w:r>
+      <w:r>
+        <w:rPr>
+          <w:rFonts w:ascii="Arial" w:hAnsi="Arial"/>
+        </w:rPr>
+        <w:tab/>
+      </w:r>
+      <w:r>
+        <w:rPr>
+          <w:rFonts w:ascii="Arial" w:hAnsi="Arial"/>
+        </w:rPr>
+        <w:tab/>
+      </w:r>
+      <w:r>
+        <w:rPr>
+          <w:rFonts w:ascii="Arial" w:hAnsi="Arial"/>
+        </w:rPr>
+        <w:tab/>
+      </w:r>
+      <w:r>
+        <w:rPr>
+          <w:rFonts w:ascii="Arial" w:hAnsi="Arial"/>
+        </w:rPr>
+        <w:tab/>
+      </w:r>
+      <w:r>
+        <w:rPr>
+          <w:rFonts w:ascii="Arial" w:hAnsi="Arial"/>
+        </w:rPr>
+        <w:tab/>
+      </w:r>
+      <w:r>
+        <w:rPr>
+          <w:rFonts w:ascii="Arial" w:hAnsi="Arial"/>
+        </w:rPr>
+        <w:tab/>
+      </w:r>
+      <w:r>
+        <w:rPr>
+          <w:rFonts w:ascii="Arial" w:hAnsi="Arial"/>
+        </w:rPr>
+        <w:tab/>
+      </w:r>
+      <w:r>
+        <w:rPr>
+          <w:rFonts w:ascii="Arial" w:hAnsi="Arial"/>
+        </w:rPr>
+        <w:tab/>
+      </w:r>
+      <w:r>
+        <w:rPr>
+          <w:rFonts w:ascii="Arial" w:hAnsi="Arial"/>
+        </w:rPr>
+        <w:tab/>
+      </w:r>
+      <w:r>
+        <w:rPr>
+          <w:rFonts w:ascii="Arial" w:hAnsi="Arial"/>
+        </w:rPr>
+        <w:tab/>
+      </w:r>
+      <w:r>
+        <w:rPr>
+          <w:rFonts w:ascii="Arial" w:hAnsi="Arial"/>
+        </w:rPr>
+        <w:tab/>
+      </w:r>
+      <w:r>
+        <w:rPr>
+          <w:rFonts w:ascii="Arial" w:hAnsi="Arial"/>
+        </w:rPr>
+        <w:tab/>
+      </w:r>
+      <w:r>
+        <w:rPr>
+          <w:rFonts w:ascii="Arial" w:hAnsi="Arial"/>
+        </w:rPr>
+        <w:tab/>
+      </w:r>
+      <w:r>
+        <w:rPr>
+          <w:rFonts w:ascii="Arial" w:hAnsi="Arial"/>
+        </w:rPr>
+        <w:tab/>
+      </w:r>
+      <w:r>
+        <w:rPr>
+          <w:rFonts w:ascii="Arial" w:hAnsi="Arial"/>
+        </w:rPr>
+        <w:tab/>
+      </w:r>
+      <w:r>
+        <w:rPr>
+          <w:rFonts w:ascii="Arial" w:hAnsi="Arial"/>
+        </w:rPr>
+        <w:tab/>
+      </w:r>
+      <w:r>
+        <w:rPr>
+          <w:rFonts w:ascii="Arial" w:hAnsi="Arial"/>
+        </w:rPr>
+        <w:tab/>
+      </w:r>
+      <w:r>
+        <w:rPr>
+          <w:rFonts w:ascii="Arial" w:hAnsi="Arial"/>
+        </w:rPr>
+        <w:tab/>
+      </w:r>
+      <w:r>
+        <w:rPr>
+          <w:rFonts w:ascii="Arial" w:hAnsi="Arial"/>
+        </w:rPr>
+        <w:tab/>
+      </w:r>
+      <w:r>
+        <w:rPr>
+          <w:rFonts w:ascii="Arial" w:hAnsi="Arial"/>
+        </w:rPr>
+        <w:tab/>
+      </w:r>
+      <w:r>
+        <w:rPr>
+          <w:rFonts w:ascii="Arial" w:hAnsi="Arial"/>
+        </w:rPr>
+        <w:tab/>
+      </w:r>
     </w:p>
     <w:p>
       <w:pPr>
@@ -3629,11 +3188,7 @@
     </w:p>
     <w:p>
       <w:pPr>
-        <w:rPr>
-          <w:rFonts w:ascii="Arial" w:hAnsi="Arial"/>
-        </w:rPr>
-      </w:pPr>
-      <w:r>
+        <w:spacing w:after="0" w:line="240" w:lineRule="auto"/>
         <w:rPr>
           <w:rFonts w:ascii="Arial" w:eastAsia="Arial" w:hAnsi="Arial" w:cs="Arial"/>
           <w:b/>
@@ -3641,7 +3196,44 @@
           <w:sz w:val="28"/>
           <w:szCs w:val="28"/>
         </w:rPr>
-        <w:t>5. Project skeleton</w:t>
+      </w:pPr>
+      <w:r>
+        <w:rPr>
+          <w:rFonts w:ascii="Arial" w:eastAsia="Arial" w:hAnsi="Arial" w:cs="Arial"/>
+          <w:b/>
+          <w:bCs/>
+          <w:sz w:val="28"/>
+          <w:szCs w:val="28"/>
+        </w:rPr>
+        <w:br w:type="page"/>
+      </w:r>
+    </w:p>
+    <w:p>
+      <w:pPr>
+        <w:rPr>
+          <w:rFonts w:ascii="Arial" w:hAnsi="Arial"/>
+        </w:rPr>
+      </w:pPr>
+      <w:r>
+        <w:rPr>
+          <w:rFonts w:ascii="Arial" w:eastAsia="Arial" w:hAnsi="Arial" w:cs="Arial"/>
+          <w:b/>
+          <w:bCs/>
+          <w:sz w:val="28"/>
+          <w:szCs w:val="28"/>
+        </w:rPr>
+        <w:lastRenderedPageBreak/>
+        <w:t>4</w:t>
+      </w:r>
+      <w:r>
+        <w:rPr>
+          <w:rFonts w:ascii="Arial" w:eastAsia="Arial" w:hAnsi="Arial" w:cs="Arial"/>
+          <w:b/>
+          <w:bCs/>
+          <w:sz w:val="28"/>
+          <w:szCs w:val="28"/>
+        </w:rPr>
+        <w:t>. Project skeleton</w:t>
       </w:r>
     </w:p>
     <w:p>

</xml_diff>